<commit_message>
Poprawiono część dokumentacji dotyczącą mojego wkładu w projekt
</commit_message>
<xml_diff>
--- a/dokumentacja/Projekt-Dokumentacja.docx
+++ b/dokumentacja/Projekt-Dokumentacja.docx
@@ -1,6 +1,6 @@
 
 <file path=word/document.xml><?xml version="1.0" encoding="utf-8"?>
-<w:document xmlns:wpc="http://schemas.microsoft.com/office/word/2010/wordprocessingCanvas" xmlns:cx="http://schemas.microsoft.com/office/drawing/2014/chartex" xmlns:cx1="http://schemas.microsoft.com/office/drawing/2015/9/8/chartex" xmlns:cx2="http://schemas.microsoft.com/office/drawing/2015/10/21/chartex" xmlns:cx3="http://schemas.microsoft.com/office/drawing/2016/5/9/chartex" xmlns:cx4="http://schemas.microsoft.com/office/drawing/2016/5/10/chartex" xmlns:cx5="http://schemas.microsoft.com/office/drawing/2016/5/11/chartex" xmlns:cx6="http://schemas.microsoft.com/office/drawing/2016/5/12/chartex" xmlns:cx7="http://schemas.microsoft.com/office/drawing/2016/5/13/chartex" xmlns:cx8="http://schemas.microsoft.com/office/drawing/2016/5/14/chartex" xmlns:mc="http://schemas.openxmlformats.org/markup-compatibility/2006" xmlns:aink="http://schemas.microsoft.com/office/drawing/2016/ink" xmlns:am3d="http://schemas.microsoft.com/office/drawing/2017/model3d" xmlns:o="urn:schemas-microsoft-com:office:office" xmlns:r="http://schemas.openxmlformats.org/officeDocument/2006/relationships" xmlns:m="http://schemas.openxmlformats.org/officeDocument/2006/math" xmlns:v="urn:schemas-microsoft-com:vml" xmlns:wp14="http://schemas.microsoft.com/office/word/2010/wordprocessingDrawing" xmlns:wp="http://schemas.openxmlformats.org/drawingml/2006/wordprocessingDrawing" xmlns:w10="urn:schemas-microsoft-com:office:word" xmlns:w="http://schemas.openxmlformats.org/wordprocessingml/2006/main" xmlns:w14="http://schemas.microsoft.com/office/word/2010/wordml" xmlns:w15="http://schemas.microsoft.com/office/word/2012/wordml" xmlns:w16cid="http://schemas.microsoft.com/office/word/2016/wordml/cid" xmlns:w16se="http://schemas.microsoft.com/office/word/2015/wordml/symex" xmlns:wpg="http://schemas.microsoft.com/office/word/2010/wordprocessingGroup" xmlns:wpi="http://schemas.microsoft.com/office/word/2010/wordprocessingInk" xmlns:wne="http://schemas.microsoft.com/office/word/2006/wordml" xmlns:wps="http://schemas.microsoft.com/office/word/2010/wordprocessingShape" mc:Ignorable="w14 w15 w16se w16cid wp14">
+<w:document xmlns:wpc="http://schemas.microsoft.com/office/word/2010/wordprocessingCanvas" xmlns:cx="http://schemas.microsoft.com/office/drawing/2014/chartex" xmlns:cx1="http://schemas.microsoft.com/office/drawing/2015/9/8/chartex" xmlns:mc="http://schemas.openxmlformats.org/markup-compatibility/2006" xmlns:o="urn:schemas-microsoft-com:office:office" xmlns:r="http://schemas.openxmlformats.org/officeDocument/2006/relationships" xmlns:m="http://schemas.openxmlformats.org/officeDocument/2006/math" xmlns:v="urn:schemas-microsoft-com:vml" xmlns:wp14="http://schemas.microsoft.com/office/word/2010/wordprocessingDrawing" xmlns:wp="http://schemas.openxmlformats.org/drawingml/2006/wordprocessingDrawing" xmlns:w10="urn:schemas-microsoft-com:office:word" xmlns:w="http://schemas.openxmlformats.org/wordprocessingml/2006/main" xmlns:w14="http://schemas.microsoft.com/office/word/2010/wordml" xmlns:w15="http://schemas.microsoft.com/office/word/2012/wordml" xmlns:w16se="http://schemas.microsoft.com/office/word/2015/wordml/symex" xmlns:wpg="http://schemas.microsoft.com/office/word/2010/wordprocessingGroup" xmlns:wpi="http://schemas.microsoft.com/office/word/2010/wordprocessingInk" xmlns:wne="http://schemas.microsoft.com/office/word/2006/wordml" xmlns:wps="http://schemas.microsoft.com/office/word/2010/wordprocessingShape" mc:Ignorable="w14 w15 w16se wp14">
   <w:body>
     <w:p>
       <w:pPr>
@@ -1941,6 +1941,7 @@
     <w:p>
       <w:pPr>
         <w:spacing w:after="0" w:line="300" w:lineRule="auto"/>
+        <w:jc w:val="both"/>
         <w:rPr>
           <w:rFonts w:ascii="Times New Roman" w:hAnsi="Times New Roman" w:cs="Times New Roman"/>
           <w:sz w:val="32"/>
@@ -1969,6 +1970,7 @@
     <w:p>
       <w:pPr>
         <w:spacing w:after="0" w:line="300" w:lineRule="auto"/>
+        <w:jc w:val="both"/>
         <w:rPr>
           <w:rFonts w:ascii="Times New Roman" w:hAnsi="Times New Roman" w:cs="Times New Roman"/>
           <w:sz w:val="32"/>
@@ -1999,6 +2001,7 @@
     <w:p>
       <w:pPr>
         <w:spacing w:after="0" w:line="300" w:lineRule="auto"/>
+        <w:jc w:val="both"/>
         <w:rPr>
           <w:rFonts w:ascii="Times New Roman" w:hAnsi="Times New Roman" w:cs="Times New Roman"/>
           <w:sz w:val="32"/>
@@ -2036,6 +2039,7 @@
     <w:p>
       <w:pPr>
         <w:spacing w:after="0" w:line="300" w:lineRule="auto"/>
+        <w:jc w:val="both"/>
         <w:rPr>
           <w:rFonts w:ascii="Times New Roman" w:hAnsi="Times New Roman" w:cs="Times New Roman"/>
           <w:sz w:val="32"/>
@@ -2066,6 +2070,7 @@
     <w:p>
       <w:pPr>
         <w:spacing w:after="0" w:line="300" w:lineRule="auto"/>
+        <w:jc w:val="both"/>
         <w:rPr>
           <w:rFonts w:ascii="Times New Roman" w:hAnsi="Times New Roman" w:cs="Times New Roman"/>
           <w:sz w:val="32"/>
@@ -2096,6 +2101,7 @@
     <w:p>
       <w:pPr>
         <w:spacing w:after="0" w:line="300" w:lineRule="auto"/>
+        <w:jc w:val="both"/>
         <w:rPr>
           <w:rFonts w:ascii="Times New Roman" w:hAnsi="Times New Roman" w:cs="Times New Roman"/>
           <w:sz w:val="32"/>
@@ -2126,6 +2132,7 @@
     <w:p>
       <w:pPr>
         <w:spacing w:after="0" w:line="300" w:lineRule="auto"/>
+        <w:jc w:val="both"/>
         <w:rPr>
           <w:rFonts w:ascii="Times New Roman" w:hAnsi="Times New Roman" w:cs="Times New Roman"/>
           <w:sz w:val="32"/>
@@ -2154,6 +2161,7 @@
     <w:p>
       <w:pPr>
         <w:spacing w:after="0" w:line="300" w:lineRule="auto"/>
+        <w:jc w:val="both"/>
         <w:rPr>
           <w:rFonts w:ascii="Times New Roman" w:hAnsi="Times New Roman" w:cs="Times New Roman"/>
           <w:sz w:val="32"/>
@@ -2184,6 +2192,7 @@
     <w:p>
       <w:pPr>
         <w:spacing w:after="0" w:line="300" w:lineRule="auto"/>
+        <w:jc w:val="both"/>
         <w:rPr>
           <w:rFonts w:ascii="Times New Roman" w:hAnsi="Times New Roman" w:cs="Times New Roman"/>
           <w:sz w:val="32"/>
@@ -2214,6 +2223,7 @@
     <w:p>
       <w:pPr>
         <w:spacing w:after="0" w:line="300" w:lineRule="auto"/>
+        <w:jc w:val="both"/>
         <w:rPr>
           <w:rFonts w:ascii="Times New Roman" w:hAnsi="Times New Roman" w:cs="Times New Roman"/>
           <w:sz w:val="32"/>
@@ -2238,7 +2248,146 @@
           <w:sz w:val="32"/>
           <w:szCs w:val="32"/>
         </w:rPr>
-        <w:t xml:space="preserve"> – tabela zawierają właściwości rozgrywanych partii </w:t>
+        <w:t xml:space="preserve"> – tabela zawierają właściwości rozgrywanych partii (nazwę obu graczy, rodzaj talii, karty na ręce, ilość zagranych kart)</w:t>
+      </w:r>
+    </w:p>
+    <w:p>
+      <w:pPr>
+        <w:spacing w:after="0" w:line="300" w:lineRule="auto"/>
+        <w:jc w:val="both"/>
+        <w:rPr>
+          <w:rFonts w:ascii="Times New Roman" w:hAnsi="Times New Roman" w:cs="Times New Roman"/>
+          <w:sz w:val="32"/>
+          <w:szCs w:val="32"/>
+        </w:rPr>
+      </w:pPr>
+      <w:proofErr w:type="spellStart"/>
+      <w:r>
+        <w:rPr>
+          <w:rFonts w:ascii="Times New Roman" w:hAnsi="Times New Roman" w:cs="Times New Roman"/>
+          <w:b/>
+          <w:bCs/>
+          <w:sz w:val="32"/>
+          <w:szCs w:val="32"/>
+        </w:rPr>
+        <w:t>Hand_drawn</w:t>
+      </w:r>
+      <w:proofErr w:type="spellEnd"/>
+      <w:r>
+        <w:rPr>
+          <w:rFonts w:ascii="Times New Roman" w:hAnsi="Times New Roman" w:cs="Times New Roman"/>
+          <w:sz w:val="32"/>
+          <w:szCs w:val="32"/>
+        </w:rPr>
+        <w:t xml:space="preserve"> – tabela zawiera informacje o jednostkach na ręce gracza(rodzaj jednostki, pozycja karty w talii) </w:t>
+      </w:r>
+    </w:p>
+    <w:p>
+      <w:pPr>
+        <w:spacing w:after="0" w:line="300" w:lineRule="auto"/>
+        <w:jc w:val="both"/>
+        <w:rPr>
+          <w:rFonts w:ascii="Times New Roman" w:hAnsi="Times New Roman" w:cs="Times New Roman"/>
+          <w:sz w:val="32"/>
+          <w:szCs w:val="32"/>
+        </w:rPr>
+      </w:pPr>
+      <w:proofErr w:type="spellStart"/>
+      <w:r>
+        <w:rPr>
+          <w:rFonts w:ascii="Times New Roman" w:hAnsi="Times New Roman" w:cs="Times New Roman"/>
+          <w:b/>
+          <w:bCs/>
+          <w:sz w:val="32"/>
+          <w:szCs w:val="32"/>
+        </w:rPr>
+        <w:lastRenderedPageBreak/>
+        <w:t>MM_Quick</w:t>
+      </w:r>
+      <w:proofErr w:type="spellEnd"/>
+      <w:r>
+        <w:rPr>
+          <w:rFonts w:ascii="Times New Roman" w:hAnsi="Times New Roman" w:cs="Times New Roman"/>
+          <w:sz w:val="32"/>
+          <w:szCs w:val="32"/>
+        </w:rPr>
+        <w:t xml:space="preserve"> – zawiera listę graczy, którzy zapisali się do dobierania(nazwa gracza)</w:t>
+      </w:r>
+    </w:p>
+    <w:p>
+      <w:pPr>
+        <w:spacing w:after="0" w:line="300" w:lineRule="auto"/>
+        <w:jc w:val="both"/>
+        <w:rPr>
+          <w:rFonts w:ascii="Times New Roman" w:hAnsi="Times New Roman" w:cs="Times New Roman"/>
+          <w:sz w:val="32"/>
+          <w:szCs w:val="32"/>
+        </w:rPr>
+      </w:pPr>
+      <w:proofErr w:type="spellStart"/>
+      <w:r>
+        <w:rPr>
+          <w:rFonts w:ascii="Times New Roman" w:hAnsi="Times New Roman" w:cs="Times New Roman"/>
+          <w:b/>
+          <w:bCs/>
+          <w:sz w:val="32"/>
+          <w:szCs w:val="32"/>
+        </w:rPr>
+        <w:t>Pair_Matched</w:t>
+      </w:r>
+      <w:proofErr w:type="spellEnd"/>
+      <w:r>
+        <w:rPr>
+          <w:rFonts w:ascii="Times New Roman" w:hAnsi="Times New Roman" w:cs="Times New Roman"/>
+          <w:sz w:val="32"/>
+          <w:szCs w:val="32"/>
+        </w:rPr>
+        <w:t xml:space="preserve"> – zawiera informacje odnośnie połączenia ze sobą</w:t>
+      </w:r>
+      <w:r>
+        <w:rPr>
+          <w:rFonts w:ascii="Times New Roman" w:hAnsi="Times New Roman" w:cs="Times New Roman"/>
+          <w:sz w:val="32"/>
+          <w:szCs w:val="32"/>
+        </w:rPr>
+        <w:t xml:space="preserve"> </w:t>
+      </w:r>
+      <w:r>
+        <w:rPr>
+          <w:rFonts w:ascii="Times New Roman" w:hAnsi="Times New Roman" w:cs="Times New Roman"/>
+          <w:sz w:val="32"/>
+          <w:szCs w:val="32"/>
+        </w:rPr>
+        <w:t>dwóch graczy(nazwę połączonych graczy, potwierdzenie rozgrywki)</w:t>
+      </w:r>
+    </w:p>
+    <w:p>
+      <w:pPr>
+        <w:spacing w:after="0" w:line="300" w:lineRule="auto"/>
+        <w:jc w:val="both"/>
+        <w:rPr>
+          <w:rFonts w:ascii="Times New Roman" w:hAnsi="Times New Roman" w:cs="Times New Roman"/>
+          <w:sz w:val="32"/>
+          <w:szCs w:val="32"/>
+        </w:rPr>
+      </w:pPr>
+      <w:r>
+        <w:rPr>
+          <w:rFonts w:ascii="Times New Roman" w:hAnsi="Times New Roman" w:cs="Times New Roman"/>
+          <w:b/>
+          <w:bCs/>
+          <w:sz w:val="32"/>
+          <w:szCs w:val="32"/>
+        </w:rPr>
+        <w:t>Player</w:t>
+      </w:r>
+      <w:r>
+        <w:rPr>
+          <w:rFonts w:ascii="Times New Roman" w:hAnsi="Times New Roman" w:cs="Times New Roman"/>
+          <w:sz w:val="32"/>
+          <w:szCs w:val="32"/>
+        </w:rPr>
+        <w:t xml:space="preserve"> – zawiera informacje odnośnie gracza (nazwę, hasło, ilość kart, ilość talii, liczbę </w:t>
       </w:r>
       <w:bookmarkStart w:id="0" w:name="_GoBack"/>
       <w:bookmarkEnd w:id="0"/>
@@ -2248,12 +2397,13 @@
           <w:sz w:val="32"/>
           <w:szCs w:val="32"/>
         </w:rPr>
-        <w:t>(nazwę obu graczy, rodzaj talii, karty na ręce, ilość zagranych kart)</w:t>
+        <w:t>rozgrywek, ilość wygranych)</w:t>
       </w:r>
     </w:p>
     <w:p>
       <w:pPr>
         <w:spacing w:after="0" w:line="300" w:lineRule="auto"/>
+        <w:jc w:val="both"/>
         <w:rPr>
           <w:rFonts w:ascii="Times New Roman" w:hAnsi="Times New Roman" w:cs="Times New Roman"/>
           <w:sz w:val="32"/>
@@ -2269,7 +2419,7 @@
           <w:sz w:val="32"/>
           <w:szCs w:val="32"/>
         </w:rPr>
-        <w:t>Hand_drawn</w:t>
+        <w:t>Player_hand</w:t>
       </w:r>
       <w:proofErr w:type="spellEnd"/>
       <w:r>
@@ -2278,146 +2428,12 @@
           <w:sz w:val="32"/>
           <w:szCs w:val="32"/>
         </w:rPr>
-        <w:t xml:space="preserve"> – tabela zawiera informacje o jednostkach na ręce gracza(rodzaj jednostki, pozycja karty w talii) </w:t>
-      </w:r>
-    </w:p>
-    <w:p>
-      <w:pPr>
-        <w:spacing w:after="0" w:line="300" w:lineRule="auto"/>
-        <w:rPr>
-          <w:rFonts w:ascii="Times New Roman" w:hAnsi="Times New Roman" w:cs="Times New Roman"/>
-          <w:sz w:val="32"/>
-          <w:szCs w:val="32"/>
-        </w:rPr>
-      </w:pPr>
-      <w:proofErr w:type="spellStart"/>
-      <w:r>
-        <w:rPr>
-          <w:rFonts w:ascii="Times New Roman" w:hAnsi="Times New Roman" w:cs="Times New Roman"/>
-          <w:b/>
-          <w:bCs/>
-          <w:sz w:val="32"/>
-          <w:szCs w:val="32"/>
-        </w:rPr>
-        <w:lastRenderedPageBreak/>
-        <w:t>MM_Quick</w:t>
-      </w:r>
-      <w:proofErr w:type="spellEnd"/>
-      <w:r>
-        <w:rPr>
-          <w:rFonts w:ascii="Times New Roman" w:hAnsi="Times New Roman" w:cs="Times New Roman"/>
-          <w:sz w:val="32"/>
-          <w:szCs w:val="32"/>
-        </w:rPr>
-        <w:t xml:space="preserve"> – zawiera listę graczy, którzy zapisali się do dobierania(nazwa gracza)</w:t>
-      </w:r>
-    </w:p>
-    <w:p>
-      <w:pPr>
-        <w:spacing w:after="0" w:line="300" w:lineRule="auto"/>
-        <w:rPr>
-          <w:rFonts w:ascii="Times New Roman" w:hAnsi="Times New Roman" w:cs="Times New Roman"/>
-          <w:sz w:val="32"/>
-          <w:szCs w:val="32"/>
-        </w:rPr>
-      </w:pPr>
-      <w:proofErr w:type="spellStart"/>
-      <w:r>
-        <w:rPr>
-          <w:rFonts w:ascii="Times New Roman" w:hAnsi="Times New Roman" w:cs="Times New Roman"/>
-          <w:b/>
-          <w:bCs/>
-          <w:sz w:val="32"/>
-          <w:szCs w:val="32"/>
-        </w:rPr>
-        <w:t>Pair_Matched</w:t>
-      </w:r>
-      <w:proofErr w:type="spellEnd"/>
-      <w:r>
-        <w:rPr>
-          <w:rFonts w:ascii="Times New Roman" w:hAnsi="Times New Roman" w:cs="Times New Roman"/>
-          <w:sz w:val="32"/>
-          <w:szCs w:val="32"/>
-        </w:rPr>
-        <w:t xml:space="preserve"> – zawiera informacje odnośnie połączenia ze sobą</w:t>
-      </w:r>
-      <w:r>
-        <w:rPr>
-          <w:rFonts w:ascii="Times New Roman" w:hAnsi="Times New Roman" w:cs="Times New Roman"/>
-          <w:sz w:val="32"/>
-          <w:szCs w:val="32"/>
-        </w:rPr>
-        <w:t xml:space="preserve"> </w:t>
-      </w:r>
-      <w:r>
-        <w:rPr>
-          <w:rFonts w:ascii="Times New Roman" w:hAnsi="Times New Roman" w:cs="Times New Roman"/>
-          <w:sz w:val="32"/>
-          <w:szCs w:val="32"/>
-        </w:rPr>
-        <w:t>dwóch graczy(nazwę połączonych graczy, potwierdzenie rozgrywki)</w:t>
-      </w:r>
-    </w:p>
-    <w:p>
-      <w:pPr>
-        <w:spacing w:after="0" w:line="300" w:lineRule="auto"/>
-        <w:rPr>
-          <w:rFonts w:ascii="Times New Roman" w:hAnsi="Times New Roman" w:cs="Times New Roman"/>
-          <w:sz w:val="32"/>
-          <w:szCs w:val="32"/>
-        </w:rPr>
-      </w:pPr>
-      <w:r>
-        <w:rPr>
-          <w:rFonts w:ascii="Times New Roman" w:hAnsi="Times New Roman" w:cs="Times New Roman"/>
-          <w:b/>
-          <w:bCs/>
-          <w:sz w:val="32"/>
-          <w:szCs w:val="32"/>
-        </w:rPr>
-        <w:t>Player</w:t>
-      </w:r>
-      <w:r>
-        <w:rPr>
-          <w:rFonts w:ascii="Times New Roman" w:hAnsi="Times New Roman" w:cs="Times New Roman"/>
-          <w:sz w:val="32"/>
-          <w:szCs w:val="32"/>
-        </w:rPr>
-        <w:t xml:space="preserve"> – zawiera informacje odnośnie gracza (nazwę, hasło, ilość kart, ilość talii, liczbę rozgrywek, ilość wygranych)</w:t>
-      </w:r>
-    </w:p>
-    <w:p>
-      <w:pPr>
-        <w:spacing w:after="0" w:line="300" w:lineRule="auto"/>
-        <w:rPr>
-          <w:rFonts w:ascii="Times New Roman" w:hAnsi="Times New Roman" w:cs="Times New Roman"/>
-          <w:sz w:val="32"/>
-          <w:szCs w:val="32"/>
-        </w:rPr>
-      </w:pPr>
-      <w:proofErr w:type="spellStart"/>
-      <w:r>
-        <w:rPr>
-          <w:rFonts w:ascii="Times New Roman" w:hAnsi="Times New Roman" w:cs="Times New Roman"/>
-          <w:b/>
-          <w:bCs/>
-          <w:sz w:val="32"/>
-          <w:szCs w:val="32"/>
-        </w:rPr>
-        <w:t>Player_hand</w:t>
-      </w:r>
-      <w:proofErr w:type="spellEnd"/>
-      <w:r>
-        <w:rPr>
-          <w:rFonts w:ascii="Times New Roman" w:hAnsi="Times New Roman" w:cs="Times New Roman"/>
-          <w:sz w:val="32"/>
-          <w:szCs w:val="32"/>
-        </w:rPr>
         <w:t xml:space="preserve"> – zawiera informacje odnośnie kart, które gracz posiada na ręce(właściwości karty, np. życie posiadanej jednostki.)</w:t>
       </w:r>
     </w:p>
     <w:p>
       <w:pPr>
+        <w:jc w:val="both"/>
         <w:rPr>
           <w:rFonts w:ascii="Times New Roman" w:hAnsi="Times New Roman" w:cs="Times New Roman"/>
         </w:rPr>
@@ -2431,6 +2447,7 @@
           <w:numId w:val="10"/>
         </w:numPr>
         <w:spacing w:after="0" w:line="360" w:lineRule="auto"/>
+        <w:jc w:val="both"/>
         <w:rPr>
           <w:rFonts w:ascii="Times New Roman" w:hAnsi="Times New Roman" w:cs="Times New Roman"/>
           <w:b/>
@@ -2457,6 +2474,7 @@
     <w:p>
       <w:pPr>
         <w:spacing w:after="0" w:line="360" w:lineRule="auto"/>
+        <w:jc w:val="both"/>
         <w:rPr>
           <w:rFonts w:ascii="Times New Roman" w:hAnsi="Times New Roman" w:cs="Times New Roman"/>
           <w:b/>
@@ -2476,7 +2494,50 @@
     </w:p>
     <w:p>
       <w:pPr>
+        <w:spacing w:after="0" w:line="360" w:lineRule="auto"/>
+        <w:jc w:val="both"/>
+        <w:rPr>
+          <w:rFonts w:ascii="Times New Roman" w:hAnsi="Times New Roman" w:cs="Times New Roman"/>
+          <w:b/>
+          <w:sz w:val="32"/>
+          <w:szCs w:val="32"/>
+        </w:rPr>
+      </w:pPr>
+      <w:proofErr w:type="spellStart"/>
+      <w:r>
+        <w:rPr>
+          <w:rFonts w:ascii="Times New Roman" w:hAnsi="Times New Roman" w:cs="Times New Roman"/>
+          <w:b/>
+          <w:sz w:val="32"/>
+          <w:szCs w:val="32"/>
+        </w:rPr>
+        <w:t>Vars.php</w:t>
+      </w:r>
+      <w:proofErr w:type="spellEnd"/>
+    </w:p>
+    <w:p>
+      <w:pPr>
+        <w:spacing w:after="0" w:line="360" w:lineRule="auto"/>
+        <w:jc w:val="both"/>
+        <w:rPr>
+          <w:rFonts w:ascii="Times New Roman" w:hAnsi="Times New Roman" w:cs="Times New Roman"/>
+          <w:sz w:val="32"/>
+          <w:szCs w:val="32"/>
+        </w:rPr>
+      </w:pPr>
+      <w:r>
+        <w:rPr>
+          <w:rFonts w:ascii="Times New Roman" w:hAnsi="Times New Roman" w:cs="Times New Roman"/>
+          <w:sz w:val="32"/>
+          <w:szCs w:val="32"/>
+        </w:rPr>
+        <w:t>Skrypt zawiera informacje niezbędne do połączenia się z serwerem bazodanowym MySQL.</w:t>
+      </w:r>
+    </w:p>
+    <w:p>
+      <w:pPr>
         <w:spacing w:after="0" w:line="276" w:lineRule="auto"/>
+        <w:jc w:val="both"/>
         <w:rPr>
           <w:rFonts w:ascii="Times New Roman" w:hAnsi="Times New Roman" w:cs="Times New Roman"/>
           <w:b/>
@@ -2499,6 +2560,7 @@
     <w:p>
       <w:pPr>
         <w:spacing w:after="0" w:line="276" w:lineRule="auto"/>
+        <w:jc w:val="both"/>
         <w:rPr>
           <w:rFonts w:ascii="Times New Roman" w:hAnsi="Times New Roman" w:cs="Times New Roman"/>
           <w:sz w:val="32"/>
@@ -2571,6 +2633,7 @@
     <w:p>
       <w:pPr>
         <w:spacing w:after="0" w:line="276" w:lineRule="auto"/>
+        <w:jc w:val="both"/>
         <w:rPr>
           <w:rFonts w:ascii="Times New Roman" w:hAnsi="Times New Roman" w:cs="Times New Roman"/>
           <w:b/>
@@ -2593,6 +2656,7 @@
     <w:p>
       <w:pPr>
         <w:spacing w:after="0" w:line="276" w:lineRule="auto"/>
+        <w:jc w:val="both"/>
         <w:rPr>
           <w:rFonts w:ascii="Times New Roman" w:hAnsi="Times New Roman" w:cs="Times New Roman"/>
           <w:sz w:val="32"/>
@@ -2611,6 +2675,7 @@
     <w:p>
       <w:pPr>
         <w:spacing w:after="0" w:line="276" w:lineRule="auto"/>
+        <w:jc w:val="both"/>
         <w:rPr>
           <w:rFonts w:ascii="Times New Roman" w:hAnsi="Times New Roman" w:cs="Times New Roman"/>
           <w:b/>
@@ -2633,24 +2698,35 @@
     <w:p>
       <w:pPr>
         <w:spacing w:after="0" w:line="276" w:lineRule="auto"/>
-        <w:rPr>
-          <w:rFonts w:ascii="Times New Roman" w:hAnsi="Times New Roman" w:cs="Times New Roman"/>
-          <w:sz w:val="32"/>
-          <w:szCs w:val="32"/>
-        </w:rPr>
-      </w:pPr>
-      <w:r>
-        <w:rPr>
-          <w:rFonts w:ascii="Times New Roman" w:hAnsi="Times New Roman" w:cs="Times New Roman"/>
-          <w:sz w:val="32"/>
-          <w:szCs w:val="32"/>
-        </w:rPr>
-        <w:t>Algorytm sprawdza czy połączenie między klientem a serwerem jest nawiązane. Jako dane wejściowe otrzymuje nazwę użytkownika. Algorytm oczekuje wywołania przez klienta, po czym wysyła odpowiednią informację która zależy od pewnych danych. Jeżeli wszystko jest w porządku to wysyła informację o kodzie 0, jeżeli minął czas na dozwoloną odpowiedź wysyła informację 1, jeżeli baza nie wie, że użytkownik jest zalogowany wysyła informację 2, jeżeli użytkownik o podanych danych nie został odnaleziony wysyła informację 3.</w:t>
+        <w:jc w:val="both"/>
+        <w:rPr>
+          <w:rFonts w:ascii="Times New Roman" w:hAnsi="Times New Roman" w:cs="Times New Roman"/>
+          <w:sz w:val="32"/>
+          <w:szCs w:val="32"/>
+        </w:rPr>
+      </w:pPr>
+      <w:r>
+        <w:rPr>
+          <w:rFonts w:ascii="Times New Roman" w:hAnsi="Times New Roman" w:cs="Times New Roman"/>
+          <w:sz w:val="32"/>
+          <w:szCs w:val="32"/>
+        </w:rPr>
+        <w:t xml:space="preserve">Algorytm sprawdza czy połączenie między klientem a serwerem jest nawiązane. Jako dane wejściowe otrzymuje nazwę użytkownika. Algorytm oczekuje wywołania przez klienta, po czym wysyła odpowiednią informację która zależy od pewnych danych. Jeżeli wszystko jest w porządku to wysyła informację o kodzie 0, jeżeli minął </w:t>
+      </w:r>
+      <w:r>
+        <w:rPr>
+          <w:rFonts w:ascii="Times New Roman" w:hAnsi="Times New Roman" w:cs="Times New Roman"/>
+          <w:sz w:val="32"/>
+          <w:szCs w:val="32"/>
+        </w:rPr>
+        <w:lastRenderedPageBreak/>
+        <w:t>czas na dozwoloną odpowiedź wysyła informację 1, jeżeli baza nie wie, że użytkownik jest zalogowany wysyła informację 2, jeżeli użytkownik o podanych danych nie został odnaleziony wysyła informację 3.</w:t>
       </w:r>
     </w:p>
     <w:p>
       <w:pPr>
         <w:spacing w:after="0" w:line="276" w:lineRule="auto"/>
+        <w:jc w:val="both"/>
         <w:rPr>
           <w:rFonts w:ascii="Times New Roman" w:hAnsi="Times New Roman" w:cs="Times New Roman"/>
           <w:b/>
@@ -2666,289 +2742,1045 @@
           <w:sz w:val="32"/>
           <w:szCs w:val="32"/>
         </w:rPr>
+        <w:t>Create_table.php</w:t>
+      </w:r>
+      <w:proofErr w:type="spellEnd"/>
+    </w:p>
+    <w:p>
+      <w:pPr>
+        <w:spacing w:after="0" w:line="276" w:lineRule="auto"/>
+        <w:jc w:val="both"/>
+        <w:rPr>
+          <w:rFonts w:ascii="Times New Roman" w:hAnsi="Times New Roman" w:cs="Times New Roman"/>
+          <w:sz w:val="32"/>
+          <w:szCs w:val="32"/>
+        </w:rPr>
+      </w:pPr>
+      <w:r>
+        <w:rPr>
+          <w:rFonts w:ascii="Times New Roman" w:hAnsi="Times New Roman" w:cs="Times New Roman"/>
+          <w:sz w:val="32"/>
+          <w:szCs w:val="32"/>
+        </w:rPr>
+        <w:t xml:space="preserve">Algorytm tworzy stół według danych graczy otrzymanych odpowiednich tabel – </w:t>
+      </w:r>
+      <w:proofErr w:type="spellStart"/>
+      <w:r>
+        <w:rPr>
+          <w:rFonts w:ascii="Times New Roman" w:hAnsi="Times New Roman" w:cs="Times New Roman"/>
+          <w:sz w:val="32"/>
+          <w:szCs w:val="32"/>
+        </w:rPr>
+        <w:t>Pair_Matched</w:t>
+      </w:r>
+      <w:proofErr w:type="spellEnd"/>
+      <w:r>
+        <w:rPr>
+          <w:rFonts w:ascii="Times New Roman" w:hAnsi="Times New Roman" w:cs="Times New Roman"/>
+          <w:sz w:val="32"/>
+          <w:szCs w:val="32"/>
+        </w:rPr>
+        <w:t xml:space="preserve">, Player, </w:t>
+      </w:r>
+      <w:proofErr w:type="spellStart"/>
+      <w:r>
+        <w:rPr>
+          <w:rFonts w:ascii="Times New Roman" w:hAnsi="Times New Roman" w:cs="Times New Roman"/>
+          <w:sz w:val="32"/>
+          <w:szCs w:val="32"/>
+        </w:rPr>
+        <w:t>Deck_card</w:t>
+      </w:r>
+      <w:proofErr w:type="spellEnd"/>
+      <w:r>
+        <w:rPr>
+          <w:rFonts w:ascii="Times New Roman" w:hAnsi="Times New Roman" w:cs="Times New Roman"/>
+          <w:sz w:val="32"/>
+          <w:szCs w:val="32"/>
+        </w:rPr>
+        <w:t xml:space="preserve">. Pobierana jest lista zestawionych par graczy, następnie pobierane są informacje o talii każdego z graczy by te mogły zostać potasowane. Po potasowaniu talii wybierane są karty z góry talii by trafić do „ręki” każdego z graczy a następnie te informacje są zapisywane w </w:t>
+      </w:r>
+      <w:proofErr w:type="spellStart"/>
+      <w:r>
+        <w:rPr>
+          <w:rFonts w:ascii="Times New Roman" w:hAnsi="Times New Roman" w:cs="Times New Roman"/>
+          <w:sz w:val="32"/>
+          <w:szCs w:val="32"/>
+        </w:rPr>
+        <w:t>tableach</w:t>
+      </w:r>
+      <w:proofErr w:type="spellEnd"/>
+      <w:r>
+        <w:rPr>
+          <w:rFonts w:ascii="Times New Roman" w:hAnsi="Times New Roman" w:cs="Times New Roman"/>
+          <w:sz w:val="32"/>
+          <w:szCs w:val="32"/>
+        </w:rPr>
+        <w:t xml:space="preserve"> </w:t>
+      </w:r>
+      <w:proofErr w:type="spellStart"/>
+      <w:r>
+        <w:rPr>
+          <w:rFonts w:ascii="Times New Roman" w:hAnsi="Times New Roman" w:cs="Times New Roman"/>
+          <w:sz w:val="32"/>
+          <w:szCs w:val="32"/>
+        </w:rPr>
+        <w:t>Deck_drawn</w:t>
+      </w:r>
+      <w:proofErr w:type="spellEnd"/>
+      <w:r>
+        <w:rPr>
+          <w:rFonts w:ascii="Times New Roman" w:hAnsi="Times New Roman" w:cs="Times New Roman"/>
+          <w:sz w:val="32"/>
+          <w:szCs w:val="32"/>
+        </w:rPr>
+        <w:t xml:space="preserve"> oraz </w:t>
+      </w:r>
+      <w:proofErr w:type="spellStart"/>
+      <w:r>
+        <w:rPr>
+          <w:rFonts w:ascii="Times New Roman" w:hAnsi="Times New Roman" w:cs="Times New Roman"/>
+          <w:sz w:val="32"/>
+          <w:szCs w:val="32"/>
+        </w:rPr>
+        <w:t>Player_hand</w:t>
+      </w:r>
+      <w:proofErr w:type="spellEnd"/>
+      <w:r>
+        <w:rPr>
+          <w:rFonts w:ascii="Times New Roman" w:hAnsi="Times New Roman" w:cs="Times New Roman"/>
+          <w:sz w:val="32"/>
+          <w:szCs w:val="32"/>
+        </w:rPr>
+        <w:t>. Następnie dodawany jest wpis o utworzonym stole z odnośnikami do wcześniej przygotowanych danych.</w:t>
+      </w:r>
+    </w:p>
+    <w:p>
+      <w:pPr>
+        <w:spacing w:after="0" w:line="276" w:lineRule="auto"/>
+        <w:jc w:val="both"/>
+        <w:rPr>
+          <w:rFonts w:ascii="Times New Roman" w:hAnsi="Times New Roman" w:cs="Times New Roman"/>
+          <w:b/>
+          <w:sz w:val="32"/>
+          <w:szCs w:val="32"/>
+        </w:rPr>
+      </w:pPr>
+      <w:proofErr w:type="spellStart"/>
+      <w:r>
+        <w:rPr>
+          <w:rFonts w:ascii="Times New Roman" w:hAnsi="Times New Roman" w:cs="Times New Roman"/>
+          <w:b/>
+          <w:sz w:val="32"/>
+          <w:szCs w:val="32"/>
+        </w:rPr>
+        <w:t>Do_attack_turn.php</w:t>
+      </w:r>
+      <w:proofErr w:type="spellEnd"/>
+    </w:p>
+    <w:p>
+      <w:pPr>
+        <w:spacing w:after="0" w:line="276" w:lineRule="auto"/>
+        <w:jc w:val="both"/>
+        <w:rPr>
+          <w:rFonts w:ascii="Times New Roman" w:hAnsi="Times New Roman" w:cs="Times New Roman"/>
+          <w:sz w:val="32"/>
+          <w:szCs w:val="32"/>
+        </w:rPr>
+      </w:pPr>
+      <w:r>
+        <w:rPr>
+          <w:rFonts w:ascii="Times New Roman" w:hAnsi="Times New Roman" w:cs="Times New Roman"/>
+          <w:sz w:val="32"/>
+          <w:szCs w:val="32"/>
+        </w:rPr>
+        <w:t>Algorytm odpowiada za obliczenie akcji ataku. Jeżeli obaj gracze wybiorą ataki to gra oblicza punkty życia kart i gracza w zależności od wyboru graczy, a następnie ustawia odpowiedni status – 2 jeżeli gra się nie zakończyła (gracz 1 zaczyna turę), 5 jeżeli wygrał gracz numer 1, 6 jeżeli wygrał gracz numer 2 bądź 7 jeżeli wystąpił remis (zdrowie obu graczy jest równe lub niższe 0).</w:t>
+      </w:r>
+    </w:p>
+    <w:p>
+      <w:pPr>
+        <w:spacing w:after="0" w:line="276" w:lineRule="auto"/>
+        <w:jc w:val="both"/>
+        <w:rPr>
+          <w:rFonts w:ascii="Times New Roman" w:hAnsi="Times New Roman" w:cs="Times New Roman"/>
+          <w:b/>
+          <w:sz w:val="32"/>
+          <w:szCs w:val="32"/>
+        </w:rPr>
+      </w:pPr>
+      <w:proofErr w:type="spellStart"/>
+      <w:r>
+        <w:rPr>
+          <w:rFonts w:ascii="Times New Roman" w:hAnsi="Times New Roman" w:cs="Times New Roman"/>
+          <w:b/>
+          <w:sz w:val="32"/>
+          <w:szCs w:val="32"/>
+        </w:rPr>
+        <w:t>Draw_card.php</w:t>
+      </w:r>
+      <w:proofErr w:type="spellEnd"/>
+    </w:p>
+    <w:p>
+      <w:pPr>
+        <w:spacing w:after="0" w:line="276" w:lineRule="auto"/>
+        <w:jc w:val="both"/>
+        <w:rPr>
+          <w:rFonts w:ascii="Times New Roman" w:hAnsi="Times New Roman" w:cs="Times New Roman"/>
+          <w:sz w:val="32"/>
+          <w:szCs w:val="32"/>
+        </w:rPr>
+      </w:pPr>
+      <w:r>
+        <w:rPr>
+          <w:rFonts w:ascii="Times New Roman" w:hAnsi="Times New Roman" w:cs="Times New Roman"/>
+          <w:sz w:val="32"/>
+          <w:szCs w:val="32"/>
+        </w:rPr>
+        <w:t xml:space="preserve">Algorytm jako dane wejściowe otrzymuje login użytkownika. Jego zadaniem jest wziąć kartę o najniższym ID powiązaną ze stołem i loginem podanego użytkownika z tabeli </w:t>
+      </w:r>
+      <w:proofErr w:type="spellStart"/>
+      <w:r>
+        <w:rPr>
+          <w:rFonts w:ascii="Times New Roman" w:hAnsi="Times New Roman" w:cs="Times New Roman"/>
+          <w:sz w:val="32"/>
+          <w:szCs w:val="32"/>
+        </w:rPr>
+        <w:t>Deck_drawn</w:t>
+      </w:r>
+      <w:proofErr w:type="spellEnd"/>
+      <w:r>
+        <w:rPr>
+          <w:rFonts w:ascii="Times New Roman" w:hAnsi="Times New Roman" w:cs="Times New Roman"/>
+          <w:sz w:val="32"/>
+          <w:szCs w:val="32"/>
+        </w:rPr>
+        <w:t xml:space="preserve"> a następnie przenieść ją do tabeli </w:t>
+      </w:r>
+      <w:proofErr w:type="spellStart"/>
+      <w:r>
+        <w:rPr>
+          <w:rFonts w:ascii="Times New Roman" w:hAnsi="Times New Roman" w:cs="Times New Roman"/>
+          <w:sz w:val="32"/>
+          <w:szCs w:val="32"/>
+        </w:rPr>
+        <w:t>Player_hand</w:t>
+      </w:r>
+      <w:proofErr w:type="spellEnd"/>
+      <w:r>
+        <w:rPr>
+          <w:rFonts w:ascii="Times New Roman" w:hAnsi="Times New Roman" w:cs="Times New Roman"/>
+          <w:sz w:val="32"/>
+          <w:szCs w:val="32"/>
+        </w:rPr>
+        <w:t>.</w:t>
+      </w:r>
+    </w:p>
+    <w:p>
+      <w:pPr>
+        <w:spacing w:after="0" w:line="276" w:lineRule="auto"/>
+        <w:jc w:val="both"/>
+        <w:rPr>
+          <w:rFonts w:ascii="Times New Roman" w:hAnsi="Times New Roman" w:cs="Times New Roman"/>
+          <w:b/>
+          <w:sz w:val="32"/>
+          <w:szCs w:val="32"/>
+        </w:rPr>
+      </w:pPr>
+      <w:proofErr w:type="spellStart"/>
+      <w:r>
+        <w:rPr>
+          <w:rFonts w:ascii="Times New Roman" w:hAnsi="Times New Roman" w:cs="Times New Roman"/>
+          <w:b/>
+          <w:sz w:val="32"/>
+          <w:szCs w:val="32"/>
+        </w:rPr>
+        <w:t>End_turn.php</w:t>
+      </w:r>
+      <w:proofErr w:type="spellEnd"/>
+    </w:p>
+    <w:p>
+      <w:pPr>
+        <w:spacing w:after="0" w:line="276" w:lineRule="auto"/>
+        <w:jc w:val="both"/>
+        <w:rPr>
+          <w:rFonts w:ascii="Times New Roman" w:hAnsi="Times New Roman" w:cs="Times New Roman"/>
+          <w:sz w:val="32"/>
+          <w:szCs w:val="32"/>
+        </w:rPr>
+      </w:pPr>
+      <w:r>
+        <w:rPr>
+          <w:rFonts w:ascii="Times New Roman" w:hAnsi="Times New Roman" w:cs="Times New Roman"/>
+          <w:sz w:val="32"/>
+          <w:szCs w:val="32"/>
+        </w:rPr>
+        <w:t xml:space="preserve">Algorytm przyjmuje login użytkownika, następnie szuka odpowiadającego mu stołu by zakończyć  turę. Jest to oparte na statusie rekordu </w:t>
+      </w:r>
+      <w:proofErr w:type="spellStart"/>
+      <w:r>
+        <w:rPr>
+          <w:rFonts w:ascii="Times New Roman" w:hAnsi="Times New Roman" w:cs="Times New Roman"/>
+          <w:sz w:val="32"/>
+          <w:szCs w:val="32"/>
+        </w:rPr>
+        <w:t>Game_table</w:t>
+      </w:r>
+      <w:proofErr w:type="spellEnd"/>
+      <w:r>
+        <w:rPr>
+          <w:rFonts w:ascii="Times New Roman" w:hAnsi="Times New Roman" w:cs="Times New Roman"/>
+          <w:sz w:val="32"/>
+          <w:szCs w:val="32"/>
+        </w:rPr>
+        <w:t xml:space="preserve"> – status 2 odpowiada turze gracza o ID1, status 3 odpowiada turze gracza o ID2. Status o numerze 2 może być zmieniony przez gracza o ID1 zaś status o numerze 3 może być zmieniony przez gracza o ID2. Status 2 przechodzi w 3 zaś 3 w 2.</w:t>
+      </w:r>
+    </w:p>
+    <w:p>
+      <w:pPr>
+        <w:spacing w:after="0" w:line="276" w:lineRule="auto"/>
+        <w:jc w:val="both"/>
+        <w:rPr>
+          <w:rFonts w:ascii="Times New Roman" w:eastAsia="Times New Roman" w:hAnsi="Times New Roman" w:cs="Times New Roman"/>
+          <w:b/>
+          <w:bCs/>
+          <w:sz w:val="32"/>
+          <w:szCs w:val="32"/>
+          <w:lang w:eastAsia="pl-PL"/>
+        </w:rPr>
+      </w:pPr>
+      <w:proofErr w:type="spellStart"/>
+      <w:r>
+        <w:rPr>
+          <w:rFonts w:ascii="Times New Roman" w:eastAsia="Times New Roman" w:hAnsi="Times New Roman" w:cs="Times New Roman"/>
+          <w:b/>
+          <w:bCs/>
+          <w:sz w:val="32"/>
+          <w:szCs w:val="32"/>
+          <w:lang w:eastAsia="pl-PL"/>
+        </w:rPr>
+        <w:t>get_card_data.php</w:t>
+      </w:r>
+      <w:proofErr w:type="spellEnd"/>
+    </w:p>
+    <w:p>
+      <w:pPr>
+        <w:spacing w:after="0" w:line="276" w:lineRule="auto"/>
+        <w:jc w:val="both"/>
+        <w:rPr>
+          <w:rFonts w:ascii="Times New Roman" w:eastAsia="Times New Roman" w:hAnsi="Times New Roman" w:cs="Times New Roman"/>
+          <w:sz w:val="32"/>
+          <w:szCs w:val="32"/>
+          <w:lang w:eastAsia="pl-PL"/>
+        </w:rPr>
+      </w:pPr>
+      <w:r>
+        <w:rPr>
+          <w:rFonts w:ascii="Times New Roman" w:eastAsia="Times New Roman" w:hAnsi="Times New Roman" w:cs="Times New Roman"/>
+          <w:sz w:val="32"/>
+          <w:szCs w:val="32"/>
+          <w:lang w:eastAsia="pl-PL"/>
+        </w:rPr>
         <w:lastRenderedPageBreak/>
-        <w:t>Create_table.php</w:t>
+        <w:t xml:space="preserve">Algorytm pobiera dane o kartach i atakach z tabel Card, </w:t>
+      </w:r>
+      <w:proofErr w:type="spellStart"/>
+      <w:r>
+        <w:rPr>
+          <w:rFonts w:ascii="Times New Roman" w:eastAsia="Times New Roman" w:hAnsi="Times New Roman" w:cs="Times New Roman"/>
+          <w:sz w:val="32"/>
+          <w:szCs w:val="32"/>
+          <w:lang w:eastAsia="pl-PL"/>
+        </w:rPr>
+        <w:t>Attack_Ids</w:t>
       </w:r>
       <w:proofErr w:type="spellEnd"/>
+      <w:r>
+        <w:rPr>
+          <w:rFonts w:ascii="Times New Roman" w:eastAsia="Times New Roman" w:hAnsi="Times New Roman" w:cs="Times New Roman"/>
+          <w:sz w:val="32"/>
+          <w:szCs w:val="32"/>
+          <w:lang w:eastAsia="pl-PL"/>
+        </w:rPr>
+        <w:t xml:space="preserve">, Attack, Element i </w:t>
+      </w:r>
+      <w:proofErr w:type="spellStart"/>
+      <w:r>
+        <w:rPr>
+          <w:rFonts w:ascii="Times New Roman" w:eastAsia="Times New Roman" w:hAnsi="Times New Roman" w:cs="Times New Roman"/>
+          <w:sz w:val="32"/>
+          <w:szCs w:val="32"/>
+          <w:lang w:eastAsia="pl-PL"/>
+        </w:rPr>
+        <w:t>Element_Sum</w:t>
+      </w:r>
+      <w:proofErr w:type="spellEnd"/>
+      <w:r>
+        <w:rPr>
+          <w:rFonts w:ascii="Times New Roman" w:eastAsia="Times New Roman" w:hAnsi="Times New Roman" w:cs="Times New Roman"/>
+          <w:sz w:val="32"/>
+          <w:szCs w:val="32"/>
+          <w:lang w:eastAsia="pl-PL"/>
+        </w:rPr>
+        <w:t>. Dane te są następnie przekazywane do klienta w formie gdzie tabele oddzielone są znakiem &amp;, rekordy znakiem $ a kolumny znakiem @.</w:t>
+      </w:r>
     </w:p>
     <w:p>
       <w:pPr>
         <w:spacing w:after="0" w:line="276" w:lineRule="auto"/>
-        <w:rPr>
-          <w:rFonts w:ascii="Times New Roman" w:hAnsi="Times New Roman" w:cs="Times New Roman"/>
-          <w:sz w:val="32"/>
-          <w:szCs w:val="32"/>
-        </w:rPr>
-      </w:pPr>
-      <w:r>
-        <w:rPr>
-          <w:rFonts w:ascii="Times New Roman" w:hAnsi="Times New Roman" w:cs="Times New Roman"/>
-          <w:sz w:val="32"/>
-          <w:szCs w:val="32"/>
-        </w:rPr>
-        <w:t xml:space="preserve">Algorytm tworzy stół według danych graczy otrzymanych odpowiednich tabel – </w:t>
-      </w:r>
+        <w:jc w:val="both"/>
+        <w:rPr>
+          <w:rFonts w:ascii="Times New Roman" w:eastAsia="Times New Roman" w:hAnsi="Times New Roman" w:cs="Times New Roman"/>
+          <w:sz w:val="32"/>
+          <w:szCs w:val="32"/>
+          <w:lang w:eastAsia="pl-PL"/>
+        </w:rPr>
+      </w:pPr>
       <w:proofErr w:type="spellStart"/>
       <w:r>
         <w:rPr>
-          <w:rFonts w:ascii="Times New Roman" w:hAnsi="Times New Roman" w:cs="Times New Roman"/>
-          <w:sz w:val="32"/>
-          <w:szCs w:val="32"/>
-        </w:rPr>
-        <w:t>Pair_Matched</w:t>
+          <w:rFonts w:ascii="Times New Roman" w:eastAsia="Times New Roman" w:hAnsi="Times New Roman" w:cs="Times New Roman"/>
+          <w:b/>
+          <w:bCs/>
+          <w:sz w:val="32"/>
+          <w:szCs w:val="32"/>
+          <w:lang w:eastAsia="pl-PL"/>
+        </w:rPr>
+        <w:t>get_table_data.php</w:t>
       </w:r>
       <w:proofErr w:type="spellEnd"/>
       <w:r>
         <w:rPr>
-          <w:rFonts w:ascii="Times New Roman" w:hAnsi="Times New Roman" w:cs="Times New Roman"/>
-          <w:sz w:val="32"/>
-          <w:szCs w:val="32"/>
-        </w:rPr>
-        <w:t xml:space="preserve">, Player, </w:t>
+          <w:rFonts w:ascii="Times New Roman" w:eastAsia="Times New Roman" w:hAnsi="Times New Roman" w:cs="Times New Roman"/>
+          <w:b/>
+          <w:sz w:val="32"/>
+          <w:szCs w:val="32"/>
+          <w:lang w:eastAsia="pl-PL"/>
+        </w:rPr>
+        <w:t xml:space="preserve"> </w:t>
+      </w:r>
+    </w:p>
+    <w:p>
+      <w:pPr>
+        <w:spacing w:after="0" w:line="240" w:lineRule="auto"/>
+        <w:jc w:val="both"/>
+        <w:rPr>
+          <w:rFonts w:ascii="Times New Roman" w:eastAsia="Times New Roman" w:hAnsi="Times New Roman" w:cs="Times New Roman"/>
+          <w:sz w:val="32"/>
+          <w:szCs w:val="32"/>
+          <w:lang w:eastAsia="pl-PL"/>
+        </w:rPr>
+      </w:pPr>
+      <w:r>
+        <w:rPr>
+          <w:rFonts w:ascii="Times New Roman" w:eastAsia="Times New Roman" w:hAnsi="Times New Roman" w:cs="Times New Roman"/>
+          <w:sz w:val="32"/>
+          <w:szCs w:val="32"/>
+          <w:lang w:eastAsia="pl-PL"/>
+        </w:rPr>
+        <w:t xml:space="preserve">Algorytm pobiera </w:t>
       </w:r>
       <w:proofErr w:type="spellStart"/>
       <w:r>
         <w:rPr>
-          <w:rFonts w:ascii="Times New Roman" w:hAnsi="Times New Roman" w:cs="Times New Roman"/>
-          <w:sz w:val="32"/>
-          <w:szCs w:val="32"/>
-        </w:rPr>
-        <w:t>Deck_card</w:t>
+          <w:rFonts w:ascii="Times New Roman" w:eastAsia="Times New Roman" w:hAnsi="Times New Roman" w:cs="Times New Roman"/>
+          <w:sz w:val="32"/>
+          <w:szCs w:val="32"/>
+          <w:lang w:eastAsia="pl-PL"/>
+        </w:rPr>
+        <w:t>nick</w:t>
       </w:r>
       <w:proofErr w:type="spellEnd"/>
       <w:r>
         <w:rPr>
-          <w:rFonts w:ascii="Times New Roman" w:hAnsi="Times New Roman" w:cs="Times New Roman"/>
-          <w:sz w:val="32"/>
-          <w:szCs w:val="32"/>
-        </w:rPr>
-        <w:t xml:space="preserve">. Pobierana jest lista zestawionych par graczy, następnie pobierane są informacje o talii każdego z graczy by te mogły zostać potasowane. Po potasowaniu talii wybierane są karty z góry talii by trafić do „ręki” każdego z graczy a następnie te informacje są zapisywane w </w:t>
+          <w:rFonts w:ascii="Times New Roman" w:eastAsia="Times New Roman" w:hAnsi="Times New Roman" w:cs="Times New Roman"/>
+          <w:sz w:val="32"/>
+          <w:szCs w:val="32"/>
+          <w:lang w:eastAsia="pl-PL"/>
+        </w:rPr>
+        <w:t xml:space="preserve"> gracza. Jeżeli znajdzie stół odpowiadający nazwie gracza wysyła informacje z tabel </w:t>
       </w:r>
       <w:proofErr w:type="spellStart"/>
       <w:r>
         <w:rPr>
-          <w:rFonts w:ascii="Times New Roman" w:hAnsi="Times New Roman" w:cs="Times New Roman"/>
-          <w:sz w:val="32"/>
-          <w:szCs w:val="32"/>
-        </w:rPr>
-        <w:t>tableach</w:t>
+          <w:rFonts w:ascii="Times New Roman" w:eastAsia="Times New Roman" w:hAnsi="Times New Roman" w:cs="Times New Roman"/>
+          <w:sz w:val="32"/>
+          <w:szCs w:val="32"/>
+          <w:lang w:eastAsia="pl-PL"/>
+        </w:rPr>
+        <w:t>CardObject</w:t>
       </w:r>
       <w:proofErr w:type="spellEnd"/>
       <w:r>
         <w:rPr>
-          <w:rFonts w:ascii="Times New Roman" w:hAnsi="Times New Roman" w:cs="Times New Roman"/>
-          <w:sz w:val="32"/>
-          <w:szCs w:val="32"/>
-        </w:rPr>
-        <w:t xml:space="preserve"> </w:t>
+          <w:rFonts w:ascii="Times New Roman" w:eastAsia="Times New Roman" w:hAnsi="Times New Roman" w:cs="Times New Roman"/>
+          <w:sz w:val="32"/>
+          <w:szCs w:val="32"/>
+          <w:lang w:eastAsia="pl-PL"/>
+        </w:rPr>
+        <w:t xml:space="preserve">, </w:t>
       </w:r>
       <w:proofErr w:type="spellStart"/>
       <w:r>
         <w:rPr>
-          <w:rFonts w:ascii="Times New Roman" w:hAnsi="Times New Roman" w:cs="Times New Roman"/>
-          <w:sz w:val="32"/>
-          <w:szCs w:val="32"/>
-        </w:rPr>
-        <w:t>Deck_drawn</w:t>
+          <w:rFonts w:ascii="Times New Roman" w:eastAsia="Times New Roman" w:hAnsi="Times New Roman" w:cs="Times New Roman"/>
+          <w:sz w:val="32"/>
+          <w:szCs w:val="32"/>
+          <w:lang w:eastAsia="pl-PL"/>
+        </w:rPr>
+        <w:t>Player_hand</w:t>
       </w:r>
       <w:proofErr w:type="spellEnd"/>
       <w:r>
         <w:rPr>
-          <w:rFonts w:ascii="Times New Roman" w:hAnsi="Times New Roman" w:cs="Times New Roman"/>
-          <w:sz w:val="32"/>
-          <w:szCs w:val="32"/>
-        </w:rPr>
-        <w:t xml:space="preserve"> oraz </w:t>
+          <w:rFonts w:ascii="Times New Roman" w:eastAsia="Times New Roman" w:hAnsi="Times New Roman" w:cs="Times New Roman"/>
+          <w:sz w:val="32"/>
+          <w:szCs w:val="32"/>
+          <w:lang w:eastAsia="pl-PL"/>
+        </w:rPr>
+        <w:t xml:space="preserve"> i </w:t>
       </w:r>
       <w:proofErr w:type="spellStart"/>
       <w:r>
         <w:rPr>
-          <w:rFonts w:ascii="Times New Roman" w:hAnsi="Times New Roman" w:cs="Times New Roman"/>
-          <w:sz w:val="32"/>
-          <w:szCs w:val="32"/>
-        </w:rPr>
-        <w:t>Player_hand</w:t>
+          <w:rFonts w:ascii="Times New Roman" w:eastAsia="Times New Roman" w:hAnsi="Times New Roman" w:cs="Times New Roman"/>
+          <w:sz w:val="32"/>
+          <w:szCs w:val="32"/>
+          <w:lang w:eastAsia="pl-PL"/>
+        </w:rPr>
+        <w:t>Game_table</w:t>
       </w:r>
       <w:proofErr w:type="spellEnd"/>
       <w:r>
         <w:rPr>
-          <w:rFonts w:ascii="Times New Roman" w:hAnsi="Times New Roman" w:cs="Times New Roman"/>
-          <w:sz w:val="32"/>
-          <w:szCs w:val="32"/>
-        </w:rPr>
-        <w:t>. Następnie dodawany jest wpis o utworzonym stole z odnośnikami do wcześniej przygotowanych danych.</w:t>
+          <w:rFonts w:ascii="Times New Roman" w:eastAsia="Times New Roman" w:hAnsi="Times New Roman" w:cs="Times New Roman"/>
+          <w:sz w:val="32"/>
+          <w:szCs w:val="32"/>
+          <w:lang w:eastAsia="pl-PL"/>
+        </w:rPr>
+        <w:t>. Dane te odpowiadają kartom zagranym przez gracza i przeciwnika, kartom w ręce gracza, ilości kart w ręce przeciwnika i podstawowym informacjom o stole takim jak kolejność tur.</w:t>
       </w:r>
     </w:p>
     <w:p>
       <w:pPr>
         <w:spacing w:after="0" w:line="276" w:lineRule="auto"/>
-        <w:rPr>
-          <w:rFonts w:ascii="Times New Roman" w:hAnsi="Times New Roman" w:cs="Times New Roman"/>
-          <w:b/>
-          <w:sz w:val="32"/>
-          <w:szCs w:val="32"/>
+        <w:jc w:val="both"/>
+        <w:rPr>
+          <w:rFonts w:ascii="Times New Roman" w:eastAsia="Times New Roman" w:hAnsi="Times New Roman" w:cs="Times New Roman"/>
+          <w:b/>
+          <w:sz w:val="32"/>
+          <w:szCs w:val="32"/>
+          <w:lang w:eastAsia="pl-PL"/>
         </w:rPr>
       </w:pPr>
       <w:proofErr w:type="spellStart"/>
       <w:r>
         <w:rPr>
-          <w:rFonts w:ascii="Times New Roman" w:hAnsi="Times New Roman" w:cs="Times New Roman"/>
-          <w:b/>
-          <w:sz w:val="32"/>
-          <w:szCs w:val="32"/>
-        </w:rPr>
-        <w:t>Draw_card.php</w:t>
+          <w:rFonts w:ascii="Times New Roman" w:eastAsia="Times New Roman" w:hAnsi="Times New Roman" w:cs="Times New Roman"/>
+          <w:b/>
+          <w:sz w:val="32"/>
+          <w:szCs w:val="32"/>
+          <w:lang w:eastAsia="pl-PL"/>
+        </w:rPr>
+        <w:t>Login.php</w:t>
       </w:r>
       <w:proofErr w:type="spellEnd"/>
     </w:p>
     <w:p>
       <w:pPr>
+        <w:spacing w:after="0" w:line="240" w:lineRule="auto"/>
+        <w:jc w:val="both"/>
+        <w:rPr>
+          <w:rFonts w:ascii="Times New Roman" w:eastAsia="Times New Roman" w:hAnsi="Times New Roman" w:cs="Times New Roman"/>
+          <w:sz w:val="32"/>
+          <w:szCs w:val="32"/>
+          <w:lang w:eastAsia="pl-PL"/>
+        </w:rPr>
+      </w:pPr>
+      <w:r>
+        <w:rPr>
+          <w:rFonts w:ascii="Times New Roman" w:eastAsia="Times New Roman" w:hAnsi="Times New Roman" w:cs="Times New Roman"/>
+          <w:sz w:val="32"/>
+          <w:szCs w:val="32"/>
+          <w:lang w:eastAsia="pl-PL"/>
+        </w:rPr>
+        <w:t xml:space="preserve">Algorytm pobiera </w:t>
+      </w:r>
+      <w:proofErr w:type="spellStart"/>
+      <w:r>
+        <w:rPr>
+          <w:rFonts w:ascii="Times New Roman" w:eastAsia="Times New Roman" w:hAnsi="Times New Roman" w:cs="Times New Roman"/>
+          <w:sz w:val="32"/>
+          <w:szCs w:val="32"/>
+          <w:lang w:eastAsia="pl-PL"/>
+        </w:rPr>
+        <w:t>nick</w:t>
+      </w:r>
+      <w:proofErr w:type="spellEnd"/>
+      <w:r>
+        <w:rPr>
+          <w:rFonts w:ascii="Times New Roman" w:eastAsia="Times New Roman" w:hAnsi="Times New Roman" w:cs="Times New Roman"/>
+          <w:sz w:val="32"/>
+          <w:szCs w:val="32"/>
+          <w:lang w:eastAsia="pl-PL"/>
+        </w:rPr>
+        <w:t xml:space="preserve"> i hasło gracza. Jeżeli znajdzie w bazie dane odpowiadające pobranym danym i użytkownik nie będzie aktualnie zalogowany następuje zalogowanie użytkownika – zmieniane są wartości daty ostatniego logowania i potwierdzenia zalogowania użytkownika. Klient może otrzymać 4 rodzaje odpowiedzi – 0 w momencie gdy logowanie przebiegło pomyślnie, 1 – gdy login jest niepoprawny, 2 gdy hasło jest niepoprawne i 3 gdy użytkownik jest już zalogowany.</w:t>
+      </w:r>
+    </w:p>
+    <w:p>
+      <w:pPr>
         <w:spacing w:after="0" w:line="276" w:lineRule="auto"/>
-        <w:rPr>
-          <w:rFonts w:ascii="Times New Roman" w:hAnsi="Times New Roman" w:cs="Times New Roman"/>
-          <w:sz w:val="32"/>
-          <w:szCs w:val="32"/>
-        </w:rPr>
-      </w:pPr>
-      <w:r>
-        <w:rPr>
-          <w:rFonts w:ascii="Times New Roman" w:hAnsi="Times New Roman" w:cs="Times New Roman"/>
-          <w:sz w:val="32"/>
-          <w:szCs w:val="32"/>
-        </w:rPr>
-        <w:t xml:space="preserve">Algorytm jako dane wejściowe otrzymuje login użytkownika. Jego zadaniem jest wziąć kartę o najniższym ID powiązaną ze stołem i loginem podanego użytkownika z tabeli </w:t>
-      </w:r>
+        <w:jc w:val="both"/>
+        <w:rPr>
+          <w:rFonts w:ascii="Times New Roman" w:eastAsia="Times New Roman" w:hAnsi="Times New Roman" w:cs="Times New Roman"/>
+          <w:b/>
+          <w:sz w:val="32"/>
+          <w:szCs w:val="32"/>
+          <w:lang w:eastAsia="pl-PL"/>
+        </w:rPr>
+      </w:pPr>
       <w:proofErr w:type="spellStart"/>
       <w:r>
         <w:rPr>
-          <w:rFonts w:ascii="Times New Roman" w:hAnsi="Times New Roman" w:cs="Times New Roman"/>
-          <w:sz w:val="32"/>
-          <w:szCs w:val="32"/>
-        </w:rPr>
-        <w:t>Deck_drawn</w:t>
+          <w:rFonts w:ascii="Times New Roman" w:eastAsia="Times New Roman" w:hAnsi="Times New Roman" w:cs="Times New Roman"/>
+          <w:b/>
+          <w:sz w:val="32"/>
+          <w:szCs w:val="32"/>
+          <w:lang w:eastAsia="pl-PL"/>
+        </w:rPr>
+        <w:t>logoff.php</w:t>
       </w:r>
       <w:proofErr w:type="spellEnd"/>
-      <w:r>
-        <w:rPr>
-          <w:rFonts w:ascii="Times New Roman" w:hAnsi="Times New Roman" w:cs="Times New Roman"/>
-          <w:sz w:val="32"/>
-          <w:szCs w:val="32"/>
-        </w:rPr>
-        <w:t xml:space="preserve"> a następnie przenieść ją do tabeli </w:t>
+    </w:p>
+    <w:p>
+      <w:pPr>
+        <w:spacing w:after="0" w:line="240" w:lineRule="auto"/>
+        <w:jc w:val="both"/>
+        <w:rPr>
+          <w:rFonts w:ascii="Times New Roman" w:eastAsia="Times New Roman" w:hAnsi="Times New Roman" w:cs="Times New Roman"/>
+          <w:sz w:val="32"/>
+          <w:szCs w:val="32"/>
+          <w:lang w:eastAsia="pl-PL"/>
+        </w:rPr>
+      </w:pPr>
+      <w:r>
+        <w:rPr>
+          <w:rFonts w:ascii="Times New Roman" w:eastAsia="Times New Roman" w:hAnsi="Times New Roman" w:cs="Times New Roman"/>
+          <w:sz w:val="32"/>
+          <w:szCs w:val="32"/>
+          <w:lang w:eastAsia="pl-PL"/>
+        </w:rPr>
+        <w:t xml:space="preserve">Algorytm automatycznie </w:t>
       </w:r>
       <w:proofErr w:type="spellStart"/>
       <w:r>
         <w:rPr>
-          <w:rFonts w:ascii="Times New Roman" w:hAnsi="Times New Roman" w:cs="Times New Roman"/>
-          <w:sz w:val="32"/>
-          <w:szCs w:val="32"/>
-        </w:rPr>
-        <w:t>Player_hand</w:t>
+          <w:rFonts w:ascii="Times New Roman" w:eastAsia="Times New Roman" w:hAnsi="Times New Roman" w:cs="Times New Roman"/>
+          <w:sz w:val="32"/>
+          <w:szCs w:val="32"/>
+          <w:lang w:eastAsia="pl-PL"/>
+        </w:rPr>
+        <w:t>wylogowuje</w:t>
       </w:r>
       <w:proofErr w:type="spellEnd"/>
       <w:r>
         <w:rPr>
-          <w:rFonts w:ascii="Times New Roman" w:hAnsi="Times New Roman" w:cs="Times New Roman"/>
-          <w:sz w:val="32"/>
-          <w:szCs w:val="32"/>
+          <w:rFonts w:ascii="Times New Roman" w:eastAsia="Times New Roman" w:hAnsi="Times New Roman" w:cs="Times New Roman"/>
+          <w:sz w:val="32"/>
+          <w:szCs w:val="32"/>
+          <w:lang w:eastAsia="pl-PL"/>
+        </w:rPr>
+        <w:t xml:space="preserve"> wszystkich użytkowników od których serwer nie uzyskał odpowiedzi utrzymania sesji w przeciągu 60 sekund.</w:t>
+      </w:r>
+    </w:p>
+    <w:p>
+      <w:pPr>
+        <w:spacing w:after="0" w:line="276" w:lineRule="auto"/>
+        <w:jc w:val="both"/>
+        <w:rPr>
+          <w:rFonts w:ascii="Times New Roman" w:eastAsia="Times New Roman" w:hAnsi="Times New Roman" w:cs="Times New Roman"/>
+          <w:b/>
+          <w:sz w:val="32"/>
+          <w:szCs w:val="32"/>
+          <w:lang w:eastAsia="pl-PL"/>
+        </w:rPr>
+      </w:pPr>
+      <w:proofErr w:type="spellStart"/>
+      <w:r>
+        <w:rPr>
+          <w:rFonts w:ascii="Times New Roman" w:eastAsia="Times New Roman" w:hAnsi="Times New Roman" w:cs="Times New Roman"/>
+          <w:b/>
+          <w:sz w:val="32"/>
+          <w:szCs w:val="32"/>
+          <w:lang w:eastAsia="pl-PL"/>
+        </w:rPr>
+        <w:t>matching.php</w:t>
+      </w:r>
+      <w:proofErr w:type="spellEnd"/>
+    </w:p>
+    <w:p>
+      <w:pPr>
+        <w:spacing w:after="0" w:line="240" w:lineRule="auto"/>
+        <w:jc w:val="both"/>
+        <w:rPr>
+          <w:rFonts w:ascii="Times New Roman" w:eastAsia="Times New Roman" w:hAnsi="Times New Roman" w:cs="Times New Roman"/>
+          <w:sz w:val="32"/>
+          <w:szCs w:val="32"/>
+          <w:lang w:eastAsia="pl-PL"/>
+        </w:rPr>
+      </w:pPr>
+      <w:r>
+        <w:rPr>
+          <w:rFonts w:ascii="Times New Roman" w:eastAsia="Times New Roman" w:hAnsi="Times New Roman" w:cs="Times New Roman"/>
+          <w:sz w:val="32"/>
+          <w:szCs w:val="32"/>
+          <w:lang w:eastAsia="pl-PL"/>
+        </w:rPr>
+        <w:t xml:space="preserve">Algorytm pobiera dane z tabeli </w:t>
+      </w:r>
+      <w:proofErr w:type="spellStart"/>
+      <w:r>
+        <w:rPr>
+          <w:rFonts w:ascii="Times New Roman" w:eastAsia="Times New Roman" w:hAnsi="Times New Roman" w:cs="Times New Roman"/>
+          <w:sz w:val="32"/>
+          <w:szCs w:val="32"/>
+          <w:lang w:eastAsia="pl-PL"/>
+        </w:rPr>
+        <w:t>MM_Quick</w:t>
+      </w:r>
+      <w:proofErr w:type="spellEnd"/>
+      <w:r>
+        <w:rPr>
+          <w:rFonts w:ascii="Times New Roman" w:eastAsia="Times New Roman" w:hAnsi="Times New Roman" w:cs="Times New Roman"/>
+          <w:sz w:val="32"/>
+          <w:szCs w:val="32"/>
+          <w:lang w:eastAsia="pl-PL"/>
+        </w:rPr>
+        <w:t xml:space="preserve"> i wykonuje parowanie graczy metodą szybką – każdą dwójkę graczy paruje ze sobą i tworzy odpowiedni wpis w tabeli </w:t>
+      </w:r>
+      <w:proofErr w:type="spellStart"/>
+      <w:r>
+        <w:rPr>
+          <w:rFonts w:ascii="Times New Roman" w:eastAsia="Times New Roman" w:hAnsi="Times New Roman" w:cs="Times New Roman"/>
+          <w:sz w:val="32"/>
+          <w:szCs w:val="32"/>
+          <w:lang w:eastAsia="pl-PL"/>
+        </w:rPr>
+        <w:t>Pair_matched</w:t>
+      </w:r>
+      <w:proofErr w:type="spellEnd"/>
+    </w:p>
+    <w:p>
+      <w:pPr>
+        <w:spacing w:after="0" w:line="276" w:lineRule="auto"/>
+        <w:jc w:val="both"/>
+        <w:rPr>
+          <w:rFonts w:ascii="Times New Roman" w:eastAsia="Times New Roman" w:hAnsi="Times New Roman" w:cs="Times New Roman"/>
+          <w:b/>
+          <w:sz w:val="32"/>
+          <w:szCs w:val="32"/>
+          <w:lang w:eastAsia="pl-PL"/>
+        </w:rPr>
+      </w:pPr>
+      <w:proofErr w:type="spellStart"/>
+      <w:r>
+        <w:rPr>
+          <w:rFonts w:ascii="Times New Roman" w:eastAsia="Times New Roman" w:hAnsi="Times New Roman" w:cs="Times New Roman"/>
+          <w:b/>
+          <w:sz w:val="32"/>
+          <w:szCs w:val="32"/>
+          <w:lang w:eastAsia="pl-PL"/>
+        </w:rPr>
+        <w:t>Mm_join.php</w:t>
+      </w:r>
+      <w:proofErr w:type="spellEnd"/>
+    </w:p>
+    <w:p>
+      <w:pPr>
+        <w:spacing w:after="0" w:line="240" w:lineRule="auto"/>
+        <w:jc w:val="both"/>
+        <w:rPr>
+          <w:rFonts w:ascii="Times New Roman" w:eastAsia="Times New Roman" w:hAnsi="Times New Roman" w:cs="Times New Roman"/>
+          <w:sz w:val="32"/>
+          <w:szCs w:val="32"/>
+          <w:lang w:eastAsia="pl-PL"/>
+        </w:rPr>
+      </w:pPr>
+      <w:r>
+        <w:rPr>
+          <w:rFonts w:ascii="Times New Roman" w:eastAsia="Times New Roman" w:hAnsi="Times New Roman" w:cs="Times New Roman"/>
+          <w:sz w:val="32"/>
+          <w:szCs w:val="32"/>
+          <w:lang w:eastAsia="pl-PL"/>
+        </w:rPr>
+        <w:t xml:space="preserve">Algorytm pobiera z klienta nazwę użytkownika i dodaje ją do tabeli </w:t>
+      </w:r>
+      <w:proofErr w:type="spellStart"/>
+      <w:r>
+        <w:rPr>
+          <w:rFonts w:ascii="Times New Roman" w:eastAsia="Times New Roman" w:hAnsi="Times New Roman" w:cs="Times New Roman"/>
+          <w:sz w:val="32"/>
+          <w:szCs w:val="32"/>
+          <w:lang w:eastAsia="pl-PL"/>
+        </w:rPr>
+        <w:t>MM_Quick</w:t>
+      </w:r>
+      <w:proofErr w:type="spellEnd"/>
+      <w:r>
+        <w:rPr>
+          <w:rFonts w:ascii="Times New Roman" w:eastAsia="Times New Roman" w:hAnsi="Times New Roman" w:cs="Times New Roman"/>
+          <w:sz w:val="32"/>
+          <w:szCs w:val="32"/>
+          <w:lang w:eastAsia="pl-PL"/>
         </w:rPr>
         <w:t>.</w:t>
       </w:r>
     </w:p>
     <w:p>
       <w:pPr>
+        <w:spacing w:after="0" w:line="240" w:lineRule="auto"/>
+        <w:jc w:val="both"/>
+        <w:rPr>
+          <w:rFonts w:ascii="Times New Roman" w:eastAsia="Times New Roman" w:hAnsi="Times New Roman" w:cs="Times New Roman"/>
+          <w:sz w:val="32"/>
+          <w:szCs w:val="32"/>
+          <w:lang w:eastAsia="pl-PL"/>
+        </w:rPr>
+      </w:pPr>
+    </w:p>
+    <w:p>
+      <w:pPr>
+        <w:spacing w:after="0" w:line="240" w:lineRule="auto"/>
+        <w:jc w:val="both"/>
+        <w:rPr>
+          <w:rFonts w:ascii="Times New Roman" w:eastAsia="Times New Roman" w:hAnsi="Times New Roman" w:cs="Times New Roman"/>
+          <w:sz w:val="32"/>
+          <w:szCs w:val="32"/>
+          <w:lang w:eastAsia="pl-PL"/>
+        </w:rPr>
+      </w:pPr>
+    </w:p>
+    <w:p>
+      <w:pPr>
         <w:spacing w:after="0" w:line="276" w:lineRule="auto"/>
-        <w:rPr>
-          <w:rFonts w:ascii="Times New Roman" w:hAnsi="Times New Roman" w:cs="Times New Roman"/>
-          <w:b/>
-          <w:sz w:val="32"/>
-          <w:szCs w:val="32"/>
+        <w:jc w:val="both"/>
+        <w:rPr>
+          <w:rFonts w:ascii="Times New Roman" w:eastAsia="Times New Roman" w:hAnsi="Times New Roman" w:cs="Times New Roman"/>
+          <w:b/>
+          <w:sz w:val="32"/>
+          <w:szCs w:val="32"/>
+          <w:lang w:eastAsia="pl-PL"/>
         </w:rPr>
       </w:pPr>
       <w:proofErr w:type="spellStart"/>
       <w:r>
         <w:rPr>
-          <w:rFonts w:ascii="Times New Roman" w:hAnsi="Times New Roman" w:cs="Times New Roman"/>
-          <w:b/>
-          <w:sz w:val="32"/>
-          <w:szCs w:val="32"/>
-        </w:rPr>
-        <w:t>End_turn.php</w:t>
+          <w:rFonts w:ascii="Times New Roman" w:eastAsia="Times New Roman" w:hAnsi="Times New Roman" w:cs="Times New Roman"/>
+          <w:b/>
+          <w:sz w:val="32"/>
+          <w:szCs w:val="32"/>
+          <w:lang w:eastAsia="pl-PL"/>
+        </w:rPr>
+        <w:t>Mm_leave.php</w:t>
       </w:r>
       <w:proofErr w:type="spellEnd"/>
     </w:p>
     <w:p>
       <w:pPr>
+        <w:spacing w:after="0" w:line="240" w:lineRule="auto"/>
+        <w:jc w:val="both"/>
+        <w:rPr>
+          <w:rFonts w:ascii="Times New Roman" w:eastAsia="Times New Roman" w:hAnsi="Times New Roman" w:cs="Times New Roman"/>
+          <w:sz w:val="32"/>
+          <w:szCs w:val="32"/>
+          <w:lang w:eastAsia="pl-PL"/>
+        </w:rPr>
+      </w:pPr>
+      <w:r>
+        <w:rPr>
+          <w:rFonts w:ascii="Times New Roman" w:eastAsia="Times New Roman" w:hAnsi="Times New Roman" w:cs="Times New Roman"/>
+          <w:sz w:val="32"/>
+          <w:szCs w:val="32"/>
+          <w:lang w:eastAsia="pl-PL"/>
+        </w:rPr>
+        <w:t xml:space="preserve">Algorytm pobiera z klienta nazwę użytkownika i usuwa ją z tabeli </w:t>
+      </w:r>
+      <w:proofErr w:type="spellStart"/>
+      <w:r>
+        <w:rPr>
+          <w:rFonts w:ascii="Times New Roman" w:eastAsia="Times New Roman" w:hAnsi="Times New Roman" w:cs="Times New Roman"/>
+          <w:sz w:val="32"/>
+          <w:szCs w:val="32"/>
+          <w:lang w:eastAsia="pl-PL"/>
+        </w:rPr>
+        <w:t>MM_Quick</w:t>
+      </w:r>
+      <w:proofErr w:type="spellEnd"/>
+      <w:r>
+        <w:rPr>
+          <w:rFonts w:ascii="Times New Roman" w:eastAsia="Times New Roman" w:hAnsi="Times New Roman" w:cs="Times New Roman"/>
+          <w:sz w:val="32"/>
+          <w:szCs w:val="32"/>
+          <w:lang w:eastAsia="pl-PL"/>
+        </w:rPr>
+        <w:t>.</w:t>
+      </w:r>
+    </w:p>
+    <w:p>
+      <w:pPr>
+        <w:spacing w:after="0" w:line="240" w:lineRule="auto"/>
+        <w:jc w:val="both"/>
+        <w:rPr>
+          <w:rFonts w:ascii="Times New Roman" w:eastAsia="Times New Roman" w:hAnsi="Times New Roman" w:cs="Times New Roman"/>
+          <w:b/>
+          <w:sz w:val="32"/>
+          <w:szCs w:val="32"/>
+          <w:lang w:eastAsia="pl-PL"/>
+        </w:rPr>
+      </w:pPr>
+      <w:proofErr w:type="spellStart"/>
+      <w:r>
+        <w:rPr>
+          <w:rFonts w:ascii="Times New Roman" w:eastAsia="Times New Roman" w:hAnsi="Times New Roman" w:cs="Times New Roman"/>
+          <w:b/>
+          <w:sz w:val="32"/>
+          <w:szCs w:val="32"/>
+          <w:lang w:eastAsia="pl-PL"/>
+        </w:rPr>
+        <w:lastRenderedPageBreak/>
+        <w:t>Send_attack.php</w:t>
+      </w:r>
+      <w:proofErr w:type="spellEnd"/>
+    </w:p>
+    <w:p>
+      <w:pPr>
+        <w:spacing w:after="0" w:line="240" w:lineRule="auto"/>
+        <w:jc w:val="both"/>
+        <w:rPr>
+          <w:rFonts w:ascii="Times New Roman" w:eastAsia="Times New Roman" w:hAnsi="Times New Roman" w:cs="Times New Roman"/>
+          <w:sz w:val="32"/>
+          <w:szCs w:val="32"/>
+          <w:lang w:eastAsia="pl-PL"/>
+        </w:rPr>
+      </w:pPr>
+      <w:r>
+        <w:rPr>
+          <w:rFonts w:ascii="Times New Roman" w:eastAsia="Times New Roman" w:hAnsi="Times New Roman" w:cs="Times New Roman"/>
+          <w:sz w:val="32"/>
+          <w:szCs w:val="32"/>
+          <w:lang w:eastAsia="pl-PL"/>
+        </w:rPr>
+        <w:t>Algorytm otrzymuje od klienta numer wybranego ataku i zapisuje go w bazie danych (jeżeli jest poprawny, tzn. karta klienta posiada atak o tym numerze).</w:t>
+      </w:r>
+    </w:p>
+    <w:p>
+      <w:pPr>
         <w:spacing w:after="0" w:line="276" w:lineRule="auto"/>
-        <w:rPr>
-          <w:rFonts w:ascii="Times New Roman" w:hAnsi="Times New Roman" w:cs="Times New Roman"/>
-          <w:sz w:val="32"/>
-          <w:szCs w:val="32"/>
-        </w:rPr>
-      </w:pPr>
-      <w:r>
-        <w:rPr>
-          <w:rFonts w:ascii="Times New Roman" w:hAnsi="Times New Roman" w:cs="Times New Roman"/>
-          <w:sz w:val="32"/>
-          <w:szCs w:val="32"/>
-        </w:rPr>
-        <w:t xml:space="preserve">Algorytm przyjmuje login użytkownika, następnie szuka odpowiadającego mu stołu by zakończyć  turę. Jest to oparte na statusie rekordu </w:t>
-      </w:r>
+        <w:jc w:val="both"/>
+        <w:rPr>
+          <w:rFonts w:ascii="Times New Roman" w:eastAsia="Times New Roman" w:hAnsi="Times New Roman" w:cs="Times New Roman"/>
+          <w:b/>
+          <w:sz w:val="32"/>
+          <w:szCs w:val="32"/>
+          <w:lang w:eastAsia="pl-PL"/>
+        </w:rPr>
+      </w:pPr>
       <w:proofErr w:type="spellStart"/>
       <w:r>
         <w:rPr>
-          <w:rFonts w:ascii="Times New Roman" w:hAnsi="Times New Roman" w:cs="Times New Roman"/>
-          <w:sz w:val="32"/>
-          <w:szCs w:val="32"/>
-        </w:rPr>
-        <w:t>Game_table</w:t>
+          <w:rFonts w:ascii="Times New Roman" w:eastAsia="Times New Roman" w:hAnsi="Times New Roman" w:cs="Times New Roman"/>
+          <w:b/>
+          <w:sz w:val="32"/>
+          <w:szCs w:val="32"/>
+          <w:lang w:eastAsia="pl-PL"/>
+        </w:rPr>
+        <w:t>Play_card.php</w:t>
       </w:r>
       <w:proofErr w:type="spellEnd"/>
-      <w:r>
-        <w:rPr>
-          <w:rFonts w:ascii="Times New Roman" w:hAnsi="Times New Roman" w:cs="Times New Roman"/>
-          <w:sz w:val="32"/>
-          <w:szCs w:val="32"/>
-        </w:rPr>
-        <w:t xml:space="preserve"> – status 2 odpowiada turze gracza o ID1, status 3 odpowiada turze gracza o ID2. Status o numerze 2 może być zmieniony przez gracza o ID1 zaś status o numerze 3 może być zmieniony przez gracza o ID2. Status 2 przechodzi w 3 zaś 3 w 2.</w:t>
-      </w:r>
-    </w:p>
-    <w:p>
-      <w:pPr>
-        <w:spacing w:after="0" w:line="276" w:lineRule="auto"/>
+    </w:p>
+    <w:p>
+      <w:pPr>
+        <w:spacing w:after="0" w:line="240" w:lineRule="auto"/>
+        <w:jc w:val="both"/>
         <w:rPr>
           <w:rFonts w:ascii="Times New Roman" w:eastAsia="Times New Roman" w:hAnsi="Times New Roman" w:cs="Times New Roman"/>
-          <w:b/>
-          <w:bCs/>
           <w:sz w:val="32"/>
           <w:szCs w:val="32"/>
           <w:lang w:eastAsia="pl-PL"/>
         </w:rPr>
       </w:pPr>
+      <w:r>
+        <w:rPr>
+          <w:rFonts w:ascii="Times New Roman" w:eastAsia="Times New Roman" w:hAnsi="Times New Roman" w:cs="Times New Roman"/>
+          <w:sz w:val="32"/>
+          <w:szCs w:val="32"/>
+          <w:lang w:eastAsia="pl-PL"/>
+        </w:rPr>
+        <w:t>Algorytm pobiera z klienta id karty którą gracz chce zagrać. Następnie sprawdza jaki jest to typ karty. Jeżeli typ jest równy 1 karta trafia na stół, jeżeli typ jest równy 2 sprawdzane jest czy jest jakaś karta zagrana. Jeżeli tak, karta wzmacnia zagraną kartę, w przeciwnym wypadku funkcja zwraca błąd.</w:t>
+      </w:r>
+    </w:p>
+    <w:p>
+      <w:pPr>
+        <w:spacing w:after="0" w:line="240" w:lineRule="auto"/>
+        <w:jc w:val="both"/>
+        <w:rPr>
+          <w:rFonts w:ascii="Times New Roman" w:eastAsia="Times New Roman" w:hAnsi="Times New Roman" w:cs="Times New Roman"/>
+          <w:sz w:val="32"/>
+          <w:szCs w:val="32"/>
+          <w:lang w:eastAsia="pl-PL"/>
+        </w:rPr>
+      </w:pPr>
+      <w:r>
+        <w:rPr>
+          <w:rFonts w:ascii="Times New Roman" w:eastAsia="Times New Roman" w:hAnsi="Times New Roman" w:cs="Times New Roman"/>
+          <w:b/>
+          <w:sz w:val="32"/>
+          <w:szCs w:val="32"/>
+          <w:lang w:eastAsia="pl-PL"/>
+        </w:rPr>
+        <w:t>Server.sh</w:t>
+      </w:r>
+    </w:p>
+    <w:p>
+      <w:pPr>
+        <w:spacing w:after="0" w:line="240" w:lineRule="auto"/>
+        <w:jc w:val="both"/>
+        <w:rPr>
+          <w:rFonts w:ascii="Times New Roman" w:eastAsia="Times New Roman" w:hAnsi="Times New Roman" w:cs="Times New Roman"/>
+          <w:sz w:val="32"/>
+          <w:szCs w:val="32"/>
+          <w:lang w:eastAsia="pl-PL"/>
+        </w:rPr>
+      </w:pPr>
+      <w:r>
+        <w:rPr>
+          <w:rFonts w:ascii="Times New Roman" w:eastAsia="Times New Roman" w:hAnsi="Times New Roman" w:cs="Times New Roman"/>
+          <w:sz w:val="32"/>
+          <w:szCs w:val="32"/>
+          <w:lang w:eastAsia="pl-PL"/>
+        </w:rPr>
+        <w:t xml:space="preserve">Plik serwerowy napisany w powłoce </w:t>
+      </w:r>
       <w:proofErr w:type="spellStart"/>
       <w:r>
         <w:rPr>
           <w:rFonts w:ascii="Times New Roman" w:eastAsia="Times New Roman" w:hAnsi="Times New Roman" w:cs="Times New Roman"/>
-          <w:b/>
-          <w:bCs/>
           <w:sz w:val="32"/>
           <w:szCs w:val="32"/>
           <w:lang w:eastAsia="pl-PL"/>
         </w:rPr>
-        <w:t>get_card_data.php</w:t>
+        <w:t>linuxa</w:t>
       </w:r>
       <w:proofErr w:type="spellEnd"/>
-    </w:p>
-    <w:p>
-      <w:pPr>
-        <w:spacing w:after="0" w:line="276" w:lineRule="auto"/>
+      <w:r>
         <w:rPr>
           <w:rFonts w:ascii="Times New Roman" w:eastAsia="Times New Roman" w:hAnsi="Times New Roman" w:cs="Times New Roman"/>
           <w:sz w:val="32"/>
           <w:szCs w:val="32"/>
           <w:lang w:eastAsia="pl-PL"/>
         </w:rPr>
-      </w:pPr>
+        <w:t xml:space="preserve"> uruchamiający co sekundę wykonywanie plików serwerowych odpowiedzialnych za przeliczenie statusu gry (dobierania graczy, tury ataku czy </w:t>
+      </w:r>
+      <w:proofErr w:type="spellStart"/>
       <w:r>
         <w:rPr>
           <w:rFonts w:ascii="Times New Roman" w:eastAsia="Times New Roman" w:hAnsi="Times New Roman" w:cs="Times New Roman"/>
@@ -2956,9 +3788,9 @@
           <w:szCs w:val="32"/>
           <w:lang w:eastAsia="pl-PL"/>
         </w:rPr>
-        <w:t xml:space="preserve">Algorytm pobiera dane o kartach i atakach z tabel Card, </w:t>
-      </w:r>
-      <w:proofErr w:type="spellStart"/>
+        <w:t>wylogowywania</w:t>
+      </w:r>
+      <w:proofErr w:type="spellEnd"/>
       <w:r>
         <w:rPr>
           <w:rFonts w:ascii="Times New Roman" w:eastAsia="Times New Roman" w:hAnsi="Times New Roman" w:cs="Times New Roman"/>
@@ -2966,669 +3798,7 @@
           <w:szCs w:val="32"/>
           <w:lang w:eastAsia="pl-PL"/>
         </w:rPr>
-        <w:t>Attack_Ids</w:t>
-      </w:r>
-      <w:proofErr w:type="spellEnd"/>
-      <w:r>
-        <w:rPr>
-          <w:rFonts w:ascii="Times New Roman" w:eastAsia="Times New Roman" w:hAnsi="Times New Roman" w:cs="Times New Roman"/>
-          <w:sz w:val="32"/>
-          <w:szCs w:val="32"/>
-          <w:lang w:eastAsia="pl-PL"/>
-        </w:rPr>
-        <w:t xml:space="preserve">, Attack, Element i </w:t>
-      </w:r>
-      <w:proofErr w:type="spellStart"/>
-      <w:r>
-        <w:rPr>
-          <w:rFonts w:ascii="Times New Roman" w:eastAsia="Times New Roman" w:hAnsi="Times New Roman" w:cs="Times New Roman"/>
-          <w:sz w:val="32"/>
-          <w:szCs w:val="32"/>
-          <w:lang w:eastAsia="pl-PL"/>
-        </w:rPr>
-        <w:t>Element_Sum</w:t>
-      </w:r>
-      <w:proofErr w:type="spellEnd"/>
-      <w:r>
-        <w:rPr>
-          <w:rFonts w:ascii="Times New Roman" w:eastAsia="Times New Roman" w:hAnsi="Times New Roman" w:cs="Times New Roman"/>
-          <w:sz w:val="32"/>
-          <w:szCs w:val="32"/>
-          <w:lang w:eastAsia="pl-PL"/>
-        </w:rPr>
-        <w:t>. Dane te są następnie przekazywane do klienta w formie gdzie tabele oddzielone są znakiem &amp;, rekordy znakiem $ a kolumny znakiem @.</w:t>
-      </w:r>
-    </w:p>
-    <w:p>
-      <w:pPr>
-        <w:spacing w:after="0" w:line="240" w:lineRule="auto"/>
-        <w:rPr>
-          <w:rFonts w:ascii="Times New Roman" w:eastAsia="Times New Roman" w:hAnsi="Times New Roman" w:cs="Times New Roman"/>
-          <w:sz w:val="32"/>
-          <w:szCs w:val="32"/>
-          <w:lang w:eastAsia="pl-PL"/>
-        </w:rPr>
-      </w:pPr>
-    </w:p>
-    <w:p>
-      <w:pPr>
-        <w:spacing w:after="0" w:line="240" w:lineRule="auto"/>
-        <w:rPr>
-          <w:rFonts w:ascii="Times New Roman" w:eastAsia="Times New Roman" w:hAnsi="Times New Roman" w:cs="Times New Roman"/>
-          <w:sz w:val="32"/>
-          <w:szCs w:val="32"/>
-          <w:lang w:eastAsia="pl-PL"/>
-        </w:rPr>
-      </w:pPr>
-    </w:p>
-    <w:p>
-      <w:pPr>
-        <w:spacing w:after="0" w:line="240" w:lineRule="auto"/>
-        <w:rPr>
-          <w:rFonts w:ascii="Times New Roman" w:eastAsia="Times New Roman" w:hAnsi="Times New Roman" w:cs="Times New Roman"/>
-          <w:sz w:val="32"/>
-          <w:szCs w:val="32"/>
-          <w:lang w:eastAsia="pl-PL"/>
-        </w:rPr>
-      </w:pPr>
-    </w:p>
-    <w:p>
-      <w:pPr>
-        <w:spacing w:after="0" w:line="240" w:lineRule="auto"/>
-        <w:rPr>
-          <w:rFonts w:ascii="Times New Roman" w:eastAsia="Times New Roman" w:hAnsi="Times New Roman" w:cs="Times New Roman"/>
-          <w:sz w:val="32"/>
-          <w:szCs w:val="32"/>
-          <w:lang w:eastAsia="pl-PL"/>
-        </w:rPr>
-      </w:pPr>
-    </w:p>
-    <w:p>
-      <w:pPr>
-        <w:spacing w:after="0" w:line="276" w:lineRule="auto"/>
-        <w:rPr>
-          <w:rFonts w:ascii="Times New Roman" w:eastAsia="Times New Roman" w:hAnsi="Times New Roman" w:cs="Times New Roman"/>
-          <w:sz w:val="32"/>
-          <w:szCs w:val="32"/>
-          <w:lang w:eastAsia="pl-PL"/>
-        </w:rPr>
-      </w:pPr>
-      <w:proofErr w:type="spellStart"/>
-      <w:r>
-        <w:rPr>
-          <w:rFonts w:ascii="Times New Roman" w:eastAsia="Times New Roman" w:hAnsi="Times New Roman" w:cs="Times New Roman"/>
-          <w:b/>
-          <w:bCs/>
-          <w:sz w:val="32"/>
-          <w:szCs w:val="32"/>
-          <w:lang w:eastAsia="pl-PL"/>
-        </w:rPr>
-        <w:t>get_table_data.php</w:t>
-      </w:r>
-      <w:proofErr w:type="spellEnd"/>
-      <w:r>
-        <w:rPr>
-          <w:rFonts w:ascii="Times New Roman" w:eastAsia="Times New Roman" w:hAnsi="Times New Roman" w:cs="Times New Roman"/>
-          <w:b/>
-          <w:sz w:val="32"/>
-          <w:szCs w:val="32"/>
-          <w:lang w:eastAsia="pl-PL"/>
-        </w:rPr>
-        <w:t xml:space="preserve"> </w:t>
-      </w:r>
-    </w:p>
-    <w:p>
-      <w:pPr>
-        <w:spacing w:after="0" w:line="240" w:lineRule="auto"/>
-        <w:rPr>
-          <w:rFonts w:ascii="Times New Roman" w:eastAsia="Times New Roman" w:hAnsi="Times New Roman" w:cs="Times New Roman"/>
-          <w:sz w:val="32"/>
-          <w:szCs w:val="32"/>
-          <w:lang w:eastAsia="pl-PL"/>
-        </w:rPr>
-      </w:pPr>
-      <w:r>
-        <w:rPr>
-          <w:rFonts w:ascii="Times New Roman" w:eastAsia="Times New Roman" w:hAnsi="Times New Roman" w:cs="Times New Roman"/>
-          <w:sz w:val="32"/>
-          <w:szCs w:val="32"/>
-          <w:lang w:eastAsia="pl-PL"/>
-        </w:rPr>
-        <w:lastRenderedPageBreak/>
-        <w:t xml:space="preserve">Algorytm pobiera </w:t>
-      </w:r>
-      <w:proofErr w:type="spellStart"/>
-      <w:r>
-        <w:rPr>
-          <w:rFonts w:ascii="Times New Roman" w:eastAsia="Times New Roman" w:hAnsi="Times New Roman" w:cs="Times New Roman"/>
-          <w:sz w:val="32"/>
-          <w:szCs w:val="32"/>
-          <w:lang w:eastAsia="pl-PL"/>
-        </w:rPr>
-        <w:t>nick</w:t>
-      </w:r>
-      <w:proofErr w:type="spellEnd"/>
-      <w:r>
-        <w:rPr>
-          <w:rFonts w:ascii="Times New Roman" w:eastAsia="Times New Roman" w:hAnsi="Times New Roman" w:cs="Times New Roman"/>
-          <w:sz w:val="32"/>
-          <w:szCs w:val="32"/>
-          <w:lang w:eastAsia="pl-PL"/>
-        </w:rPr>
-        <w:t xml:space="preserve"> gracza. Jeżeli znajdzie stół odpowiadający nazwie gracza wysyła informacje z tabel </w:t>
-      </w:r>
-      <w:proofErr w:type="spellStart"/>
-      <w:r>
-        <w:rPr>
-          <w:rFonts w:ascii="Times New Roman" w:eastAsia="Times New Roman" w:hAnsi="Times New Roman" w:cs="Times New Roman"/>
-          <w:sz w:val="32"/>
-          <w:szCs w:val="32"/>
-          <w:lang w:eastAsia="pl-PL"/>
-        </w:rPr>
-        <w:t>CardObject</w:t>
-      </w:r>
-      <w:proofErr w:type="spellEnd"/>
-      <w:r>
-        <w:rPr>
-          <w:rFonts w:ascii="Times New Roman" w:eastAsia="Times New Roman" w:hAnsi="Times New Roman" w:cs="Times New Roman"/>
-          <w:sz w:val="32"/>
-          <w:szCs w:val="32"/>
-          <w:lang w:eastAsia="pl-PL"/>
-        </w:rPr>
-        <w:t xml:space="preserve">, </w:t>
-      </w:r>
-      <w:proofErr w:type="spellStart"/>
-      <w:r>
-        <w:rPr>
-          <w:rFonts w:ascii="Times New Roman" w:eastAsia="Times New Roman" w:hAnsi="Times New Roman" w:cs="Times New Roman"/>
-          <w:sz w:val="32"/>
-          <w:szCs w:val="32"/>
-          <w:lang w:eastAsia="pl-PL"/>
-        </w:rPr>
-        <w:t>Player_hand</w:t>
-      </w:r>
-      <w:proofErr w:type="spellEnd"/>
-      <w:r>
-        <w:rPr>
-          <w:rFonts w:ascii="Times New Roman" w:eastAsia="Times New Roman" w:hAnsi="Times New Roman" w:cs="Times New Roman"/>
-          <w:sz w:val="32"/>
-          <w:szCs w:val="32"/>
-          <w:lang w:eastAsia="pl-PL"/>
-        </w:rPr>
-        <w:t xml:space="preserve"> i </w:t>
-      </w:r>
-      <w:proofErr w:type="spellStart"/>
-      <w:r>
-        <w:rPr>
-          <w:rFonts w:ascii="Times New Roman" w:eastAsia="Times New Roman" w:hAnsi="Times New Roman" w:cs="Times New Roman"/>
-          <w:sz w:val="32"/>
-          <w:szCs w:val="32"/>
-          <w:lang w:eastAsia="pl-PL"/>
-        </w:rPr>
-        <w:t>Game_table</w:t>
-      </w:r>
-      <w:proofErr w:type="spellEnd"/>
-      <w:r>
-        <w:rPr>
-          <w:rFonts w:ascii="Times New Roman" w:eastAsia="Times New Roman" w:hAnsi="Times New Roman" w:cs="Times New Roman"/>
-          <w:sz w:val="32"/>
-          <w:szCs w:val="32"/>
-          <w:lang w:eastAsia="pl-PL"/>
-        </w:rPr>
-        <w:t>. Dane te odpowiadają kartom zagranym przez gracza i przeciwnika, kartom w ręce gracza, ilości kart w ręce przeciwnika i podstawowym informacjom o stole takim jak kolejność tur.</w:t>
-      </w:r>
-    </w:p>
-    <w:p>
-      <w:pPr>
-        <w:spacing w:after="0" w:line="240" w:lineRule="auto"/>
-        <w:rPr>
-          <w:rFonts w:ascii="Times New Roman" w:eastAsia="Times New Roman" w:hAnsi="Times New Roman" w:cs="Times New Roman"/>
-          <w:sz w:val="32"/>
-          <w:szCs w:val="32"/>
-          <w:lang w:eastAsia="pl-PL"/>
-        </w:rPr>
-      </w:pPr>
-    </w:p>
-    <w:p>
-      <w:pPr>
-        <w:spacing w:after="0" w:line="276" w:lineRule="auto"/>
-        <w:rPr>
-          <w:rFonts w:ascii="Times New Roman" w:eastAsia="Times New Roman" w:hAnsi="Times New Roman" w:cs="Times New Roman"/>
-          <w:b/>
-          <w:sz w:val="32"/>
-          <w:szCs w:val="32"/>
-          <w:lang w:eastAsia="pl-PL"/>
-        </w:rPr>
-      </w:pPr>
-      <w:proofErr w:type="spellStart"/>
-      <w:r>
-        <w:rPr>
-          <w:rFonts w:ascii="Times New Roman" w:eastAsia="Times New Roman" w:hAnsi="Times New Roman" w:cs="Times New Roman"/>
-          <w:b/>
-          <w:sz w:val="32"/>
-          <w:szCs w:val="32"/>
-          <w:lang w:eastAsia="pl-PL"/>
-        </w:rPr>
-        <w:t>Login.php</w:t>
-      </w:r>
-      <w:proofErr w:type="spellEnd"/>
-    </w:p>
-    <w:p>
-      <w:pPr>
-        <w:spacing w:after="0" w:line="240" w:lineRule="auto"/>
-        <w:rPr>
-          <w:rFonts w:ascii="Times New Roman" w:eastAsia="Times New Roman" w:hAnsi="Times New Roman" w:cs="Times New Roman"/>
-          <w:sz w:val="32"/>
-          <w:szCs w:val="32"/>
-          <w:lang w:eastAsia="pl-PL"/>
-        </w:rPr>
-      </w:pPr>
-      <w:r>
-        <w:rPr>
-          <w:rFonts w:ascii="Times New Roman" w:eastAsia="Times New Roman" w:hAnsi="Times New Roman" w:cs="Times New Roman"/>
-          <w:sz w:val="32"/>
-          <w:szCs w:val="32"/>
-          <w:lang w:eastAsia="pl-PL"/>
-        </w:rPr>
-        <w:t xml:space="preserve">Algorytm pobiera </w:t>
-      </w:r>
-      <w:proofErr w:type="spellStart"/>
-      <w:r>
-        <w:rPr>
-          <w:rFonts w:ascii="Times New Roman" w:eastAsia="Times New Roman" w:hAnsi="Times New Roman" w:cs="Times New Roman"/>
-          <w:sz w:val="32"/>
-          <w:szCs w:val="32"/>
-          <w:lang w:eastAsia="pl-PL"/>
-        </w:rPr>
-        <w:t>nick</w:t>
-      </w:r>
-      <w:proofErr w:type="spellEnd"/>
-      <w:r>
-        <w:rPr>
-          <w:rFonts w:ascii="Times New Roman" w:eastAsia="Times New Roman" w:hAnsi="Times New Roman" w:cs="Times New Roman"/>
-          <w:sz w:val="32"/>
-          <w:szCs w:val="32"/>
-          <w:lang w:eastAsia="pl-PL"/>
-        </w:rPr>
-        <w:t xml:space="preserve"> i hasło gracza. Jeżeli znajdzie w bazie dane odpowiadające pobranym danym i użytkownik nie będzie aktualnie zalogowany następuje zalogowanie użytkownika – zmieniane są wartości daty ostatniego logowania i potwierdzenia zalogowania użytkownika. Klient może otrzymać 4 rodzaje odpowiedzi – 0 w momencie gdy logowanie przebiegło pomyślnie, 1 – gdy login jest niepoprawny, 2 gdy hasło jest niepoprawne i 3 gdy użytkownik jest już zalogowany.</w:t>
-      </w:r>
-    </w:p>
-    <w:p>
-      <w:pPr>
-        <w:spacing w:after="0" w:line="240" w:lineRule="auto"/>
-        <w:rPr>
-          <w:rFonts w:ascii="Times New Roman" w:eastAsia="Times New Roman" w:hAnsi="Times New Roman" w:cs="Times New Roman"/>
-          <w:sz w:val="32"/>
-          <w:szCs w:val="32"/>
-          <w:lang w:eastAsia="pl-PL"/>
-        </w:rPr>
-      </w:pPr>
-    </w:p>
-    <w:p>
-      <w:pPr>
-        <w:spacing w:after="0" w:line="276" w:lineRule="auto"/>
-        <w:rPr>
-          <w:rFonts w:ascii="Times New Roman" w:eastAsia="Times New Roman" w:hAnsi="Times New Roman" w:cs="Times New Roman"/>
-          <w:b/>
-          <w:sz w:val="32"/>
-          <w:szCs w:val="32"/>
-          <w:lang w:eastAsia="pl-PL"/>
-        </w:rPr>
-      </w:pPr>
-      <w:proofErr w:type="spellStart"/>
-      <w:r>
-        <w:rPr>
-          <w:rFonts w:ascii="Times New Roman" w:eastAsia="Times New Roman" w:hAnsi="Times New Roman" w:cs="Times New Roman"/>
-          <w:b/>
-          <w:sz w:val="32"/>
-          <w:szCs w:val="32"/>
-          <w:lang w:eastAsia="pl-PL"/>
-        </w:rPr>
-        <w:t>logoff.php</w:t>
-      </w:r>
-      <w:proofErr w:type="spellEnd"/>
-    </w:p>
-    <w:p>
-      <w:pPr>
-        <w:spacing w:after="0" w:line="240" w:lineRule="auto"/>
-        <w:rPr>
-          <w:rFonts w:ascii="Times New Roman" w:eastAsia="Times New Roman" w:hAnsi="Times New Roman" w:cs="Times New Roman"/>
-          <w:sz w:val="32"/>
-          <w:szCs w:val="32"/>
-          <w:lang w:eastAsia="pl-PL"/>
-        </w:rPr>
-      </w:pPr>
-      <w:r>
-        <w:rPr>
-          <w:rFonts w:ascii="Times New Roman" w:eastAsia="Times New Roman" w:hAnsi="Times New Roman" w:cs="Times New Roman"/>
-          <w:sz w:val="32"/>
-          <w:szCs w:val="32"/>
-          <w:lang w:eastAsia="pl-PL"/>
-        </w:rPr>
-        <w:t xml:space="preserve">Algorytm automatycznie </w:t>
-      </w:r>
-      <w:proofErr w:type="spellStart"/>
-      <w:r>
-        <w:rPr>
-          <w:rFonts w:ascii="Times New Roman" w:eastAsia="Times New Roman" w:hAnsi="Times New Roman" w:cs="Times New Roman"/>
-          <w:sz w:val="32"/>
-          <w:szCs w:val="32"/>
-          <w:lang w:eastAsia="pl-PL"/>
-        </w:rPr>
-        <w:t>wylogowuje</w:t>
-      </w:r>
-      <w:proofErr w:type="spellEnd"/>
-      <w:r>
-        <w:rPr>
-          <w:rFonts w:ascii="Times New Roman" w:eastAsia="Times New Roman" w:hAnsi="Times New Roman" w:cs="Times New Roman"/>
-          <w:sz w:val="32"/>
-          <w:szCs w:val="32"/>
-          <w:lang w:eastAsia="pl-PL"/>
-        </w:rPr>
-        <w:t xml:space="preserve"> wszystkich użytkowników od których serwer nie uzyskał odpowiedzi utrzymania sesji w przeciągu 60 sekund.</w:t>
-      </w:r>
-    </w:p>
-    <w:p>
-      <w:pPr>
-        <w:spacing w:after="0" w:line="240" w:lineRule="auto"/>
-        <w:rPr>
-          <w:rFonts w:ascii="Times New Roman" w:eastAsia="Times New Roman" w:hAnsi="Times New Roman" w:cs="Times New Roman"/>
-          <w:sz w:val="32"/>
-          <w:szCs w:val="32"/>
-          <w:lang w:eastAsia="pl-PL"/>
-        </w:rPr>
-      </w:pPr>
-    </w:p>
-    <w:p>
-      <w:pPr>
-        <w:spacing w:after="0" w:line="276" w:lineRule="auto"/>
-        <w:rPr>
-          <w:rFonts w:ascii="Times New Roman" w:eastAsia="Times New Roman" w:hAnsi="Times New Roman" w:cs="Times New Roman"/>
-          <w:b/>
-          <w:sz w:val="32"/>
-          <w:szCs w:val="32"/>
-          <w:lang w:eastAsia="pl-PL"/>
-        </w:rPr>
-      </w:pPr>
-      <w:proofErr w:type="spellStart"/>
-      <w:r>
-        <w:rPr>
-          <w:rFonts w:ascii="Times New Roman" w:eastAsia="Times New Roman" w:hAnsi="Times New Roman" w:cs="Times New Roman"/>
-          <w:b/>
-          <w:sz w:val="32"/>
-          <w:szCs w:val="32"/>
-          <w:lang w:eastAsia="pl-PL"/>
-        </w:rPr>
-        <w:t>matching.php</w:t>
-      </w:r>
-      <w:proofErr w:type="spellEnd"/>
-    </w:p>
-    <w:p>
-      <w:pPr>
-        <w:spacing w:after="0" w:line="240" w:lineRule="auto"/>
-        <w:rPr>
-          <w:rFonts w:ascii="Times New Roman" w:eastAsia="Times New Roman" w:hAnsi="Times New Roman" w:cs="Times New Roman"/>
-          <w:sz w:val="32"/>
-          <w:szCs w:val="32"/>
-          <w:lang w:eastAsia="pl-PL"/>
-        </w:rPr>
-      </w:pPr>
-      <w:r>
-        <w:rPr>
-          <w:rFonts w:ascii="Times New Roman" w:eastAsia="Times New Roman" w:hAnsi="Times New Roman" w:cs="Times New Roman"/>
-          <w:sz w:val="32"/>
-          <w:szCs w:val="32"/>
-          <w:lang w:eastAsia="pl-PL"/>
-        </w:rPr>
-        <w:t xml:space="preserve">Algorytm pobiera dane z tabeli </w:t>
-      </w:r>
-      <w:proofErr w:type="spellStart"/>
-      <w:r>
-        <w:rPr>
-          <w:rFonts w:ascii="Times New Roman" w:eastAsia="Times New Roman" w:hAnsi="Times New Roman" w:cs="Times New Roman"/>
-          <w:sz w:val="32"/>
-          <w:szCs w:val="32"/>
-          <w:lang w:eastAsia="pl-PL"/>
-        </w:rPr>
-        <w:t>MM_Quick</w:t>
-      </w:r>
-      <w:proofErr w:type="spellEnd"/>
-      <w:r>
-        <w:rPr>
-          <w:rFonts w:ascii="Times New Roman" w:eastAsia="Times New Roman" w:hAnsi="Times New Roman" w:cs="Times New Roman"/>
-          <w:sz w:val="32"/>
-          <w:szCs w:val="32"/>
-          <w:lang w:eastAsia="pl-PL"/>
-        </w:rPr>
-        <w:t xml:space="preserve"> i wykonuje parowanie graczy metodą szybką – każdą dwójkę graczy paruje ze sobą i tworzy odpowiedni wpis w tabeli </w:t>
-      </w:r>
-      <w:proofErr w:type="spellStart"/>
-      <w:r>
-        <w:rPr>
-          <w:rFonts w:ascii="Times New Roman" w:eastAsia="Times New Roman" w:hAnsi="Times New Roman" w:cs="Times New Roman"/>
-          <w:sz w:val="32"/>
-          <w:szCs w:val="32"/>
-          <w:lang w:eastAsia="pl-PL"/>
-        </w:rPr>
-        <w:t>Pair_matched</w:t>
-      </w:r>
-      <w:proofErr w:type="spellEnd"/>
-    </w:p>
-    <w:p>
-      <w:pPr>
-        <w:spacing w:after="0" w:line="240" w:lineRule="auto"/>
-        <w:rPr>
-          <w:rFonts w:ascii="Times New Roman" w:eastAsia="Times New Roman" w:hAnsi="Times New Roman" w:cs="Times New Roman"/>
-          <w:sz w:val="32"/>
-          <w:szCs w:val="32"/>
-          <w:lang w:eastAsia="pl-PL"/>
-        </w:rPr>
-      </w:pPr>
-    </w:p>
-    <w:p>
-      <w:pPr>
-        <w:spacing w:after="0" w:line="276" w:lineRule="auto"/>
-        <w:rPr>
-          <w:rFonts w:ascii="Times New Roman" w:eastAsia="Times New Roman" w:hAnsi="Times New Roman" w:cs="Times New Roman"/>
-          <w:b/>
-          <w:sz w:val="32"/>
-          <w:szCs w:val="32"/>
-          <w:lang w:eastAsia="pl-PL"/>
-        </w:rPr>
-      </w:pPr>
-      <w:proofErr w:type="spellStart"/>
-      <w:r>
-        <w:rPr>
-          <w:rFonts w:ascii="Times New Roman" w:eastAsia="Times New Roman" w:hAnsi="Times New Roman" w:cs="Times New Roman"/>
-          <w:b/>
-          <w:sz w:val="32"/>
-          <w:szCs w:val="32"/>
-          <w:lang w:eastAsia="pl-PL"/>
-        </w:rPr>
-        <w:t>Mm_join.php</w:t>
-      </w:r>
-      <w:proofErr w:type="spellEnd"/>
-    </w:p>
-    <w:p>
-      <w:pPr>
-        <w:spacing w:after="0" w:line="240" w:lineRule="auto"/>
-        <w:rPr>
-          <w:rFonts w:ascii="Times New Roman" w:eastAsia="Times New Roman" w:hAnsi="Times New Roman" w:cs="Times New Roman"/>
-          <w:sz w:val="32"/>
-          <w:szCs w:val="32"/>
-          <w:lang w:eastAsia="pl-PL"/>
-        </w:rPr>
-      </w:pPr>
-      <w:r>
-        <w:rPr>
-          <w:rFonts w:ascii="Times New Roman" w:eastAsia="Times New Roman" w:hAnsi="Times New Roman" w:cs="Times New Roman"/>
-          <w:sz w:val="32"/>
-          <w:szCs w:val="32"/>
-          <w:lang w:eastAsia="pl-PL"/>
-        </w:rPr>
-        <w:t xml:space="preserve">Algorytm pobiera z klienta nazwę użytkownika i dodaje ją do tabeli </w:t>
-      </w:r>
-      <w:proofErr w:type="spellStart"/>
-      <w:r>
-        <w:rPr>
-          <w:rFonts w:ascii="Times New Roman" w:eastAsia="Times New Roman" w:hAnsi="Times New Roman" w:cs="Times New Roman"/>
-          <w:sz w:val="32"/>
-          <w:szCs w:val="32"/>
-          <w:lang w:eastAsia="pl-PL"/>
-        </w:rPr>
-        <w:t>MM_Quick</w:t>
-      </w:r>
-      <w:proofErr w:type="spellEnd"/>
-      <w:r>
-        <w:rPr>
-          <w:rFonts w:ascii="Times New Roman" w:eastAsia="Times New Roman" w:hAnsi="Times New Roman" w:cs="Times New Roman"/>
-          <w:sz w:val="32"/>
-          <w:szCs w:val="32"/>
-          <w:lang w:eastAsia="pl-PL"/>
-        </w:rPr>
-        <w:t>.</w:t>
-      </w:r>
-    </w:p>
-    <w:p>
-      <w:pPr>
-        <w:spacing w:after="0" w:line="240" w:lineRule="auto"/>
-        <w:rPr>
-          <w:rFonts w:ascii="Times New Roman" w:eastAsia="Times New Roman" w:hAnsi="Times New Roman" w:cs="Times New Roman"/>
-          <w:sz w:val="32"/>
-          <w:szCs w:val="32"/>
-          <w:lang w:eastAsia="pl-PL"/>
-        </w:rPr>
-      </w:pPr>
-    </w:p>
-    <w:p>
-      <w:pPr>
-        <w:spacing w:after="0" w:line="276" w:lineRule="auto"/>
-        <w:rPr>
-          <w:rFonts w:ascii="Times New Roman" w:eastAsia="Times New Roman" w:hAnsi="Times New Roman" w:cs="Times New Roman"/>
-          <w:b/>
-          <w:sz w:val="32"/>
-          <w:szCs w:val="32"/>
-          <w:lang w:eastAsia="pl-PL"/>
-        </w:rPr>
-      </w:pPr>
-      <w:proofErr w:type="spellStart"/>
-      <w:r>
-        <w:rPr>
-          <w:rFonts w:ascii="Times New Roman" w:eastAsia="Times New Roman" w:hAnsi="Times New Roman" w:cs="Times New Roman"/>
-          <w:b/>
-          <w:sz w:val="32"/>
-          <w:szCs w:val="32"/>
-          <w:lang w:eastAsia="pl-PL"/>
-        </w:rPr>
-        <w:t>Mm_leave.php</w:t>
-      </w:r>
-      <w:proofErr w:type="spellEnd"/>
-    </w:p>
-    <w:p>
-      <w:pPr>
-        <w:spacing w:after="0" w:line="240" w:lineRule="auto"/>
-        <w:rPr>
-          <w:rFonts w:ascii="Times New Roman" w:eastAsia="Times New Roman" w:hAnsi="Times New Roman" w:cs="Times New Roman"/>
-          <w:sz w:val="32"/>
-          <w:szCs w:val="32"/>
-          <w:lang w:eastAsia="pl-PL"/>
-        </w:rPr>
-      </w:pPr>
-      <w:r>
-        <w:rPr>
-          <w:rFonts w:ascii="Times New Roman" w:eastAsia="Times New Roman" w:hAnsi="Times New Roman" w:cs="Times New Roman"/>
-          <w:sz w:val="32"/>
-          <w:szCs w:val="32"/>
-          <w:lang w:eastAsia="pl-PL"/>
-        </w:rPr>
-        <w:t xml:space="preserve">Algorytm pobiera z klienta nazwę użytkownika i usuwa ją z tabeli </w:t>
-      </w:r>
-      <w:proofErr w:type="spellStart"/>
-      <w:r>
-        <w:rPr>
-          <w:rFonts w:ascii="Times New Roman" w:eastAsia="Times New Roman" w:hAnsi="Times New Roman" w:cs="Times New Roman"/>
-          <w:sz w:val="32"/>
-          <w:szCs w:val="32"/>
-          <w:lang w:eastAsia="pl-PL"/>
-        </w:rPr>
-        <w:t>MM_Quick</w:t>
-      </w:r>
-      <w:proofErr w:type="spellEnd"/>
-      <w:r>
-        <w:rPr>
-          <w:rFonts w:ascii="Times New Roman" w:eastAsia="Times New Roman" w:hAnsi="Times New Roman" w:cs="Times New Roman"/>
-          <w:sz w:val="32"/>
-          <w:szCs w:val="32"/>
-          <w:lang w:eastAsia="pl-PL"/>
-        </w:rPr>
-        <w:t>.</w:t>
-      </w:r>
-    </w:p>
-    <w:p>
-      <w:pPr>
-        <w:spacing w:after="0" w:line="240" w:lineRule="auto"/>
-        <w:rPr>
-          <w:rFonts w:ascii="Times New Roman" w:eastAsia="Times New Roman" w:hAnsi="Times New Roman" w:cs="Times New Roman"/>
-          <w:sz w:val="32"/>
-          <w:szCs w:val="32"/>
-          <w:lang w:eastAsia="pl-PL"/>
-        </w:rPr>
-      </w:pPr>
-    </w:p>
-    <w:p>
-      <w:pPr>
-        <w:spacing w:after="0" w:line="240" w:lineRule="auto"/>
-        <w:rPr>
-          <w:rFonts w:ascii="Times New Roman" w:eastAsia="Times New Roman" w:hAnsi="Times New Roman" w:cs="Times New Roman"/>
-          <w:sz w:val="32"/>
-          <w:szCs w:val="32"/>
-          <w:lang w:eastAsia="pl-PL"/>
-        </w:rPr>
-      </w:pPr>
-    </w:p>
-    <w:p>
-      <w:pPr>
-        <w:spacing w:after="0" w:line="276" w:lineRule="auto"/>
-        <w:rPr>
-          <w:rFonts w:ascii="Times New Roman" w:eastAsia="Times New Roman" w:hAnsi="Times New Roman" w:cs="Times New Roman"/>
-          <w:b/>
-          <w:sz w:val="32"/>
-          <w:szCs w:val="32"/>
-          <w:lang w:eastAsia="pl-PL"/>
-        </w:rPr>
-      </w:pPr>
-      <w:proofErr w:type="spellStart"/>
-      <w:r>
-        <w:rPr>
-          <w:rFonts w:ascii="Times New Roman" w:eastAsia="Times New Roman" w:hAnsi="Times New Roman" w:cs="Times New Roman"/>
-          <w:b/>
-          <w:sz w:val="32"/>
-          <w:szCs w:val="32"/>
-          <w:lang w:eastAsia="pl-PL"/>
-        </w:rPr>
-        <w:t>Play_card.php</w:t>
-      </w:r>
-      <w:proofErr w:type="spellEnd"/>
-    </w:p>
-    <w:p>
-      <w:pPr>
-        <w:spacing w:after="0" w:line="240" w:lineRule="auto"/>
-        <w:rPr>
-          <w:rFonts w:ascii="Times New Roman" w:eastAsia="Times New Roman" w:hAnsi="Times New Roman" w:cs="Times New Roman"/>
-          <w:sz w:val="32"/>
-          <w:szCs w:val="32"/>
-          <w:lang w:eastAsia="pl-PL"/>
-        </w:rPr>
-      </w:pPr>
-      <w:r>
-        <w:rPr>
-          <w:rFonts w:ascii="Times New Roman" w:eastAsia="Times New Roman" w:hAnsi="Times New Roman" w:cs="Times New Roman"/>
-          <w:sz w:val="32"/>
-          <w:szCs w:val="32"/>
-          <w:lang w:eastAsia="pl-PL"/>
-        </w:rPr>
-        <w:lastRenderedPageBreak/>
-        <w:t>Algorytm pobiera z klienta id karty którą gracz chce zagrać. Następnie sprawdza jaki jest to typ karty. Jeżeli typ jest równy 1 karta trafia na stół, jeżeli typ jest równy 2 sprawdzane jest czy jest jakaś karta zagrana. Jeżeli tak, karta wzmacnia zagraną kartę, w przeciwnym wypadku funkcja zwraca błąd.</w:t>
+        <w:t xml:space="preserve"> graczy przy danym czasie nieaktywności).</w:t>
       </w:r>
     </w:p>
     <w:p>
@@ -3688,6 +3858,7 @@
         <w:rPr>
           <w:rFonts w:ascii="Times New Roman" w:hAnsi="Times New Roman"/>
           <w:noProof/>
+          <w:lang w:eastAsia="pl-PL"/>
         </w:rPr>
         <w:drawing>
           <wp:anchor distT="0" distB="0" distL="114300" distR="114300" simplePos="0" relativeHeight="251671552" behindDoc="0" locked="0" layoutInCell="1" allowOverlap="1" wp14:anchorId="68522A41" wp14:editId="332BE7C4">
@@ -3847,7 +4018,9 @@
         <w:rPr>
           <w:rFonts w:ascii="Times New Roman" w:hAnsi="Times New Roman"/>
           <w:noProof/>
-        </w:rPr>
+          <w:lang w:eastAsia="pl-PL"/>
+        </w:rPr>
+        <w:lastRenderedPageBreak/>
         <w:drawing>
           <wp:anchor distT="0" distB="0" distL="114300" distR="114300" simplePos="0" relativeHeight="251660288" behindDoc="0" locked="0" layoutInCell="1" allowOverlap="1" wp14:anchorId="3667101D" wp14:editId="2AE1EE12">
             <wp:simplePos x="0" y="0"/>
@@ -4048,6 +4221,7 @@
         <w:rPr>
           <w:rFonts w:ascii="Times New Roman" w:hAnsi="Times New Roman"/>
           <w:noProof/>
+          <w:lang w:eastAsia="pl-PL"/>
         </w:rPr>
         <w:drawing>
           <wp:anchor distT="0" distB="0" distL="114300" distR="114300" simplePos="0" relativeHeight="251673600" behindDoc="0" locked="0" layoutInCell="1" allowOverlap="1" wp14:anchorId="78BCF188" wp14:editId="038AEA0B">
@@ -4227,7 +4401,9 @@
         <w:rPr>
           <w:rFonts w:ascii="Times New Roman" w:hAnsi="Times New Roman"/>
           <w:noProof/>
-        </w:rPr>
+          <w:lang w:eastAsia="pl-PL"/>
+        </w:rPr>
+        <w:lastRenderedPageBreak/>
         <w:drawing>
           <wp:anchor distT="0" distB="0" distL="114300" distR="114300" simplePos="0" relativeHeight="251675648" behindDoc="0" locked="0" layoutInCell="1" allowOverlap="1" wp14:anchorId="498DECA7" wp14:editId="64BC96A9">
             <wp:simplePos x="0" y="0"/>
@@ -4446,6 +4622,7 @@
         <w:rPr>
           <w:rFonts w:ascii="Times New Roman" w:hAnsi="Times New Roman"/>
           <w:noProof/>
+          <w:lang w:eastAsia="pl-PL"/>
         </w:rPr>
         <w:drawing>
           <wp:anchor distT="0" distB="0" distL="114300" distR="114300" simplePos="0" relativeHeight="251663360" behindDoc="0" locked="0" layoutInCell="1" allowOverlap="1" wp14:anchorId="3876F198" wp14:editId="461F31E1">
@@ -4607,7 +4784,9 @@
         <w:rPr>
           <w:rFonts w:ascii="Times New Roman" w:hAnsi="Times New Roman"/>
           <w:noProof/>
-        </w:rPr>
+          <w:lang w:eastAsia="pl-PL"/>
+        </w:rPr>
+        <w:lastRenderedPageBreak/>
         <w:drawing>
           <wp:anchor distT="0" distB="0" distL="114300" distR="114300" simplePos="0" relativeHeight="251666432" behindDoc="0" locked="0" layoutInCell="1" allowOverlap="1" wp14:anchorId="6355D43B" wp14:editId="6EBBD9C3">
             <wp:simplePos x="0" y="0"/>
@@ -4880,6 +5059,7 @@
         <w:rPr>
           <w:rFonts w:ascii="Times New Roman" w:hAnsi="Times New Roman"/>
           <w:noProof/>
+          <w:lang w:eastAsia="pl-PL"/>
         </w:rPr>
         <w:drawing>
           <wp:anchor distT="0" distB="0" distL="114300" distR="114300" simplePos="0" relativeHeight="251669504" behindDoc="0" locked="0" layoutInCell="1" allowOverlap="1" wp14:anchorId="379DF11F" wp14:editId="4137FFAA">
@@ -5039,7 +5219,9 @@
         <w:rPr>
           <w:rFonts w:ascii="Times New Roman" w:hAnsi="Times New Roman"/>
           <w:noProof/>
-        </w:rPr>
+          <w:lang w:eastAsia="pl-PL"/>
+        </w:rPr>
+        <w:lastRenderedPageBreak/>
         <w:drawing>
           <wp:anchor distT="0" distB="0" distL="114300" distR="114300" simplePos="0" relativeHeight="251667456" behindDoc="0" locked="0" layoutInCell="1" allowOverlap="1" wp14:anchorId="1C57E896" wp14:editId="7382956F">
             <wp:simplePos x="0" y="0"/>
@@ -5233,6 +5415,7 @@
         <w:rPr>
           <w:rFonts w:ascii="Times New Roman" w:hAnsi="Times New Roman"/>
           <w:noProof/>
+          <w:lang w:eastAsia="pl-PL"/>
         </w:rPr>
         <w:drawing>
           <wp:anchor distT="0" distB="0" distL="114300" distR="114300" simplePos="0" relativeHeight="251665408" behindDoc="0" locked="0" layoutInCell="1" allowOverlap="1" wp14:anchorId="73ABC672" wp14:editId="1FE8FED3">
@@ -5376,7 +5559,9 @@
         <w:rPr>
           <w:rFonts w:ascii="Times New Roman" w:hAnsi="Times New Roman" w:cs="Times New Roman"/>
           <w:noProof/>
-        </w:rPr>
+          <w:lang w:eastAsia="pl-PL"/>
+        </w:rPr>
+        <w:lastRenderedPageBreak/>
         <w:drawing>
           <wp:anchor distT="0" distB="0" distL="114300" distR="114300" simplePos="0" relativeHeight="251662336" behindDoc="0" locked="0" layoutInCell="1" allowOverlap="1" wp14:anchorId="48849E6C" wp14:editId="22BE70CD">
             <wp:simplePos x="0" y="0"/>
@@ -5597,6 +5782,7 @@
         <w:rPr>
           <w:rFonts w:ascii="Times New Roman" w:hAnsi="Times New Roman"/>
           <w:noProof/>
+          <w:lang w:eastAsia="pl-PL"/>
         </w:rPr>
         <w:drawing>
           <wp:anchor distT="0" distB="0" distL="114300" distR="114300" simplePos="0" relativeHeight="251661312" behindDoc="0" locked="0" layoutInCell="1" allowOverlap="1" wp14:anchorId="7EFA1A99" wp14:editId="5BDB4D47">
@@ -5767,6 +5953,7 @@
         <w:rPr>
           <w:rFonts w:ascii="Times New Roman" w:hAnsi="Times New Roman"/>
           <w:noProof/>
+          <w:lang w:eastAsia="pl-PL"/>
         </w:rPr>
         <w:drawing>
           <wp:anchor distT="0" distB="0" distL="114300" distR="114300" simplePos="0" relativeHeight="251668480" behindDoc="0" locked="0" layoutInCell="1" allowOverlap="1" wp14:anchorId="3454C072" wp14:editId="326794A8">
@@ -5969,6 +6156,7 @@
         <w:rPr>
           <w:rFonts w:ascii="Times New Roman" w:hAnsi="Times New Roman" w:cs="Times New Roman"/>
           <w:noProof/>
+          <w:lang w:eastAsia="pl-PL"/>
         </w:rPr>
         <w:drawing>
           <wp:anchor distT="0" distB="0" distL="114300" distR="114300" simplePos="0" relativeHeight="251664384" behindDoc="0" locked="0" layoutInCell="1" allowOverlap="1" wp14:anchorId="4ABEB032" wp14:editId="107A4CBA">
@@ -6167,6 +6355,7 @@
           <w:b/>
           <w:sz w:val="48"/>
         </w:rPr>
+        <w:lastRenderedPageBreak/>
         <w:t xml:space="preserve"> Metody, narzędzia i stosowane technologie</w:t>
       </w:r>
     </w:p>
@@ -6425,6 +6614,114 @@
     <w:p>
       <w:pPr>
         <w:pStyle w:val="Akapitzlist"/>
+        <w:rPr>
+          <w:rFonts w:ascii="Times New Roman" w:hAnsi="Times New Roman" w:cs="Times New Roman"/>
+          <w:sz w:val="32"/>
+        </w:rPr>
+      </w:pPr>
+    </w:p>
+    <w:p>
+      <w:pPr>
+        <w:pStyle w:val="Akapitzlist"/>
+        <w:rPr>
+          <w:rFonts w:ascii="Times New Roman" w:hAnsi="Times New Roman" w:cs="Times New Roman"/>
+          <w:sz w:val="32"/>
+        </w:rPr>
+      </w:pPr>
+    </w:p>
+    <w:p>
+      <w:pPr>
+        <w:pStyle w:val="Akapitzlist"/>
+        <w:rPr>
+          <w:rFonts w:ascii="Times New Roman" w:hAnsi="Times New Roman" w:cs="Times New Roman"/>
+          <w:sz w:val="32"/>
+        </w:rPr>
+      </w:pPr>
+    </w:p>
+    <w:p>
+      <w:pPr>
+        <w:pStyle w:val="Akapitzlist"/>
+        <w:rPr>
+          <w:rFonts w:ascii="Times New Roman" w:hAnsi="Times New Roman" w:cs="Times New Roman"/>
+          <w:sz w:val="32"/>
+        </w:rPr>
+      </w:pPr>
+    </w:p>
+    <w:p>
+      <w:pPr>
+        <w:pStyle w:val="Akapitzlist"/>
+        <w:rPr>
+          <w:rFonts w:ascii="Times New Roman" w:hAnsi="Times New Roman" w:cs="Times New Roman"/>
+          <w:sz w:val="32"/>
+        </w:rPr>
+      </w:pPr>
+    </w:p>
+    <w:p>
+      <w:pPr>
+        <w:pStyle w:val="Akapitzlist"/>
+        <w:rPr>
+          <w:rFonts w:ascii="Times New Roman" w:hAnsi="Times New Roman" w:cs="Times New Roman"/>
+          <w:sz w:val="32"/>
+        </w:rPr>
+      </w:pPr>
+    </w:p>
+    <w:p>
+      <w:pPr>
+        <w:pStyle w:val="Akapitzlist"/>
+        <w:rPr>
+          <w:rFonts w:ascii="Times New Roman" w:hAnsi="Times New Roman" w:cs="Times New Roman"/>
+          <w:sz w:val="32"/>
+        </w:rPr>
+      </w:pPr>
+    </w:p>
+    <w:p>
+      <w:pPr>
+        <w:pStyle w:val="Akapitzlist"/>
+        <w:rPr>
+          <w:rFonts w:ascii="Times New Roman" w:hAnsi="Times New Roman" w:cs="Times New Roman"/>
+          <w:sz w:val="32"/>
+        </w:rPr>
+      </w:pPr>
+    </w:p>
+    <w:p>
+      <w:pPr>
+        <w:pStyle w:val="Akapitzlist"/>
+        <w:rPr>
+          <w:rFonts w:ascii="Times New Roman" w:hAnsi="Times New Roman" w:cs="Times New Roman"/>
+          <w:sz w:val="32"/>
+        </w:rPr>
+      </w:pPr>
+    </w:p>
+    <w:p>
+      <w:pPr>
+        <w:pStyle w:val="Akapitzlist"/>
+        <w:rPr>
+          <w:rFonts w:ascii="Times New Roman" w:hAnsi="Times New Roman" w:cs="Times New Roman"/>
+          <w:sz w:val="32"/>
+        </w:rPr>
+      </w:pPr>
+    </w:p>
+    <w:p>
+      <w:pPr>
+        <w:pStyle w:val="Akapitzlist"/>
+        <w:rPr>
+          <w:rFonts w:ascii="Times New Roman" w:hAnsi="Times New Roman" w:cs="Times New Roman"/>
+          <w:sz w:val="32"/>
+        </w:rPr>
+      </w:pPr>
+    </w:p>
+    <w:p>
+      <w:pPr>
+        <w:pStyle w:val="Akapitzlist"/>
+        <w:rPr>
+          <w:rFonts w:ascii="Times New Roman" w:hAnsi="Times New Roman" w:cs="Times New Roman"/>
+          <w:sz w:val="32"/>
+        </w:rPr>
+      </w:pPr>
+    </w:p>
+    <w:p>
+      <w:pPr>
+        <w:pStyle w:val="Akapitzlist"/>
         <w:numPr>
           <w:ilvl w:val="0"/>
           <w:numId w:val="2"/>
@@ -6440,6 +6737,7 @@
           <w:b/>
           <w:sz w:val="48"/>
         </w:rPr>
+        <w:lastRenderedPageBreak/>
         <w:t xml:space="preserve"> Historia zmian</w:t>
       </w:r>
     </w:p>
@@ -6685,6 +6983,270 @@
           <w:sz w:val="32"/>
         </w:rPr>
         <w:t>16/01/2018 – finalna wersja</w:t>
+      </w:r>
+      <w:r>
+        <w:rPr>
+          <w:rFonts w:ascii="Times New Roman" w:hAnsi="Times New Roman" w:cs="Times New Roman"/>
+          <w:sz w:val="32"/>
+        </w:rPr>
+        <w:t xml:space="preserve"> projekt zespołowy 1</w:t>
+      </w:r>
+    </w:p>
+    <w:p>
+      <w:pPr>
+        <w:pStyle w:val="Akapitzlist"/>
+        <w:numPr>
+          <w:ilvl w:val="0"/>
+          <w:numId w:val="14"/>
+        </w:numPr>
+        <w:rPr>
+          <w:rFonts w:ascii="Times New Roman" w:hAnsi="Times New Roman" w:cs="Times New Roman"/>
+          <w:sz w:val="32"/>
+        </w:rPr>
+      </w:pPr>
+      <w:r>
+        <w:rPr>
+          <w:rFonts w:ascii="Times New Roman" w:hAnsi="Times New Roman" w:cs="Times New Roman"/>
+          <w:sz w:val="32"/>
+        </w:rPr>
+        <w:t>24/03/2018 – interfejs ataków i przygotowanie skryptów służących do pobierania danych o nich</w:t>
+      </w:r>
+    </w:p>
+    <w:p>
+      <w:pPr>
+        <w:pStyle w:val="Akapitzlist"/>
+        <w:numPr>
+          <w:ilvl w:val="0"/>
+          <w:numId w:val="14"/>
+        </w:numPr>
+        <w:rPr>
+          <w:rFonts w:ascii="Times New Roman" w:hAnsi="Times New Roman" w:cs="Times New Roman"/>
+          <w:sz w:val="32"/>
+        </w:rPr>
+      </w:pPr>
+      <w:r>
+        <w:rPr>
+          <w:rFonts w:ascii="Times New Roman" w:hAnsi="Times New Roman" w:cs="Times New Roman"/>
+          <w:sz w:val="32"/>
+        </w:rPr>
+        <w:t xml:space="preserve">28/03/2018 – poprawienie skryptów serwera </w:t>
+      </w:r>
+      <w:proofErr w:type="spellStart"/>
+      <w:r>
+        <w:rPr>
+          <w:rFonts w:ascii="Times New Roman" w:hAnsi="Times New Roman" w:cs="Times New Roman"/>
+          <w:sz w:val="32"/>
+        </w:rPr>
+        <w:t>php</w:t>
+      </w:r>
+      <w:proofErr w:type="spellEnd"/>
+      <w:r>
+        <w:rPr>
+          <w:rFonts w:ascii="Times New Roman" w:hAnsi="Times New Roman" w:cs="Times New Roman"/>
+          <w:sz w:val="32"/>
+        </w:rPr>
+        <w:t xml:space="preserve">, dodanie skryptu </w:t>
+      </w:r>
+      <w:proofErr w:type="spellStart"/>
+      <w:r>
+        <w:rPr>
+          <w:rFonts w:ascii="Times New Roman" w:hAnsi="Times New Roman" w:cs="Times New Roman"/>
+          <w:sz w:val="32"/>
+        </w:rPr>
+        <w:t>vars.php</w:t>
+      </w:r>
+      <w:proofErr w:type="spellEnd"/>
+      <w:r>
+        <w:rPr>
+          <w:rFonts w:ascii="Times New Roman" w:hAnsi="Times New Roman" w:cs="Times New Roman"/>
+          <w:sz w:val="32"/>
+        </w:rPr>
+        <w:t xml:space="preserve"> zawierającego dane logowania do bazy MySQL</w:t>
+      </w:r>
+    </w:p>
+    <w:p>
+      <w:pPr>
+        <w:pStyle w:val="Akapitzlist"/>
+        <w:numPr>
+          <w:ilvl w:val="0"/>
+          <w:numId w:val="14"/>
+        </w:numPr>
+        <w:rPr>
+          <w:rFonts w:ascii="Times New Roman" w:hAnsi="Times New Roman" w:cs="Times New Roman"/>
+          <w:sz w:val="32"/>
+        </w:rPr>
+      </w:pPr>
+      <w:r>
+        <w:rPr>
+          <w:rFonts w:ascii="Times New Roman" w:hAnsi="Times New Roman" w:cs="Times New Roman"/>
+          <w:sz w:val="32"/>
+        </w:rPr>
+        <w:t>3/04/2018 – dodano menu układania talii oraz wprowadzono grafiki awatarów</w:t>
+      </w:r>
+    </w:p>
+    <w:p>
+      <w:pPr>
+        <w:pStyle w:val="Akapitzlist"/>
+        <w:numPr>
+          <w:ilvl w:val="0"/>
+          <w:numId w:val="14"/>
+        </w:numPr>
+        <w:rPr>
+          <w:rFonts w:ascii="Times New Roman" w:hAnsi="Times New Roman" w:cs="Times New Roman"/>
+          <w:sz w:val="32"/>
+        </w:rPr>
+      </w:pPr>
+      <w:r>
+        <w:rPr>
+          <w:rFonts w:ascii="Times New Roman" w:hAnsi="Times New Roman" w:cs="Times New Roman"/>
+          <w:sz w:val="32"/>
+        </w:rPr>
+        <w:t>7/04/2018 – dokończono migrację serwera – usunięto wszystkie odwołania do starego serwera z kodu</w:t>
+      </w:r>
+    </w:p>
+    <w:p>
+      <w:pPr>
+        <w:pStyle w:val="Akapitzlist"/>
+        <w:numPr>
+          <w:ilvl w:val="0"/>
+          <w:numId w:val="14"/>
+        </w:numPr>
+        <w:rPr>
+          <w:rFonts w:ascii="Times New Roman" w:hAnsi="Times New Roman" w:cs="Times New Roman"/>
+          <w:sz w:val="32"/>
+        </w:rPr>
+      </w:pPr>
+      <w:r>
+        <w:rPr>
+          <w:rFonts w:ascii="Times New Roman" w:hAnsi="Times New Roman" w:cs="Times New Roman"/>
+          <w:sz w:val="32"/>
+        </w:rPr>
+        <w:t>14/04/2018 – dodano skrypty odpowiedzialne za obliczanie tury ataku</w:t>
+      </w:r>
+    </w:p>
+    <w:p>
+      <w:pPr>
+        <w:pStyle w:val="Akapitzlist"/>
+        <w:numPr>
+          <w:ilvl w:val="0"/>
+          <w:numId w:val="14"/>
+        </w:numPr>
+        <w:rPr>
+          <w:rFonts w:ascii="Times New Roman" w:hAnsi="Times New Roman" w:cs="Times New Roman"/>
+          <w:sz w:val="32"/>
+        </w:rPr>
+      </w:pPr>
+      <w:r>
+        <w:rPr>
+          <w:rFonts w:ascii="Times New Roman" w:hAnsi="Times New Roman" w:cs="Times New Roman"/>
+          <w:sz w:val="32"/>
+        </w:rPr>
+        <w:t>16/04/2018 – przygotowanie podstaw strony internetowej z działającym modułem rejestracji</w:t>
+      </w:r>
+    </w:p>
+    <w:p>
+      <w:pPr>
+        <w:pStyle w:val="Akapitzlist"/>
+        <w:numPr>
+          <w:ilvl w:val="0"/>
+          <w:numId w:val="14"/>
+        </w:numPr>
+        <w:rPr>
+          <w:rFonts w:ascii="Times New Roman" w:hAnsi="Times New Roman" w:cs="Times New Roman"/>
+          <w:sz w:val="32"/>
+        </w:rPr>
+      </w:pPr>
+      <w:r>
+        <w:rPr>
+          <w:rFonts w:ascii="Times New Roman" w:hAnsi="Times New Roman" w:cs="Times New Roman"/>
+          <w:sz w:val="32"/>
+        </w:rPr>
+        <w:t xml:space="preserve">18/04/2018 – podpięto </w:t>
+      </w:r>
+      <w:proofErr w:type="spellStart"/>
+      <w:r>
+        <w:rPr>
+          <w:rFonts w:ascii="Times New Roman" w:hAnsi="Times New Roman" w:cs="Times New Roman"/>
+          <w:sz w:val="32"/>
+        </w:rPr>
+        <w:t>bootstrap</w:t>
+      </w:r>
+      <w:proofErr w:type="spellEnd"/>
+      <w:r>
+        <w:rPr>
+          <w:rFonts w:ascii="Times New Roman" w:hAnsi="Times New Roman" w:cs="Times New Roman"/>
+          <w:sz w:val="32"/>
+        </w:rPr>
+        <w:t xml:space="preserve"> pod stronę internetową</w:t>
+      </w:r>
+    </w:p>
+    <w:p>
+      <w:pPr>
+        <w:pStyle w:val="Akapitzlist"/>
+        <w:numPr>
+          <w:ilvl w:val="0"/>
+          <w:numId w:val="14"/>
+        </w:numPr>
+        <w:rPr>
+          <w:rFonts w:ascii="Times New Roman" w:hAnsi="Times New Roman" w:cs="Times New Roman"/>
+          <w:sz w:val="32"/>
+        </w:rPr>
+      </w:pPr>
+      <w:r>
+        <w:rPr>
+          <w:rFonts w:ascii="Times New Roman" w:hAnsi="Times New Roman" w:cs="Times New Roman"/>
+          <w:sz w:val="32"/>
+        </w:rPr>
+        <w:t xml:space="preserve">23/04/2018 – poprawiono błędy z </w:t>
+      </w:r>
+      <w:proofErr w:type="spellStart"/>
+      <w:r>
+        <w:rPr>
+          <w:rFonts w:ascii="Times New Roman" w:hAnsi="Times New Roman" w:cs="Times New Roman"/>
+          <w:sz w:val="32"/>
+        </w:rPr>
+        <w:t>bootstrapem</w:t>
+      </w:r>
+      <w:proofErr w:type="spellEnd"/>
+    </w:p>
+    <w:p>
+      <w:pPr>
+        <w:pStyle w:val="Akapitzlist"/>
+        <w:numPr>
+          <w:ilvl w:val="0"/>
+          <w:numId w:val="14"/>
+        </w:numPr>
+        <w:rPr>
+          <w:rFonts w:ascii="Times New Roman" w:hAnsi="Times New Roman" w:cs="Times New Roman"/>
+          <w:sz w:val="32"/>
+        </w:rPr>
+      </w:pPr>
+      <w:r>
+        <w:rPr>
+          <w:rFonts w:ascii="Times New Roman" w:hAnsi="Times New Roman" w:cs="Times New Roman"/>
+          <w:sz w:val="32"/>
+        </w:rPr>
+        <w:t>9/05/2018 – podpięto skrypty ataku pod plik wykonywalny serwera</w:t>
+      </w:r>
+    </w:p>
+    <w:p>
+      <w:pPr>
+        <w:pStyle w:val="Akapitzlist"/>
+        <w:numPr>
+          <w:ilvl w:val="0"/>
+          <w:numId w:val="14"/>
+        </w:numPr>
+        <w:rPr>
+          <w:rFonts w:ascii="Times New Roman" w:hAnsi="Times New Roman" w:cs="Times New Roman"/>
+          <w:sz w:val="32"/>
+        </w:rPr>
+      </w:pPr>
+      <w:r>
+        <w:rPr>
+          <w:rFonts w:ascii="Times New Roman" w:hAnsi="Times New Roman" w:cs="Times New Roman"/>
+          <w:sz w:val="32"/>
+        </w:rPr>
+        <w:t>11/05/2018 – dodano obsługę statusów po stronie klienta, klient widzi informację o zakończeniu rozgrywki.</w:t>
       </w:r>
     </w:p>
     <w:sectPr>
@@ -6699,7 +7261,7 @@
 </file>
 
 <file path=word/endnotes.xml><?xml version="1.0" encoding="utf-8"?>
-<w:endnotes xmlns:wpc="http://schemas.microsoft.com/office/word/2010/wordprocessingCanvas" xmlns:cx="http://schemas.microsoft.com/office/drawing/2014/chartex" xmlns:cx1="http://schemas.microsoft.com/office/drawing/2015/9/8/chartex" xmlns:cx2="http://schemas.microsoft.com/office/drawing/2015/10/21/chartex" xmlns:cx3="http://schemas.microsoft.com/office/drawing/2016/5/9/chartex" xmlns:cx4="http://schemas.microsoft.com/office/drawing/2016/5/10/chartex" xmlns:cx5="http://schemas.microsoft.com/office/drawing/2016/5/11/chartex" xmlns:cx6="http://schemas.microsoft.com/office/drawing/2016/5/12/chartex" xmlns:cx7="http://schemas.microsoft.com/office/drawing/2016/5/13/chartex" xmlns:cx8="http://schemas.microsoft.com/office/drawing/2016/5/14/chartex" xmlns:mc="http://schemas.openxmlformats.org/markup-compatibility/2006" xmlns:aink="http://schemas.microsoft.com/office/drawing/2016/ink" xmlns:am3d="http://schemas.microsoft.com/office/drawing/2017/model3d" xmlns:o="urn:schemas-microsoft-com:office:office" xmlns:r="http://schemas.openxmlformats.org/officeDocument/2006/relationships" xmlns:m="http://schemas.openxmlformats.org/officeDocument/2006/math" xmlns:v="urn:schemas-microsoft-com:vml" xmlns:wp14="http://schemas.microsoft.com/office/word/2010/wordprocessingDrawing" xmlns:wp="http://schemas.openxmlformats.org/drawingml/2006/wordprocessingDrawing" xmlns:w10="urn:schemas-microsoft-com:office:word" xmlns:w="http://schemas.openxmlformats.org/wordprocessingml/2006/main" xmlns:w14="http://schemas.microsoft.com/office/word/2010/wordml" xmlns:w15="http://schemas.microsoft.com/office/word/2012/wordml" xmlns:w16cid="http://schemas.microsoft.com/office/word/2016/wordml/cid" xmlns:w16se="http://schemas.microsoft.com/office/word/2015/wordml/symex" xmlns:wpg="http://schemas.microsoft.com/office/word/2010/wordprocessingGroup" xmlns:wpi="http://schemas.microsoft.com/office/word/2010/wordprocessingInk" xmlns:wne="http://schemas.microsoft.com/office/word/2006/wordml" xmlns:wps="http://schemas.microsoft.com/office/word/2010/wordprocessingShape" mc:Ignorable="w14 w15 w16se w16cid wp14">
+<w:endnotes xmlns:wpc="http://schemas.microsoft.com/office/word/2010/wordprocessingCanvas" xmlns:cx="http://schemas.microsoft.com/office/drawing/2014/chartex" xmlns:cx1="http://schemas.microsoft.com/office/drawing/2015/9/8/chartex" xmlns:mc="http://schemas.openxmlformats.org/markup-compatibility/2006" xmlns:o="urn:schemas-microsoft-com:office:office" xmlns:r="http://schemas.openxmlformats.org/officeDocument/2006/relationships" xmlns:m="http://schemas.openxmlformats.org/officeDocument/2006/math" xmlns:v="urn:schemas-microsoft-com:vml" xmlns:wp14="http://schemas.microsoft.com/office/word/2010/wordprocessingDrawing" xmlns:wp="http://schemas.openxmlformats.org/drawingml/2006/wordprocessingDrawing" xmlns:w10="urn:schemas-microsoft-com:office:word" xmlns:w="http://schemas.openxmlformats.org/wordprocessingml/2006/main" xmlns:w14="http://schemas.microsoft.com/office/word/2010/wordml" xmlns:w15="http://schemas.microsoft.com/office/word/2012/wordml" xmlns:w16se="http://schemas.microsoft.com/office/word/2015/wordml/symex" xmlns:wpg="http://schemas.microsoft.com/office/word/2010/wordprocessingGroup" xmlns:wpi="http://schemas.microsoft.com/office/word/2010/wordprocessingInk" xmlns:wne="http://schemas.microsoft.com/office/word/2006/wordml" xmlns:wps="http://schemas.microsoft.com/office/word/2010/wordprocessingShape" mc:Ignorable="w14 w15 w16se wp14">
   <w:endnote w:type="separator" w:id="-1">
     <w:p>
       <w:pPr>
@@ -6724,7 +7286,7 @@
 </file>
 
 <file path=word/footer1.xml><?xml version="1.0" encoding="utf-8"?>
-<w:ftr xmlns:wpc="http://schemas.microsoft.com/office/word/2010/wordprocessingCanvas" xmlns:cx="http://schemas.microsoft.com/office/drawing/2014/chartex" xmlns:cx1="http://schemas.microsoft.com/office/drawing/2015/9/8/chartex" xmlns:cx2="http://schemas.microsoft.com/office/drawing/2015/10/21/chartex" xmlns:cx3="http://schemas.microsoft.com/office/drawing/2016/5/9/chartex" xmlns:cx4="http://schemas.microsoft.com/office/drawing/2016/5/10/chartex" xmlns:cx5="http://schemas.microsoft.com/office/drawing/2016/5/11/chartex" xmlns:cx6="http://schemas.microsoft.com/office/drawing/2016/5/12/chartex" xmlns:cx7="http://schemas.microsoft.com/office/drawing/2016/5/13/chartex" xmlns:cx8="http://schemas.microsoft.com/office/drawing/2016/5/14/chartex" xmlns:mc="http://schemas.openxmlformats.org/markup-compatibility/2006" xmlns:aink="http://schemas.microsoft.com/office/drawing/2016/ink" xmlns:am3d="http://schemas.microsoft.com/office/drawing/2017/model3d" xmlns:o="urn:schemas-microsoft-com:office:office" xmlns:r="http://schemas.openxmlformats.org/officeDocument/2006/relationships" xmlns:m="http://schemas.openxmlformats.org/officeDocument/2006/math" xmlns:v="urn:schemas-microsoft-com:vml" xmlns:wp14="http://schemas.microsoft.com/office/word/2010/wordprocessingDrawing" xmlns:wp="http://schemas.openxmlformats.org/drawingml/2006/wordprocessingDrawing" xmlns:w10="urn:schemas-microsoft-com:office:word" xmlns:w="http://schemas.openxmlformats.org/wordprocessingml/2006/main" xmlns:w14="http://schemas.microsoft.com/office/word/2010/wordml" xmlns:w15="http://schemas.microsoft.com/office/word/2012/wordml" xmlns:w16cid="http://schemas.microsoft.com/office/word/2016/wordml/cid" xmlns:w16se="http://schemas.microsoft.com/office/word/2015/wordml/symex" xmlns:wpg="http://schemas.microsoft.com/office/word/2010/wordprocessingGroup" xmlns:wpi="http://schemas.microsoft.com/office/word/2010/wordprocessingInk" xmlns:wne="http://schemas.microsoft.com/office/word/2006/wordml" xmlns:wps="http://schemas.microsoft.com/office/word/2010/wordprocessingShape" mc:Ignorable="w14 w15 w16se w16cid wp14">
+<w:ftr xmlns:wpc="http://schemas.microsoft.com/office/word/2010/wordprocessingCanvas" xmlns:cx="http://schemas.microsoft.com/office/drawing/2014/chartex" xmlns:cx1="http://schemas.microsoft.com/office/drawing/2015/9/8/chartex" xmlns:mc="http://schemas.openxmlformats.org/markup-compatibility/2006" xmlns:o="urn:schemas-microsoft-com:office:office" xmlns:r="http://schemas.openxmlformats.org/officeDocument/2006/relationships" xmlns:m="http://schemas.openxmlformats.org/officeDocument/2006/math" xmlns:v="urn:schemas-microsoft-com:vml" xmlns:wp14="http://schemas.microsoft.com/office/word/2010/wordprocessingDrawing" xmlns:wp="http://schemas.openxmlformats.org/drawingml/2006/wordprocessingDrawing" xmlns:w10="urn:schemas-microsoft-com:office:word" xmlns:w="http://schemas.openxmlformats.org/wordprocessingml/2006/main" xmlns:w14="http://schemas.microsoft.com/office/word/2010/wordml" xmlns:w15="http://schemas.microsoft.com/office/word/2012/wordml" xmlns:w16se="http://schemas.microsoft.com/office/word/2015/wordml/symex" xmlns:wpg="http://schemas.microsoft.com/office/word/2010/wordprocessingGroup" xmlns:wpi="http://schemas.microsoft.com/office/word/2010/wordprocessingInk" xmlns:wne="http://schemas.microsoft.com/office/word/2006/wordml" xmlns:wps="http://schemas.microsoft.com/office/word/2010/wordprocessingShape" mc:Ignorable="w14 w15 w16se wp14">
   <w:p>
     <w:pPr>
       <w:tabs>
@@ -6787,7 +7349,7 @@
         <w:sz w:val="30"/>
         <w:szCs w:val="30"/>
       </w:rPr>
-      <w:t>6</w:t>
+      <w:t>17</w:t>
     </w:r>
     <w:r>
       <w:rPr>
@@ -6836,7 +7398,7 @@
         <w:sz w:val="30"/>
         <w:szCs w:val="30"/>
       </w:rPr>
-      <w:t>16</w:t>
+      <w:t>17</w:t>
     </w:r>
     <w:r>
       <w:rPr>
@@ -6860,7 +7422,7 @@
 </file>
 
 <file path=word/footnotes.xml><?xml version="1.0" encoding="utf-8"?>
-<w:footnotes xmlns:wpc="http://schemas.microsoft.com/office/word/2010/wordprocessingCanvas" xmlns:cx="http://schemas.microsoft.com/office/drawing/2014/chartex" xmlns:cx1="http://schemas.microsoft.com/office/drawing/2015/9/8/chartex" xmlns:cx2="http://schemas.microsoft.com/office/drawing/2015/10/21/chartex" xmlns:cx3="http://schemas.microsoft.com/office/drawing/2016/5/9/chartex" xmlns:cx4="http://schemas.microsoft.com/office/drawing/2016/5/10/chartex" xmlns:cx5="http://schemas.microsoft.com/office/drawing/2016/5/11/chartex" xmlns:cx6="http://schemas.microsoft.com/office/drawing/2016/5/12/chartex" xmlns:cx7="http://schemas.microsoft.com/office/drawing/2016/5/13/chartex" xmlns:cx8="http://schemas.microsoft.com/office/drawing/2016/5/14/chartex" xmlns:mc="http://schemas.openxmlformats.org/markup-compatibility/2006" xmlns:aink="http://schemas.microsoft.com/office/drawing/2016/ink" xmlns:am3d="http://schemas.microsoft.com/office/drawing/2017/model3d" xmlns:o="urn:schemas-microsoft-com:office:office" xmlns:r="http://schemas.openxmlformats.org/officeDocument/2006/relationships" xmlns:m="http://schemas.openxmlformats.org/officeDocument/2006/math" xmlns:v="urn:schemas-microsoft-com:vml" xmlns:wp14="http://schemas.microsoft.com/office/word/2010/wordprocessingDrawing" xmlns:wp="http://schemas.openxmlformats.org/drawingml/2006/wordprocessingDrawing" xmlns:w10="urn:schemas-microsoft-com:office:word" xmlns:w="http://schemas.openxmlformats.org/wordprocessingml/2006/main" xmlns:w14="http://schemas.microsoft.com/office/word/2010/wordml" xmlns:w15="http://schemas.microsoft.com/office/word/2012/wordml" xmlns:w16cid="http://schemas.microsoft.com/office/word/2016/wordml/cid" xmlns:w16se="http://schemas.microsoft.com/office/word/2015/wordml/symex" xmlns:wpg="http://schemas.microsoft.com/office/word/2010/wordprocessingGroup" xmlns:wpi="http://schemas.microsoft.com/office/word/2010/wordprocessingInk" xmlns:wne="http://schemas.microsoft.com/office/word/2006/wordml" xmlns:wps="http://schemas.microsoft.com/office/word/2010/wordprocessingShape" mc:Ignorable="w14 w15 w16se w16cid wp14">
+<w:footnotes xmlns:wpc="http://schemas.microsoft.com/office/word/2010/wordprocessingCanvas" xmlns:cx="http://schemas.microsoft.com/office/drawing/2014/chartex" xmlns:cx1="http://schemas.microsoft.com/office/drawing/2015/9/8/chartex" xmlns:mc="http://schemas.openxmlformats.org/markup-compatibility/2006" xmlns:o="urn:schemas-microsoft-com:office:office" xmlns:r="http://schemas.openxmlformats.org/officeDocument/2006/relationships" xmlns:m="http://schemas.openxmlformats.org/officeDocument/2006/math" xmlns:v="urn:schemas-microsoft-com:vml" xmlns:wp14="http://schemas.microsoft.com/office/word/2010/wordprocessingDrawing" xmlns:wp="http://schemas.openxmlformats.org/drawingml/2006/wordprocessingDrawing" xmlns:w10="urn:schemas-microsoft-com:office:word" xmlns:w="http://schemas.openxmlformats.org/wordprocessingml/2006/main" xmlns:w14="http://schemas.microsoft.com/office/word/2010/wordml" xmlns:w15="http://schemas.microsoft.com/office/word/2012/wordml" xmlns:w16se="http://schemas.microsoft.com/office/word/2015/wordml/symex" xmlns:wpg="http://schemas.microsoft.com/office/word/2010/wordprocessingGroup" xmlns:wpi="http://schemas.microsoft.com/office/word/2010/wordprocessingInk" xmlns:wne="http://schemas.microsoft.com/office/word/2006/wordml" xmlns:wps="http://schemas.microsoft.com/office/word/2010/wordprocessingShape" mc:Ignorable="w14 w15 w16se wp14">
   <w:footnote w:type="separator" w:id="-1">
     <w:p>
       <w:pPr>
@@ -6885,7 +7447,7 @@
 </file>
 
 <file path=word/header1.xml><?xml version="1.0" encoding="utf-8"?>
-<w:hdr xmlns:wpc="http://schemas.microsoft.com/office/word/2010/wordprocessingCanvas" xmlns:cx="http://schemas.microsoft.com/office/drawing/2014/chartex" xmlns:cx1="http://schemas.microsoft.com/office/drawing/2015/9/8/chartex" xmlns:cx2="http://schemas.microsoft.com/office/drawing/2015/10/21/chartex" xmlns:cx3="http://schemas.microsoft.com/office/drawing/2016/5/9/chartex" xmlns:cx4="http://schemas.microsoft.com/office/drawing/2016/5/10/chartex" xmlns:cx5="http://schemas.microsoft.com/office/drawing/2016/5/11/chartex" xmlns:cx6="http://schemas.microsoft.com/office/drawing/2016/5/12/chartex" xmlns:cx7="http://schemas.microsoft.com/office/drawing/2016/5/13/chartex" xmlns:cx8="http://schemas.microsoft.com/office/drawing/2016/5/14/chartex" xmlns:mc="http://schemas.openxmlformats.org/markup-compatibility/2006" xmlns:aink="http://schemas.microsoft.com/office/drawing/2016/ink" xmlns:am3d="http://schemas.microsoft.com/office/drawing/2017/model3d" xmlns:o="urn:schemas-microsoft-com:office:office" xmlns:r="http://schemas.openxmlformats.org/officeDocument/2006/relationships" xmlns:m="http://schemas.openxmlformats.org/officeDocument/2006/math" xmlns:v="urn:schemas-microsoft-com:vml" xmlns:wp14="http://schemas.microsoft.com/office/word/2010/wordprocessingDrawing" xmlns:wp="http://schemas.openxmlformats.org/drawingml/2006/wordprocessingDrawing" xmlns:w10="urn:schemas-microsoft-com:office:word" xmlns:w="http://schemas.openxmlformats.org/wordprocessingml/2006/main" xmlns:w14="http://schemas.microsoft.com/office/word/2010/wordml" xmlns:w15="http://schemas.microsoft.com/office/word/2012/wordml" xmlns:w16cid="http://schemas.microsoft.com/office/word/2016/wordml/cid" xmlns:w16se="http://schemas.microsoft.com/office/word/2015/wordml/symex" xmlns:wpg="http://schemas.microsoft.com/office/word/2010/wordprocessingGroup" xmlns:wpi="http://schemas.microsoft.com/office/word/2010/wordprocessingInk" xmlns:wne="http://schemas.microsoft.com/office/word/2006/wordml" xmlns:wps="http://schemas.microsoft.com/office/word/2010/wordprocessingShape" mc:Ignorable="w14 w15 w16se w16cid wp14">
+<w:hdr xmlns:wpc="http://schemas.microsoft.com/office/word/2010/wordprocessingCanvas" xmlns:cx="http://schemas.microsoft.com/office/drawing/2014/chartex" xmlns:cx1="http://schemas.microsoft.com/office/drawing/2015/9/8/chartex" xmlns:mc="http://schemas.openxmlformats.org/markup-compatibility/2006" xmlns:o="urn:schemas-microsoft-com:office:office" xmlns:r="http://schemas.openxmlformats.org/officeDocument/2006/relationships" xmlns:m="http://schemas.openxmlformats.org/officeDocument/2006/math" xmlns:v="urn:schemas-microsoft-com:vml" xmlns:wp14="http://schemas.microsoft.com/office/word/2010/wordprocessingDrawing" xmlns:wp="http://schemas.openxmlformats.org/drawingml/2006/wordprocessingDrawing" xmlns:w10="urn:schemas-microsoft-com:office:word" xmlns:w="http://schemas.openxmlformats.org/wordprocessingml/2006/main" xmlns:w14="http://schemas.microsoft.com/office/word/2010/wordml" xmlns:w15="http://schemas.microsoft.com/office/word/2012/wordml" xmlns:w16se="http://schemas.microsoft.com/office/word/2015/wordml/symex" xmlns:wpg="http://schemas.microsoft.com/office/word/2010/wordprocessingGroup" xmlns:wpi="http://schemas.microsoft.com/office/word/2010/wordprocessingInk" xmlns:wne="http://schemas.microsoft.com/office/word/2006/wordml" xmlns:wps="http://schemas.microsoft.com/office/word/2010/wordprocessingShape" mc:Ignorable="w14 w15 w16se wp14">
   <w:p>
     <w:pPr>
       <w:pStyle w:val="Nagwek"/>
@@ -6980,7 +7542,7 @@
 </file>
 
 <file path=word/numbering.xml><?xml version="1.0" encoding="utf-8"?>
-<w:numbering xmlns:wpc="http://schemas.microsoft.com/office/word/2010/wordprocessingCanvas" xmlns:cx="http://schemas.microsoft.com/office/drawing/2014/chartex" xmlns:cx1="http://schemas.microsoft.com/office/drawing/2015/9/8/chartex" xmlns:cx2="http://schemas.microsoft.com/office/drawing/2015/10/21/chartex" xmlns:cx3="http://schemas.microsoft.com/office/drawing/2016/5/9/chartex" xmlns:cx4="http://schemas.microsoft.com/office/drawing/2016/5/10/chartex" xmlns:cx5="http://schemas.microsoft.com/office/drawing/2016/5/11/chartex" xmlns:cx6="http://schemas.microsoft.com/office/drawing/2016/5/12/chartex" xmlns:cx7="http://schemas.microsoft.com/office/drawing/2016/5/13/chartex" xmlns:cx8="http://schemas.microsoft.com/office/drawing/2016/5/14/chartex" xmlns:mc="http://schemas.openxmlformats.org/markup-compatibility/2006" xmlns:aink="http://schemas.microsoft.com/office/drawing/2016/ink" xmlns:am3d="http://schemas.microsoft.com/office/drawing/2017/model3d" xmlns:o="urn:schemas-microsoft-com:office:office" xmlns:r="http://schemas.openxmlformats.org/officeDocument/2006/relationships" xmlns:m="http://schemas.openxmlformats.org/officeDocument/2006/math" xmlns:v="urn:schemas-microsoft-com:vml" xmlns:wp14="http://schemas.microsoft.com/office/word/2010/wordprocessingDrawing" xmlns:wp="http://schemas.openxmlformats.org/drawingml/2006/wordprocessingDrawing" xmlns:w10="urn:schemas-microsoft-com:office:word" xmlns:w="http://schemas.openxmlformats.org/wordprocessingml/2006/main" xmlns:w14="http://schemas.microsoft.com/office/word/2010/wordml" xmlns:w15="http://schemas.microsoft.com/office/word/2012/wordml" xmlns:w16cid="http://schemas.microsoft.com/office/word/2016/wordml/cid" xmlns:w16se="http://schemas.microsoft.com/office/word/2015/wordml/symex" xmlns:wpg="http://schemas.microsoft.com/office/word/2010/wordprocessingGroup" xmlns:wpi="http://schemas.microsoft.com/office/word/2010/wordprocessingInk" xmlns:wne="http://schemas.microsoft.com/office/word/2006/wordml" xmlns:wps="http://schemas.microsoft.com/office/word/2010/wordprocessingShape" mc:Ignorable="w14 w15 w16se w16cid wp14">
+<w:numbering xmlns:wpc="http://schemas.microsoft.com/office/word/2010/wordprocessingCanvas" xmlns:cx="http://schemas.microsoft.com/office/drawing/2014/chartex" xmlns:cx1="http://schemas.microsoft.com/office/drawing/2015/9/8/chartex" xmlns:mc="http://schemas.openxmlformats.org/markup-compatibility/2006" xmlns:o="urn:schemas-microsoft-com:office:office" xmlns:r="http://schemas.openxmlformats.org/officeDocument/2006/relationships" xmlns:m="http://schemas.openxmlformats.org/officeDocument/2006/math" xmlns:v="urn:schemas-microsoft-com:vml" xmlns:wp14="http://schemas.microsoft.com/office/word/2010/wordprocessingDrawing" xmlns:wp="http://schemas.openxmlformats.org/drawingml/2006/wordprocessingDrawing" xmlns:w10="urn:schemas-microsoft-com:office:word" xmlns:w="http://schemas.openxmlformats.org/wordprocessingml/2006/main" xmlns:w14="http://schemas.microsoft.com/office/word/2010/wordml" xmlns:w15="http://schemas.microsoft.com/office/word/2012/wordml" xmlns:w16se="http://schemas.microsoft.com/office/word/2015/wordml/symex" xmlns:wpg="http://schemas.microsoft.com/office/word/2010/wordprocessingGroup" xmlns:wpi="http://schemas.microsoft.com/office/word/2010/wordprocessingInk" xmlns:wne="http://schemas.microsoft.com/office/word/2006/wordml" xmlns:wps="http://schemas.microsoft.com/office/word/2010/wordprocessingShape" mc:Ignorable="w14 w15 w16se wp14">
   <w:abstractNum w:abstractNumId="0" w15:restartNumberingAfterBreak="0">
     <w:nsid w:val="075B68A1"/>
     <w:multiLevelType w:val="hybridMultilevel"/>
@@ -8567,7 +9129,7 @@
 </file>
 
 <file path=word/styles.xml><?xml version="1.0" encoding="utf-8"?>
-<w:styles xmlns:mc="http://schemas.openxmlformats.org/markup-compatibility/2006" xmlns:r="http://schemas.openxmlformats.org/officeDocument/2006/relationships" xmlns:w="http://schemas.openxmlformats.org/wordprocessingml/2006/main" xmlns:w14="http://schemas.microsoft.com/office/word/2010/wordml" xmlns:w15="http://schemas.microsoft.com/office/word/2012/wordml" xmlns:w16cid="http://schemas.microsoft.com/office/word/2016/wordml/cid" xmlns:w16se="http://schemas.microsoft.com/office/word/2015/wordml/symex" mc:Ignorable="w14 w15 w16se w16cid">
+<w:styles xmlns:mc="http://schemas.openxmlformats.org/markup-compatibility/2006" xmlns:r="http://schemas.openxmlformats.org/officeDocument/2006/relationships" xmlns:w="http://schemas.openxmlformats.org/wordprocessingml/2006/main" xmlns:w14="http://schemas.microsoft.com/office/word/2010/wordml" xmlns:w15="http://schemas.microsoft.com/office/word/2012/wordml" xmlns:w16se="http://schemas.microsoft.com/office/word/2015/wordml/symex" mc:Ignorable="w14 w15 w16se">
   <w:docDefaults>
     <w:rPrDefault>
       <w:rPr>
@@ -8583,7 +9145,7 @@
       </w:pPr>
     </w:pPrDefault>
   </w:docDefaults>
-  <w:latentStyles w:defLockedState="0" w:defUIPriority="99" w:defSemiHidden="0" w:defUnhideWhenUsed="0" w:defQFormat="0" w:count="375">
+  <w:latentStyles w:defLockedState="0" w:defUIPriority="99" w:defSemiHidden="0" w:defUnhideWhenUsed="0" w:defQFormat="0" w:count="371">
     <w:lsdException w:name="Normal" w:uiPriority="0" w:qFormat="1"/>
     <w:lsdException w:name="heading 1" w:uiPriority="9" w:qFormat="1"/>
     <w:lsdException w:name="heading 2" w:semiHidden="1" w:uiPriority="0" w:unhideWhenUsed="1" w:qFormat="1"/>
@@ -8955,10 +9517,6 @@
     <w:lsdException w:name="List Table 5 Dark Accent 6" w:uiPriority="50"/>
     <w:lsdException w:name="List Table 6 Colorful Accent 6" w:uiPriority="51"/>
     <w:lsdException w:name="List Table 7 Colorful Accent 6" w:uiPriority="52"/>
-    <w:lsdException w:name="Mention" w:semiHidden="1" w:unhideWhenUsed="1"/>
-    <w:lsdException w:name="Smart Hyperlink" w:semiHidden="1" w:unhideWhenUsed="1"/>
-    <w:lsdException w:name="Hashtag" w:semiHidden="1" w:unhideWhenUsed="1"/>
-    <w:lsdException w:name="Unresolved Mention" w:semiHidden="1" w:unhideWhenUsed="1"/>
   </w:latentStyles>
   <w:style w:type="paragraph" w:default="1" w:styleId="Normalny">
     <w:name w:val="Normal"/>
@@ -9088,7 +9646,7 @@
 </file>
 
 <file path=word/glossary/document.xml><?xml version="1.0" encoding="utf-8"?>
-<w:glossaryDocument xmlns:wpc="http://schemas.microsoft.com/office/word/2010/wordprocessingCanvas" xmlns:cx="http://schemas.microsoft.com/office/drawing/2014/chartex" xmlns:cx1="http://schemas.microsoft.com/office/drawing/2015/9/8/chartex" xmlns:cx2="http://schemas.microsoft.com/office/drawing/2015/10/21/chartex" xmlns:cx3="http://schemas.microsoft.com/office/drawing/2016/5/9/chartex" xmlns:cx4="http://schemas.microsoft.com/office/drawing/2016/5/10/chartex" xmlns:cx5="http://schemas.microsoft.com/office/drawing/2016/5/11/chartex" xmlns:cx6="http://schemas.microsoft.com/office/drawing/2016/5/12/chartex" xmlns:cx7="http://schemas.microsoft.com/office/drawing/2016/5/13/chartex" xmlns:cx8="http://schemas.microsoft.com/office/drawing/2016/5/14/chartex" xmlns:mc="http://schemas.openxmlformats.org/markup-compatibility/2006" xmlns:aink="http://schemas.microsoft.com/office/drawing/2016/ink" xmlns:am3d="http://schemas.microsoft.com/office/drawing/2017/model3d" xmlns:o="urn:schemas-microsoft-com:office:office" xmlns:r="http://schemas.openxmlformats.org/officeDocument/2006/relationships" xmlns:m="http://schemas.openxmlformats.org/officeDocument/2006/math" xmlns:v="urn:schemas-microsoft-com:vml" xmlns:wp14="http://schemas.microsoft.com/office/word/2010/wordprocessingDrawing" xmlns:wp="http://schemas.openxmlformats.org/drawingml/2006/wordprocessingDrawing" xmlns:w10="urn:schemas-microsoft-com:office:word" xmlns:w="http://schemas.openxmlformats.org/wordprocessingml/2006/main" xmlns:w14="http://schemas.microsoft.com/office/word/2010/wordml" xmlns:w15="http://schemas.microsoft.com/office/word/2012/wordml" xmlns:w16cid="http://schemas.microsoft.com/office/word/2016/wordml/cid" xmlns:w16se="http://schemas.microsoft.com/office/word/2015/wordml/symex" xmlns:wpg="http://schemas.microsoft.com/office/word/2010/wordprocessingGroup" xmlns:wpi="http://schemas.microsoft.com/office/word/2010/wordprocessingInk" xmlns:wne="http://schemas.microsoft.com/office/word/2006/wordml" xmlns:wps="http://schemas.microsoft.com/office/word/2010/wordprocessingShape" mc:Ignorable="w14 w15 w16se w16cid wp14">
+<w:glossaryDocument xmlns:wpc="http://schemas.microsoft.com/office/word/2010/wordprocessingCanvas" xmlns:cx="http://schemas.microsoft.com/office/drawing/2014/chartex" xmlns:cx1="http://schemas.microsoft.com/office/drawing/2015/9/8/chartex" xmlns:mc="http://schemas.openxmlformats.org/markup-compatibility/2006" xmlns:o="urn:schemas-microsoft-com:office:office" xmlns:r="http://schemas.openxmlformats.org/officeDocument/2006/relationships" xmlns:m="http://schemas.openxmlformats.org/officeDocument/2006/math" xmlns:v="urn:schemas-microsoft-com:vml" xmlns:wp14="http://schemas.microsoft.com/office/word/2010/wordprocessingDrawing" xmlns:wp="http://schemas.openxmlformats.org/drawingml/2006/wordprocessingDrawing" xmlns:w10="urn:schemas-microsoft-com:office:word" xmlns:w="http://schemas.openxmlformats.org/wordprocessingml/2006/main" xmlns:w14="http://schemas.microsoft.com/office/word/2010/wordml" xmlns:w15="http://schemas.microsoft.com/office/word/2012/wordml" xmlns:w16se="http://schemas.microsoft.com/office/word/2015/wordml/symex" xmlns:wpg="http://schemas.microsoft.com/office/word/2010/wordprocessingGroup" xmlns:wpi="http://schemas.microsoft.com/office/word/2010/wordprocessingInk" xmlns:wne="http://schemas.microsoft.com/office/word/2006/wordml" xmlns:wps="http://schemas.microsoft.com/office/word/2010/wordprocessingShape" mc:Ignorable="w14 w15 w16se wp14">
   <w:docParts>
     <w:docPart>
       <w:docPartPr>
@@ -9113,7 +9671,7 @@
           <w:r>
             <w:rPr>
               <w:rFonts w:asciiTheme="majorHAnsi" w:eastAsiaTheme="majorEastAsia" w:hAnsiTheme="majorHAnsi" w:cstheme="majorBidi"/>
-              <w:color w:val="4472C4" w:themeColor="accent1"/>
+              <w:color w:val="5B9BD5" w:themeColor="accent1"/>
               <w:sz w:val="27"/>
               <w:szCs w:val="27"/>
             </w:rPr>
@@ -9145,7 +9703,7 @@
           <w:r>
             <w:rPr>
               <w:rFonts w:asciiTheme="majorHAnsi" w:eastAsiaTheme="majorEastAsia" w:hAnsiTheme="majorHAnsi" w:cstheme="majorBidi"/>
-              <w:color w:val="4472C4" w:themeColor="accent1"/>
+              <w:color w:val="5B9BD5" w:themeColor="accent1"/>
               <w:sz w:val="27"/>
               <w:szCs w:val="27"/>
             </w:rPr>
@@ -9159,7 +9717,7 @@
 </file>
 
 <file path=word/glossary/fontTable.xml><?xml version="1.0" encoding="utf-8"?>
-<w:fonts xmlns:mc="http://schemas.openxmlformats.org/markup-compatibility/2006" xmlns:r="http://schemas.openxmlformats.org/officeDocument/2006/relationships" xmlns:w="http://schemas.openxmlformats.org/wordprocessingml/2006/main" xmlns:w14="http://schemas.microsoft.com/office/word/2010/wordml" xmlns:w15="http://schemas.microsoft.com/office/word/2012/wordml" xmlns:w16cid="http://schemas.microsoft.com/office/word/2016/wordml/cid" xmlns:w16se="http://schemas.microsoft.com/office/word/2015/wordml/symex" mc:Ignorable="w14 w15 w16se w16cid">
+<w:fonts xmlns:mc="http://schemas.openxmlformats.org/markup-compatibility/2006" xmlns:r="http://schemas.openxmlformats.org/officeDocument/2006/relationships" xmlns:w="http://schemas.openxmlformats.org/wordprocessingml/2006/main" xmlns:w14="http://schemas.microsoft.com/office/word/2010/wordml" xmlns:w15="http://schemas.microsoft.com/office/word/2012/wordml" xmlns:w16se="http://schemas.microsoft.com/office/word/2015/wordml/symex" mc:Ignorable="w14 w15 w16se">
   <w:font w:name="Symbol">
     <w:panose1 w:val="05050102010706020507"/>
     <w:charset w:val="02"/>
@@ -9172,14 +9730,14 @@
     <w:charset w:val="EE"/>
     <w:family w:val="roman"/>
     <w:pitch w:val="variable"/>
-    <w:sig w:usb0="E0002EFF" w:usb1="C000785B" w:usb2="00000009" w:usb3="00000000" w:csb0="000001FF" w:csb1="00000000"/>
+    <w:sig w:usb0="E0002AFF" w:usb1="C0007841" w:usb2="00000009" w:usb3="00000000" w:csb0="000001FF" w:csb1="00000000"/>
   </w:font>
   <w:font w:name="Courier New">
     <w:panose1 w:val="02070309020205020404"/>
     <w:charset w:val="EE"/>
     <w:family w:val="modern"/>
     <w:pitch w:val="fixed"/>
-    <w:sig w:usb0="E0002EFF" w:usb1="C0007843" w:usb2="00000009" w:usb3="00000000" w:csb0="000001FF" w:csb1="00000000"/>
+    <w:sig w:usb0="E0002AFF" w:usb1="C0007843" w:usb2="00000009" w:usb3="00000000" w:csb0="000001FF" w:csb1="00000000"/>
   </w:font>
   <w:font w:name="Wingdings">
     <w:panose1 w:val="05000000000000000000"/>
@@ -9200,20 +9758,20 @@
     <w:charset w:val="EE"/>
     <w:family w:val="swiss"/>
     <w:pitch w:val="variable"/>
-    <w:sig w:usb0="E0002AFF" w:usb1="C000247B" w:usb2="00000009" w:usb3="00000000" w:csb0="000001FF" w:csb1="00000000"/>
+    <w:sig w:usb0="A00002EF" w:usb1="4000207B" w:usb2="00000000" w:usb3="00000000" w:csb0="0000019F" w:csb1="00000000"/>
   </w:font>
   <w:font w:name="Calibri">
     <w:panose1 w:val="020F0502020204030204"/>
     <w:charset w:val="EE"/>
     <w:family w:val="swiss"/>
     <w:pitch w:val="variable"/>
-    <w:sig w:usb0="E0002AFF" w:usb1="C000247B" w:usb2="00000009" w:usb3="00000000" w:csb0="000001FF" w:csb1="00000000"/>
+    <w:sig w:usb0="E00002FF" w:usb1="4000ACFF" w:usb2="00000001" w:usb3="00000000" w:csb0="0000019F" w:csb1="00000000"/>
   </w:font>
 </w:fonts>
 </file>
 
 <file path=word/glossary/settings.xml><?xml version="1.0" encoding="utf-8"?>
-<w:settings xmlns:mc="http://schemas.openxmlformats.org/markup-compatibility/2006" xmlns:o="urn:schemas-microsoft-com:office:office" xmlns:r="http://schemas.openxmlformats.org/officeDocument/2006/relationships" xmlns:m="http://schemas.openxmlformats.org/officeDocument/2006/math" xmlns:v="urn:schemas-microsoft-com:vml" xmlns:w10="urn:schemas-microsoft-com:office:word" xmlns:w="http://schemas.openxmlformats.org/wordprocessingml/2006/main" xmlns:w14="http://schemas.microsoft.com/office/word/2010/wordml" xmlns:w15="http://schemas.microsoft.com/office/word/2012/wordml" xmlns:w16cid="http://schemas.microsoft.com/office/word/2016/wordml/cid" xmlns:w16se="http://schemas.microsoft.com/office/word/2015/wordml/symex" xmlns:sl="http://schemas.openxmlformats.org/schemaLibrary/2006/main" mc:Ignorable="w14 w15 w16se w16cid">
+<w:settings xmlns:mc="http://schemas.openxmlformats.org/markup-compatibility/2006" xmlns:o="urn:schemas-microsoft-com:office:office" xmlns:r="http://schemas.openxmlformats.org/officeDocument/2006/relationships" xmlns:m="http://schemas.openxmlformats.org/officeDocument/2006/math" xmlns:v="urn:schemas-microsoft-com:vml" xmlns:w10="urn:schemas-microsoft-com:office:word" xmlns:w="http://schemas.openxmlformats.org/wordprocessingml/2006/main" xmlns:w14="http://schemas.microsoft.com/office/word/2010/wordml" xmlns:w15="http://schemas.microsoft.com/office/word/2012/wordml" xmlns:w16se="http://schemas.microsoft.com/office/word/2015/wordml/symex" xmlns:sl="http://schemas.openxmlformats.org/schemaLibrary/2006/main" mc:Ignorable="w14 w15 w16se">
   <w:view w:val="normal"/>
   <w:defaultTabStop w:val="708"/>
   <w:hyphenationZone w:val="425"/>
@@ -9225,10 +9783,10 @@
     <w:compatSetting w:name="enableOpenTypeFeatures" w:uri="http://schemas.microsoft.com/office/word" w:val="1"/>
     <w:compatSetting w:name="doNotFlipMirrorIndents" w:uri="http://schemas.microsoft.com/office/word" w:val="1"/>
     <w:compatSetting w:name="differentiateMultirowTableHeaders" w:uri="http://schemas.microsoft.com/office/word" w:val="1"/>
-    <w:compatSetting w:name="useWord2013TrackBottomHyphenation" w:uri="http://schemas.microsoft.com/office/word" w:val="0"/>
   </w:compat>
   <w:rsids>
     <w:rsidRoot w:val="00E54307"/>
+    <w:rsid w:val="00B02A82"/>
     <w:rsid w:val="00E54307"/>
   </w:rsids>
   <m:mathPr>
@@ -9246,14 +9804,14 @@
   </m:mathPr>
   <w:themeFontLang w:val="pl-PL"/>
   <w:clrSchemeMapping w:bg1="light1" w:t1="dark1" w:bg2="light2" w:t2="dark2" w:accent1="accent1" w:accent2="accent2" w:accent3="accent3" w:accent4="accent4" w:accent5="accent5" w:accent6="accent6" w:hyperlink="hyperlink" w:followedHyperlink="followedHyperlink"/>
-  <w:decimalSymbol w:val="."/>
-  <w:listSeparator w:val=","/>
+  <w:decimalSymbol w:val=","/>
+  <w:listSeparator w:val=";"/>
   <w15:chartTrackingRefBased/>
 </w:settings>
 </file>
 
 <file path=word/glossary/styles.xml><?xml version="1.0" encoding="utf-8"?>
-<w:styles xmlns:mc="http://schemas.openxmlformats.org/markup-compatibility/2006" xmlns:r="http://schemas.openxmlformats.org/officeDocument/2006/relationships" xmlns:w="http://schemas.openxmlformats.org/wordprocessingml/2006/main" xmlns:w14="http://schemas.microsoft.com/office/word/2010/wordml" xmlns:w15="http://schemas.microsoft.com/office/word/2012/wordml" xmlns:w16cid="http://schemas.microsoft.com/office/word/2016/wordml/cid" xmlns:w16se="http://schemas.microsoft.com/office/word/2015/wordml/symex" mc:Ignorable="w14 w15 w16se w16cid">
+<w:styles xmlns:mc="http://schemas.openxmlformats.org/markup-compatibility/2006" xmlns:r="http://schemas.openxmlformats.org/officeDocument/2006/relationships" xmlns:w="http://schemas.openxmlformats.org/wordprocessingml/2006/main" xmlns:w14="http://schemas.microsoft.com/office/word/2010/wordml" xmlns:w15="http://schemas.microsoft.com/office/word/2012/wordml" xmlns:w16se="http://schemas.microsoft.com/office/word/2015/wordml/symex" mc:Ignorable="w14 w15 w16se">
   <w:docDefaults>
     <w:rPrDefault>
       <w:rPr>
@@ -9269,7 +9827,7 @@
       </w:pPr>
     </w:pPrDefault>
   </w:docDefaults>
-  <w:latentStyles w:defLockedState="0" w:defUIPriority="99" w:defSemiHidden="0" w:defUnhideWhenUsed="0" w:defQFormat="0" w:count="375">
+  <w:latentStyles w:defLockedState="0" w:defUIPriority="99" w:defSemiHidden="0" w:defUnhideWhenUsed="0" w:defQFormat="0" w:count="371">
     <w:lsdException w:name="Normal" w:uiPriority="0" w:qFormat="1"/>
     <w:lsdException w:name="heading 1" w:uiPriority="9" w:qFormat="1"/>
     <w:lsdException w:name="heading 2" w:semiHidden="1" w:uiPriority="9" w:unhideWhenUsed="1" w:qFormat="1"/>
@@ -9641,10 +10199,6 @@
     <w:lsdException w:name="List Table 5 Dark Accent 6" w:uiPriority="50"/>
     <w:lsdException w:name="List Table 6 Colorful Accent 6" w:uiPriority="51"/>
     <w:lsdException w:name="List Table 7 Colorful Accent 6" w:uiPriority="52"/>
-    <w:lsdException w:name="Mention" w:semiHidden="1" w:unhideWhenUsed="1"/>
-    <w:lsdException w:name="Smart Hyperlink" w:semiHidden="1" w:unhideWhenUsed="1"/>
-    <w:lsdException w:name="Hashtag" w:semiHidden="1" w:unhideWhenUsed="1"/>
-    <w:lsdException w:name="Unresolved Mention" w:semiHidden="1" w:unhideWhenUsed="1"/>
   </w:latentStyles>
   <w:style w:type="paragraph" w:default="1" w:styleId="Normalny">
     <w:name w:val="Normal"/>
@@ -9711,7 +10265,7 @@
 </file>
 
 <file path=word/glossary/webSettings.xml><?xml version="1.0" encoding="utf-8"?>
-<w:webSettings xmlns:mc="http://schemas.openxmlformats.org/markup-compatibility/2006" xmlns:r="http://schemas.openxmlformats.org/officeDocument/2006/relationships" xmlns:w="http://schemas.openxmlformats.org/wordprocessingml/2006/main" xmlns:w14="http://schemas.microsoft.com/office/word/2010/wordml" xmlns:w15="http://schemas.microsoft.com/office/word/2012/wordml" xmlns:w16cid="http://schemas.microsoft.com/office/word/2016/wordml/cid" xmlns:w16se="http://schemas.microsoft.com/office/word/2015/wordml/symex" mc:Ignorable="w14 w15 w16se w16cid">
+<w:webSettings xmlns:mc="http://schemas.openxmlformats.org/markup-compatibility/2006" xmlns:r="http://schemas.openxmlformats.org/officeDocument/2006/relationships" xmlns:w="http://schemas.openxmlformats.org/wordprocessingml/2006/main" xmlns:w14="http://schemas.microsoft.com/office/word/2010/wordml" xmlns:w15="http://schemas.microsoft.com/office/word/2012/wordml" xmlns:w16se="http://schemas.microsoft.com/office/word/2015/wordml/symex" mc:Ignorable="w14 w15 w16se">
   <w:optimizeForBrowser/>
   <w:allowPNG/>
 </w:webSettings>
@@ -10015,7 +10569,7 @@
 </file>
 
 <file path=customXml/itemProps2.xml><?xml version="1.0" encoding="utf-8"?>
-<ds:datastoreItem xmlns:ds="http://schemas.openxmlformats.org/officeDocument/2006/customXml" ds:itemID="{F4C795D3-539E-4035-B2CA-F4C540CE7063}">
+<ds:datastoreItem xmlns:ds="http://schemas.openxmlformats.org/officeDocument/2006/customXml" ds:itemID="{08776DC3-EE2E-4672-BE78-BB80CAD922A8}">
   <ds:schemaRefs>
     <ds:schemaRef ds:uri="http://schemas.openxmlformats.org/officeDocument/2006/bibliography"/>
   </ds:schemaRefs>

</xml_diff>

<commit_message>
Poprawiono instrukcję obsługi dodając opis głównego menu, zasady gry oraz zmieniono wymagania minimalne na bardziej wiarygodne ( ͡º ͜ʖ͡º)
</commit_message>
<xml_diff>
--- a/dokumentacja/Projekt-Dokumentacja.docx
+++ b/dokumentacja/Projekt-Dokumentacja.docx
@@ -82,7 +82,30 @@
           <w:rFonts w:ascii="Times New Roman" w:hAnsi="Times New Roman" w:cs="Times New Roman"/>
           <w:sz w:val="28"/>
         </w:rPr>
-        <w:t>Karol Komorowski, Sławek Zadrożny, Daniel Ciuchta, Rafał Marchewka</w:t>
+        <w:t xml:space="preserve">Karol Komorowski, Sławek Zadrożny, Daniel </w:t>
+      </w:r>
+      <w:proofErr w:type="spellStart"/>
+      <w:r>
+        <w:rPr>
+          <w:rFonts w:ascii="Times New Roman" w:hAnsi="Times New Roman" w:cs="Times New Roman"/>
+          <w:sz w:val="28"/>
+        </w:rPr>
+        <w:t>Ciuchta</w:t>
+      </w:r>
+      <w:proofErr w:type="spellEnd"/>
+      <w:r>
+        <w:rPr>
+          <w:rFonts w:ascii="Times New Roman" w:hAnsi="Times New Roman" w:cs="Times New Roman"/>
+          <w:sz w:val="28"/>
+        </w:rPr>
+        <w:t>, Rafał Marchewka</w:t>
+      </w:r>
+      <w:r>
+        <w:rPr>
+          <w:rFonts w:ascii="Times New Roman" w:hAnsi="Times New Roman" w:cs="Times New Roman"/>
+          <w:sz w:val="28"/>
+        </w:rPr>
+        <w:t>, Oskar Papież</w:t>
       </w:r>
     </w:p>
     <w:p>
@@ -98,7 +121,21 @@
           <w:rFonts w:ascii="Times New Roman" w:hAnsi="Times New Roman" w:cs="Times New Roman"/>
           <w:sz w:val="28"/>
         </w:rPr>
-        <w:t>18 stycznia 2018</w:t>
+        <w:t xml:space="preserve">18 </w:t>
+      </w:r>
+      <w:r>
+        <w:rPr>
+          <w:rFonts w:ascii="Times New Roman" w:hAnsi="Times New Roman" w:cs="Times New Roman"/>
+          <w:sz w:val="28"/>
+        </w:rPr>
+        <w:t>maja</w:t>
+      </w:r>
+      <w:r>
+        <w:rPr>
+          <w:rFonts w:ascii="Times New Roman" w:hAnsi="Times New Roman" w:cs="Times New Roman"/>
+          <w:sz w:val="28"/>
+        </w:rPr>
+        <w:t xml:space="preserve"> 2018</w:t>
       </w:r>
     </w:p>
     <w:p>
@@ -298,7 +335,6 @@
           <w:b/>
           <w:sz w:val="48"/>
         </w:rPr>
-        <w:lastRenderedPageBreak/>
         <w:t>Spis treści</w:t>
       </w:r>
     </w:p>
@@ -1282,14 +1318,42 @@
           <w:rFonts w:ascii="Times New Roman" w:hAnsi="Times New Roman" w:cs="Times New Roman"/>
           <w:sz w:val="32"/>
         </w:rPr>
-        <w:t xml:space="preserve">Aplikacja nie </w:t>
-      </w:r>
-      <w:r>
-        <w:rPr>
-          <w:rFonts w:ascii="Times New Roman" w:hAnsi="Times New Roman" w:cs="Times New Roman"/>
-          <w:sz w:val="32"/>
-        </w:rPr>
-        <w:t>obsługuje systemu rejestracji w związku z czym zostały utworzone konta testowe ich loginy to :</w:t>
+        <w:t>Aplikacja</w:t>
+      </w:r>
+      <w:r>
+        <w:rPr>
+          <w:rFonts w:ascii="Times New Roman" w:hAnsi="Times New Roman" w:cs="Times New Roman"/>
+          <w:sz w:val="32"/>
+        </w:rPr>
+        <w:t xml:space="preserve"> </w:t>
+      </w:r>
+      <w:r>
+        <w:rPr>
+          <w:rFonts w:ascii="Times New Roman" w:hAnsi="Times New Roman" w:cs="Times New Roman"/>
+          <w:sz w:val="32"/>
+        </w:rPr>
+        <w:t>obsługuje system</w:t>
+      </w:r>
+      <w:r>
+        <w:rPr>
+          <w:rFonts w:ascii="Times New Roman" w:hAnsi="Times New Roman" w:cs="Times New Roman"/>
+          <w:sz w:val="32"/>
+        </w:rPr>
+        <w:t xml:space="preserve"> rejestracji</w:t>
+      </w:r>
+      <w:r>
+        <w:rPr>
+          <w:rFonts w:ascii="Times New Roman" w:hAnsi="Times New Roman" w:cs="Times New Roman"/>
+          <w:sz w:val="32"/>
+        </w:rPr>
+        <w:t xml:space="preserve"> za pomocą strony internetowej, ponadto dostępne są loginy testowe w formacie</w:t>
+      </w:r>
+      <w:r>
+        <w:rPr>
+          <w:rFonts w:ascii="Times New Roman" w:hAnsi="Times New Roman" w:cs="Times New Roman"/>
+          <w:sz w:val="32"/>
+        </w:rPr>
+        <w:t xml:space="preserve"> :</w:t>
       </w:r>
     </w:p>
     <w:p>
@@ -1797,7 +1861,6 @@
     </w:p>
     <w:p>
       <w:pPr>
-        <w:pStyle w:val="Akapitzlist"/>
         <w:spacing w:after="0" w:line="360" w:lineRule="auto"/>
         <w:rPr>
           <w:rFonts w:ascii="Times New Roman" w:hAnsi="Times New Roman" w:cs="Times New Roman"/>
@@ -1805,39 +1868,8 @@
           <w:sz w:val="32"/>
         </w:rPr>
       </w:pPr>
-    </w:p>
-    <w:p>
-      <w:pPr>
-        <w:pStyle w:val="Akapitzlist"/>
-        <w:spacing w:after="0" w:line="360" w:lineRule="auto"/>
-        <w:rPr>
-          <w:rFonts w:ascii="Times New Roman" w:hAnsi="Times New Roman" w:cs="Times New Roman"/>
-          <w:b/>
-          <w:sz w:val="32"/>
-        </w:rPr>
-      </w:pPr>
-    </w:p>
-    <w:p>
-      <w:pPr>
-        <w:pStyle w:val="Akapitzlist"/>
-        <w:spacing w:after="0" w:line="360" w:lineRule="auto"/>
-        <w:rPr>
-          <w:rFonts w:ascii="Times New Roman" w:hAnsi="Times New Roman" w:cs="Times New Roman"/>
-          <w:b/>
-          <w:sz w:val="32"/>
-        </w:rPr>
-      </w:pPr>
-    </w:p>
-    <w:p>
-      <w:pPr>
-        <w:pStyle w:val="Akapitzlist"/>
-        <w:spacing w:after="0" w:line="360" w:lineRule="auto"/>
-        <w:rPr>
-          <w:rFonts w:ascii="Times New Roman" w:hAnsi="Times New Roman" w:cs="Times New Roman"/>
-          <w:b/>
-          <w:sz w:val="32"/>
-        </w:rPr>
-      </w:pPr>
+      <w:bookmarkStart w:id="0" w:name="_GoBack"/>
+      <w:bookmarkEnd w:id="0"/>
     </w:p>
     <w:p>
       <w:pPr>
@@ -2301,7 +2333,6 @@
           <w:sz w:val="32"/>
           <w:szCs w:val="32"/>
         </w:rPr>
-        <w:lastRenderedPageBreak/>
         <w:t>MM_Quick</w:t>
       </w:r>
       <w:proofErr w:type="spellEnd"/>
@@ -2379,6 +2410,7 @@
           <w:sz w:val="32"/>
           <w:szCs w:val="32"/>
         </w:rPr>
+        <w:lastRenderedPageBreak/>
         <w:t>Player</w:t>
       </w:r>
       <w:r>
@@ -2387,17 +2419,7 @@
           <w:sz w:val="32"/>
           <w:szCs w:val="32"/>
         </w:rPr>
-        <w:t xml:space="preserve"> – zawiera informacje odnośnie gracza (nazwę, hasło, ilość kart, ilość talii, liczbę </w:t>
-      </w:r>
-      <w:bookmarkStart w:id="0" w:name="_GoBack"/>
-      <w:bookmarkEnd w:id="0"/>
-      <w:r>
-        <w:rPr>
-          <w:rFonts w:ascii="Times New Roman" w:hAnsi="Times New Roman" w:cs="Times New Roman"/>
-          <w:sz w:val="32"/>
-          <w:szCs w:val="32"/>
-        </w:rPr>
-        <w:t>rozgrywek, ilość wygranych)</w:t>
+        <w:t xml:space="preserve"> – zawiera informacje odnośnie gracza (nazwę, hasło, ilość kart, ilość talii, liczbę rozgrywek, ilość wygranych)</w:t>
       </w:r>
     </w:p>
     <w:p>
@@ -2711,16 +2733,7 @@
           <w:sz w:val="32"/>
           <w:szCs w:val="32"/>
         </w:rPr>
-        <w:t xml:space="preserve">Algorytm sprawdza czy połączenie między klientem a serwerem jest nawiązane. Jako dane wejściowe otrzymuje nazwę użytkownika. Algorytm oczekuje wywołania przez klienta, po czym wysyła odpowiednią informację która zależy od pewnych danych. Jeżeli wszystko jest w porządku to wysyła informację o kodzie 0, jeżeli minął </w:t>
-      </w:r>
-      <w:r>
-        <w:rPr>
-          <w:rFonts w:ascii="Times New Roman" w:hAnsi="Times New Roman" w:cs="Times New Roman"/>
-          <w:sz w:val="32"/>
-          <w:szCs w:val="32"/>
-        </w:rPr>
-        <w:lastRenderedPageBreak/>
-        <w:t>czas na dozwoloną odpowiedź wysyła informację 1, jeżeli baza nie wie, że użytkownik jest zalogowany wysyła informację 2, jeżeli użytkownik o podanych danych nie został odnaleziony wysyła informację 3.</w:t>
+        <w:t>Algorytm sprawdza czy połączenie między klientem a serwerem jest nawiązane. Jako dane wejściowe otrzymuje nazwę użytkownika. Algorytm oczekuje wywołania przez klienta, po czym wysyła odpowiednią informację która zależy od pewnych danych. Jeżeli wszystko jest w porządku to wysyła informację o kodzie 0, jeżeli minął czas na dozwoloną odpowiedź wysyła informację 1, jeżeli baza nie wie, że użytkownik jest zalogowany wysyła informację 2, jeżeli użytkownik o podanych danych nie został odnaleziony wysyła informację 3.</w:t>
       </w:r>
     </w:p>
     <w:p>
@@ -2762,6 +2775,7 @@
           <w:sz w:val="32"/>
           <w:szCs w:val="32"/>
         </w:rPr>
+        <w:lastRenderedPageBreak/>
         <w:t xml:space="preserve">Algorytm tworzy stół według danych graczy otrzymanych odpowiednich tabel – </w:t>
       </w:r>
       <w:proofErr w:type="spellStart"/>
@@ -3080,7 +3094,6 @@
           <w:szCs w:val="32"/>
           <w:lang w:eastAsia="pl-PL"/>
         </w:rPr>
-        <w:lastRenderedPageBreak/>
         <w:t xml:space="preserve">Algorytm pobiera dane o kartach i atakach z tabel Card, </w:t>
       </w:r>
       <w:proofErr w:type="spellStart"/>
@@ -3145,6 +3158,7 @@
           <w:szCs w:val="32"/>
           <w:lang w:eastAsia="pl-PL"/>
         </w:rPr>
+        <w:lastRenderedPageBreak/>
         <w:t>get_table_data.php</w:t>
       </w:r>
       <w:proofErr w:type="spellEnd"/>
@@ -3646,7 +3660,6 @@
           <w:szCs w:val="32"/>
           <w:lang w:eastAsia="pl-PL"/>
         </w:rPr>
-        <w:lastRenderedPageBreak/>
         <w:t>Send_attack.php</w:t>
       </w:r>
       <w:proofErr w:type="spellEnd"/>
@@ -3715,6 +3728,7 @@
           <w:szCs w:val="32"/>
           <w:lang w:eastAsia="pl-PL"/>
         </w:rPr>
+        <w:lastRenderedPageBreak/>
         <w:t>Algorytm pobiera z klienta id karty którą gracz chce zagrać. Następnie sprawdza jaki jest to typ karty. Jeżeli typ jest równy 1 karta trafia na stół, jeżeli typ jest równy 2 sprawdzane jest czy jest jakaś karta zagrana. Jeżeli tak, karta wzmacnia zagraną kartę, w przeciwnym wypadku funkcja zwraca błąd.</w:t>
       </w:r>
     </w:p>
@@ -9786,6 +9800,7 @@
   </w:compat>
   <w:rsids>
     <w:rsidRoot w:val="00E54307"/>
+    <w:rsid w:val="00702D82"/>
     <w:rsid w:val="00B02A82"/>
     <w:rsid w:val="00E54307"/>
   </w:rsids>
@@ -10569,7 +10584,7 @@
 </file>
 
 <file path=customXml/itemProps2.xml><?xml version="1.0" encoding="utf-8"?>
-<ds:datastoreItem xmlns:ds="http://schemas.openxmlformats.org/officeDocument/2006/customXml" ds:itemID="{08776DC3-EE2E-4672-BE78-BB80CAD922A8}">
+<ds:datastoreItem xmlns:ds="http://schemas.openxmlformats.org/officeDocument/2006/customXml" ds:itemID="{290A9CC7-22CF-4565-92AD-9D42FED893FE}">
   <ds:schemaRefs>
     <ds:schemaRef ds:uri="http://schemas.openxmlformats.org/officeDocument/2006/bibliography"/>
   </ds:schemaRefs>

</xml_diff>